<commit_message>
Update to WBS diagram and listing of activity stages
</commit_message>
<xml_diff>
--- a/Project Plan.docx
+++ b/Project Plan.docx
@@ -37,8 +37,13 @@
       </w:r>
     </w:p>
     <w:p>
-      <w:r>
-        <w:t>Thi Ngoc Nhu Nguyen – s5325919</w:t>
+      <w:proofErr w:type="spellStart"/>
+      <w:r>
+        <w:t>Thi</w:t>
+      </w:r>
+      <w:proofErr w:type="spellEnd"/>
+      <w:r>
+        <w:t xml:space="preserve"> Ngoc Nhu Nguyen – s5325919</w:t>
       </w:r>
       <w:r>
         <w:br w:type="page"/>
@@ -795,7 +800,7 @@
           <w:i/>
           <w:color w:val="FF0000"/>
         </w:rPr>
-        <w:t xml:space="preserve">Include some background information about the problem, the scope and what this document will contain. </w:t>
+        <w:t>Include some background information about the problem, the scope and what this document will contain.</w:t>
       </w:r>
     </w:p>
     <w:p/>
@@ -926,6 +931,364 @@
       </w:r>
     </w:p>
     <w:p>
+      <w:r>
+        <w:rPr>
+          <w:noProof/>
+        </w:rPr>
+        <mc:AlternateContent>
+          <mc:Choice Requires="wps">
+            <w:drawing>
+              <wp:anchor distT="0" distB="0" distL="114300" distR="114300" simplePos="0" relativeHeight="251660288" behindDoc="0" locked="0" layoutInCell="1" allowOverlap="1" wp14:anchorId="69975C2A" wp14:editId="64D8C581">
+                <wp:simplePos x="0" y="0"/>
+                <wp:positionH relativeFrom="column">
+                  <wp:posOffset>-675698</wp:posOffset>
+                </wp:positionH>
+                <wp:positionV relativeFrom="paragraph">
+                  <wp:posOffset>1043940</wp:posOffset>
+                </wp:positionV>
+                <wp:extent cx="914400" cy="411480"/>
+                <wp:effectExtent l="0" t="0" r="19050" b="26670"/>
+                <wp:wrapNone/>
+                <wp:docPr id="1222321981" name="Rectangle: Rounded Corners 2"/>
+                <wp:cNvGraphicFramePr/>
+                <a:graphic xmlns:a="http://schemas.openxmlformats.org/drawingml/2006/main">
+                  <a:graphicData uri="http://schemas.microsoft.com/office/word/2010/wordprocessingShape">
+                    <wps:wsp>
+                      <wps:cNvSpPr/>
+                      <wps:spPr>
+                        <a:xfrm>
+                          <a:off x="0" y="0"/>
+                          <a:ext cx="914400" cy="411480"/>
+                        </a:xfrm>
+                        <a:prstGeom prst="roundRect">
+                          <a:avLst/>
+                        </a:prstGeom>
+                      </wps:spPr>
+                      <wps:style>
+                        <a:lnRef idx="2">
+                          <a:schemeClr val="accent2">
+                            <a:shade val="15000"/>
+                          </a:schemeClr>
+                        </a:lnRef>
+                        <a:fillRef idx="1">
+                          <a:schemeClr val="accent2"/>
+                        </a:fillRef>
+                        <a:effectRef idx="0">
+                          <a:schemeClr val="accent2"/>
+                        </a:effectRef>
+                        <a:fontRef idx="minor">
+                          <a:schemeClr val="lt1"/>
+                        </a:fontRef>
+                      </wps:style>
+                      <wps:txbx>
+                        <w:txbxContent>
+                          <w:p>
+                            <w:pPr>
+                              <w:jc w:val="center"/>
+                              <w:rPr>
+                                <w:b/>
+                                <w:bCs/>
+                                <w:color w:val="000000" w:themeColor="text1"/>
+                                <w:sz w:val="24"/>
+                                <w:szCs w:val="24"/>
+                                <w:lang w:val="en-US"/>
+                              </w:rPr>
+                            </w:pPr>
+                            <w:r>
+                              <w:rPr>
+                                <w:b/>
+                                <w:bCs/>
+                                <w:color w:val="000000" w:themeColor="text1"/>
+                                <w:sz w:val="24"/>
+                                <w:szCs w:val="24"/>
+                                <w:lang w:val="en-US"/>
+                              </w:rPr>
+                              <w:t>Initiation</w:t>
+                            </w:r>
+                          </w:p>
+                        </w:txbxContent>
+                      </wps:txbx>
+                      <wps:bodyPr rot="0" spcFirstLastPara="0" vertOverflow="overflow" horzOverflow="overflow" vert="horz" wrap="square" lIns="91440" tIns="45720" rIns="91440" bIns="45720" numCol="1" spcCol="0" rtlCol="0" fromWordArt="0" anchor="ctr" anchorCtr="0" forceAA="0" compatLnSpc="1">
+                        <a:prstTxWarp prst="textNoShape">
+                          <a:avLst/>
+                        </a:prstTxWarp>
+                        <a:noAutofit/>
+                      </wps:bodyPr>
+                    </wps:wsp>
+                  </a:graphicData>
+                </a:graphic>
+                <wp14:sizeRelH relativeFrom="margin">
+                  <wp14:pctWidth>0</wp14:pctWidth>
+                </wp14:sizeRelH>
+                <wp14:sizeRelV relativeFrom="margin">
+                  <wp14:pctHeight>0</wp14:pctHeight>
+                </wp14:sizeRelV>
+              </wp:anchor>
+            </w:drawing>
+          </mc:Choice>
+          <mc:Fallback>
+            <w:pict>
+              <v:roundrect w14:anchorId="69975C2A" id="Rectangle: Rounded Corners 2" o:spid="_x0000_s1026" style="position:absolute;margin-left:-53.2pt;margin-top:82.2pt;width:1in;height:32.4pt;z-index:251660288;visibility:visible;mso-wrap-style:square;mso-width-percent:0;mso-height-percent:0;mso-wrap-distance-left:9pt;mso-wrap-distance-top:0;mso-wrap-distance-right:9pt;mso-wrap-distance-bottom:0;mso-position-horizontal:absolute;mso-position-horizontal-relative:text;mso-position-vertical:absolute;mso-position-vertical-relative:text;mso-width-percent:0;mso-height-percent:0;mso-width-relative:margin;mso-height-relative:margin;v-text-anchor:middle" arcsize="10923f" o:gfxdata="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" fillcolor="#629dd1 [3205]" strokecolor="#0a1723 [485]" strokeweight="1pt">
+                <v:stroke joinstyle="miter"/>
+                <v:textbox>
+                  <w:txbxContent>
+                    <w:p>
+                      <w:pPr>
+                        <w:jc w:val="center"/>
+                        <w:rPr>
+                          <w:b/>
+                          <w:bCs/>
+                          <w:color w:val="000000" w:themeColor="text1"/>
+                          <w:sz w:val="24"/>
+                          <w:szCs w:val="24"/>
+                          <w:lang w:val="en-US"/>
+                        </w:rPr>
+                      </w:pPr>
+                      <w:r>
+                        <w:rPr>
+                          <w:b/>
+                          <w:bCs/>
+                          <w:color w:val="000000" w:themeColor="text1"/>
+                          <w:sz w:val="24"/>
+                          <w:szCs w:val="24"/>
+                          <w:lang w:val="en-US"/>
+                        </w:rPr>
+                        <w:t>Initiation</w:t>
+                      </w:r>
+                    </w:p>
+                  </w:txbxContent>
+                </v:textbox>
+              </v:roundrect>
+            </w:pict>
+          </mc:Fallback>
+        </mc:AlternateContent>
+      </w:r>
+      <w:r>
+        <w:rPr>
+          <w:noProof/>
+        </w:rPr>
+        <mc:AlternateContent>
+          <mc:Choice Requires="wps">
+            <w:drawing>
+              <wp:anchor distT="0" distB="0" distL="114300" distR="114300" simplePos="0" relativeHeight="251669504" behindDoc="0" locked="0" layoutInCell="1" allowOverlap="1" wp14:anchorId="203A9F2F" wp14:editId="3B75A31B">
+                <wp:simplePos x="0" y="0"/>
+                <wp:positionH relativeFrom="column">
+                  <wp:posOffset>-688769</wp:posOffset>
+                </wp:positionH>
+                <wp:positionV relativeFrom="paragraph">
+                  <wp:posOffset>1669176</wp:posOffset>
+                </wp:positionV>
+                <wp:extent cx="926086" cy="411480"/>
+                <wp:effectExtent l="0" t="0" r="26670" b="26670"/>
+                <wp:wrapNone/>
+                <wp:docPr id="2031337361" name="Rectangle: Rounded Corners 2"/>
+                <wp:cNvGraphicFramePr/>
+                <a:graphic xmlns:a="http://schemas.openxmlformats.org/drawingml/2006/main">
+                  <a:graphicData uri="http://schemas.microsoft.com/office/word/2010/wordprocessingShape">
+                    <wps:wsp>
+                      <wps:cNvSpPr/>
+                      <wps:spPr>
+                        <a:xfrm>
+                          <a:off x="0" y="0"/>
+                          <a:ext cx="926086" cy="411480"/>
+                        </a:xfrm>
+                        <a:prstGeom prst="roundRect">
+                          <a:avLst/>
+                        </a:prstGeom>
+                        <a:solidFill>
+                          <a:srgbClr val="92D050"/>
+                        </a:solidFill>
+                      </wps:spPr>
+                      <wps:style>
+                        <a:lnRef idx="2">
+                          <a:schemeClr val="accent6"/>
+                        </a:lnRef>
+                        <a:fillRef idx="1">
+                          <a:schemeClr val="lt1"/>
+                        </a:fillRef>
+                        <a:effectRef idx="0">
+                          <a:schemeClr val="accent6"/>
+                        </a:effectRef>
+                        <a:fontRef idx="minor">
+                          <a:schemeClr val="dk1"/>
+                        </a:fontRef>
+                      </wps:style>
+                      <wps:txbx>
+                        <w:txbxContent>
+                          <w:p>
+                            <w:pPr>
+                              <w:jc w:val="center"/>
+                              <w:rPr>
+                                <w:lang w:val="en-US"/>
+                              </w:rPr>
+                            </w:pPr>
+                            <w:r>
+                              <w:rPr>
+                                <w:lang w:val="en-US"/>
+                              </w:rPr>
+                              <w:t>Dataset</w:t>
+                            </w:r>
+                          </w:p>
+                        </w:txbxContent>
+                      </wps:txbx>
+                      <wps:bodyPr rot="0" spcFirstLastPara="0" vertOverflow="overflow" horzOverflow="overflow" vert="horz" wrap="square" lIns="91440" tIns="45720" rIns="91440" bIns="45720" numCol="1" spcCol="0" rtlCol="0" fromWordArt="0" anchor="ctr" anchorCtr="0" forceAA="0" compatLnSpc="1">
+                        <a:prstTxWarp prst="textNoShape">
+                          <a:avLst/>
+                        </a:prstTxWarp>
+                        <a:noAutofit/>
+                      </wps:bodyPr>
+                    </wps:wsp>
+                  </a:graphicData>
+                </a:graphic>
+                <wp14:sizeRelH relativeFrom="margin">
+                  <wp14:pctWidth>0</wp14:pctWidth>
+                </wp14:sizeRelH>
+                <wp14:sizeRelV relativeFrom="margin">
+                  <wp14:pctHeight>0</wp14:pctHeight>
+                </wp14:sizeRelV>
+              </wp:anchor>
+            </w:drawing>
+          </mc:Choice>
+          <mc:Fallback>
+            <w:pict>
+              <v:roundrect w14:anchorId="203A9F2F" id="_x0000_s1027" style="position:absolute;margin-left:-54.25pt;margin-top:131.45pt;width:72.9pt;height:32.4pt;z-index:251669504;visibility:visible;mso-wrap-style:square;mso-width-percent:0;mso-height-percent:0;mso-wrap-distance-left:9pt;mso-wrap-distance-top:0;mso-wrap-distance-right:9pt;mso-wrap-distance-bottom:0;mso-position-horizontal:absolute;mso-position-horizontal-relative:text;mso-position-vertical:absolute;mso-position-vertical-relative:text;mso-width-percent:0;mso-height-percent:0;mso-width-relative:margin;mso-height-relative:margin;v-text-anchor:middle" arcsize="10923f" o:gfxdata="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" fillcolor="#92d050" strokecolor="#9d90a0 [3209]" strokeweight="1pt">
+                <v:stroke joinstyle="miter"/>
+                <v:textbox>
+                  <w:txbxContent>
+                    <w:p>
+                      <w:pPr>
+                        <w:jc w:val="center"/>
+                        <w:rPr>
+                          <w:lang w:val="en-US"/>
+                        </w:rPr>
+                      </w:pPr>
+                      <w:r>
+                        <w:rPr>
+                          <w:lang w:val="en-US"/>
+                        </w:rPr>
+                        <w:t>Dataset</w:t>
+                      </w:r>
+                    </w:p>
+                  </w:txbxContent>
+                </v:textbox>
+              </v:roundrect>
+            </w:pict>
+          </mc:Fallback>
+        </mc:AlternateContent>
+      </w:r>
+      <w:r>
+        <w:rPr>
+          <w:noProof/>
+        </w:rPr>
+        <mc:AlternateContent>
+          <mc:Choice Requires="wps">
+            <w:drawing>
+              <wp:anchor distT="0" distB="0" distL="114300" distR="114300" simplePos="0" relativeHeight="251671552" behindDoc="0" locked="0" layoutInCell="1" allowOverlap="1" wp14:anchorId="7557354E" wp14:editId="50714948">
+                <wp:simplePos x="0" y="0"/>
+                <wp:positionH relativeFrom="column">
+                  <wp:posOffset>-665018</wp:posOffset>
+                </wp:positionH>
+                <wp:positionV relativeFrom="paragraph">
+                  <wp:posOffset>2334194</wp:posOffset>
+                </wp:positionV>
+                <wp:extent cx="902524" cy="411480"/>
+                <wp:effectExtent l="0" t="0" r="12065" b="26670"/>
+                <wp:wrapNone/>
+                <wp:docPr id="1970139802" name="Rectangle: Rounded Corners 2"/>
+                <wp:cNvGraphicFramePr/>
+                <a:graphic xmlns:a="http://schemas.openxmlformats.org/drawingml/2006/main">
+                  <a:graphicData uri="http://schemas.microsoft.com/office/word/2010/wordprocessingShape">
+                    <wps:wsp>
+                      <wps:cNvSpPr/>
+                      <wps:spPr>
+                        <a:xfrm>
+                          <a:off x="0" y="0"/>
+                          <a:ext cx="902524" cy="411480"/>
+                        </a:xfrm>
+                        <a:prstGeom prst="roundRect">
+                          <a:avLst/>
+                        </a:prstGeom>
+                        <a:solidFill>
+                          <a:srgbClr val="92D050"/>
+                        </a:solidFill>
+                      </wps:spPr>
+                      <wps:style>
+                        <a:lnRef idx="2">
+                          <a:schemeClr val="accent6"/>
+                        </a:lnRef>
+                        <a:fillRef idx="1">
+                          <a:schemeClr val="lt1"/>
+                        </a:fillRef>
+                        <a:effectRef idx="0">
+                          <a:schemeClr val="accent6"/>
+                        </a:effectRef>
+                        <a:fontRef idx="minor">
+                          <a:schemeClr val="dk1"/>
+                        </a:fontRef>
+                      </wps:style>
+                      <wps:txbx>
+                        <w:txbxContent>
+                          <w:p>
+                            <w:pPr>
+                              <w:jc w:val="center"/>
+                              <w:rPr>
+                                <w:lang w:val="en-US"/>
+                              </w:rPr>
+                            </w:pPr>
+                            <w:r>
+                              <w:rPr>
+                                <w:lang w:val="en-US"/>
+                              </w:rPr>
+                              <w:t>Evaluation</w:t>
+                            </w:r>
+                          </w:p>
+                        </w:txbxContent>
+                      </wps:txbx>
+                      <wps:bodyPr rot="0" spcFirstLastPara="0" vertOverflow="overflow" horzOverflow="overflow" vert="horz" wrap="square" lIns="91440" tIns="45720" rIns="91440" bIns="45720" numCol="1" spcCol="0" rtlCol="0" fromWordArt="0" anchor="ctr" anchorCtr="0" forceAA="0" compatLnSpc="1">
+                        <a:prstTxWarp prst="textNoShape">
+                          <a:avLst/>
+                        </a:prstTxWarp>
+                        <a:noAutofit/>
+                      </wps:bodyPr>
+                    </wps:wsp>
+                  </a:graphicData>
+                </a:graphic>
+                <wp14:sizeRelH relativeFrom="margin">
+                  <wp14:pctWidth>0</wp14:pctWidth>
+                </wp14:sizeRelH>
+                <wp14:sizeRelV relativeFrom="margin">
+                  <wp14:pctHeight>0</wp14:pctHeight>
+                </wp14:sizeRelV>
+              </wp:anchor>
+            </w:drawing>
+          </mc:Choice>
+          <mc:Fallback>
+            <w:pict>
+              <v:roundrect w14:anchorId="7557354E" id="_x0000_s1028" style="position:absolute;margin-left:-52.35pt;margin-top:183.8pt;width:71.05pt;height:32.4pt;z-index:251671552;visibility:visible;mso-wrap-style:square;mso-width-percent:0;mso-height-percent:0;mso-wrap-distance-left:9pt;mso-wrap-distance-top:0;mso-wrap-distance-right:9pt;mso-wrap-distance-bottom:0;mso-position-horizontal:absolute;mso-position-horizontal-relative:text;mso-position-vertical:absolute;mso-position-vertical-relative:text;mso-width-percent:0;mso-height-percent:0;mso-width-relative:margin;mso-height-relative:margin;v-text-anchor:middle" arcsize="10923f" o:gfxdata="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" fillcolor="#92d050" strokecolor="#9d90a0 [3209]" strokeweight="1pt">
+                <v:stroke joinstyle="miter"/>
+                <v:textbox>
+                  <w:txbxContent>
+                    <w:p>
+                      <w:pPr>
+                        <w:jc w:val="center"/>
+                        <w:rPr>
+                          <w:lang w:val="en-US"/>
+                        </w:rPr>
+                      </w:pPr>
+                      <w:r>
+                        <w:rPr>
+                          <w:lang w:val="en-US"/>
+                        </w:rPr>
+                        <w:t>Evaluation</w:t>
+                      </w:r>
+                    </w:p>
+                  </w:txbxContent>
+                </v:textbox>
+              </v:roundrect>
+            </w:pict>
+          </mc:Fallback>
+        </mc:AlternateContent>
+      </w:r>
       <w:r>
         <w:rPr>
           <w:noProof/>
@@ -2659,7 +3022,7 @@
         <mc:AlternateContent>
           <mc:Choice Requires="wps">
             <w:drawing>
-              <wp:anchor distT="0" distB="0" distL="114300" distR="114300" simplePos="0" relativeHeight="251696128" behindDoc="0" locked="0" layoutInCell="1" allowOverlap="1" wp14:anchorId="256B09FD" wp14:editId="6189114A">
+              <wp:anchor distT="0" distB="0" distL="114300" distR="114300" simplePos="0" relativeHeight="251696128" behindDoc="0" locked="0" layoutInCell="1" allowOverlap="1" wp14:anchorId="256B09FD" wp14:editId="7E39E2AB">
                 <wp:simplePos x="0" y="0"/>
                 <wp:positionH relativeFrom="column">
                   <wp:posOffset>4168140</wp:posOffset>
@@ -2684,6 +3047,9 @@
                         <a:prstGeom prst="roundRect">
                           <a:avLst/>
                         </a:prstGeom>
+                        <a:solidFill>
+                          <a:srgbClr val="92D050"/>
+                        </a:solidFill>
                       </wps:spPr>
                       <wps:style>
                         <a:lnRef idx="2">
@@ -2737,7 +3103,7 @@
           </mc:Choice>
           <mc:Fallback>
             <w:pict>
-              <v:roundrect w14:anchorId="256B09FD" id="Rectangle: Rounded Corners 2" o:spid="_x0000_s1026" style="position:absolute;margin-left:328.2pt;margin-top:286.2pt;width:72.6pt;height:43.2pt;z-index:251696128;visibility:visible;mso-wrap-style:square;mso-width-percent:0;mso-height-percent:0;mso-wrap-distance-left:9pt;mso-wrap-distance-top:0;mso-wrap-distance-right:9pt;mso-wrap-distance-bottom:0;mso-position-horizontal:absolute;mso-position-horizontal-relative:text;mso-position-vertical:absolute;mso-position-vertical-relative:text;mso-width-percent:0;mso-height-percent:0;mso-width-relative:margin;mso-height-relative:margin;v-text-anchor:middle" arcsize="10923f" o:gfxdata="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" fillcolor="white [3201]" strokecolor="#9d90a0 [3209]" strokeweight="1pt">
+              <v:roundrect w14:anchorId="256B09FD" id="_x0000_s1029" style="position:absolute;margin-left:328.2pt;margin-top:286.2pt;width:72.6pt;height:43.2pt;z-index:251696128;visibility:visible;mso-wrap-style:square;mso-width-percent:0;mso-height-percent:0;mso-wrap-distance-left:9pt;mso-wrap-distance-top:0;mso-wrap-distance-right:9pt;mso-wrap-distance-bottom:0;mso-position-horizontal:absolute;mso-position-horizontal-relative:text;mso-position-vertical:absolute;mso-position-vertical-relative:text;mso-width-percent:0;mso-height-percent:0;mso-width-relative:margin;mso-height-relative:margin;v-text-anchor:middle" arcsize="10923f" o:gfxdata="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" fillcolor="#92d050" strokecolor="#9d90a0 [3209]" strokeweight="1pt">
                 <v:stroke joinstyle="miter"/>
                 <v:textbox>
                   <w:txbxContent>
@@ -2769,7 +3135,7 @@
         <mc:AlternateContent>
           <mc:Choice Requires="wps">
             <w:drawing>
-              <wp:anchor distT="0" distB="0" distL="114300" distR="114300" simplePos="0" relativeHeight="251694080" behindDoc="0" locked="0" layoutInCell="1" allowOverlap="1" wp14:anchorId="11BA5B40" wp14:editId="17CEF841">
+              <wp:anchor distT="0" distB="0" distL="114300" distR="114300" simplePos="0" relativeHeight="251694080" behindDoc="0" locked="0" layoutInCell="1" allowOverlap="1" wp14:anchorId="11BA5B40" wp14:editId="3D4AEB83">
                 <wp:simplePos x="0" y="0"/>
                 <wp:positionH relativeFrom="column">
                   <wp:posOffset>4175760</wp:posOffset>
@@ -2794,6 +3160,9 @@
                         <a:prstGeom prst="roundRect">
                           <a:avLst/>
                         </a:prstGeom>
+                        <a:solidFill>
+                          <a:srgbClr val="92D050"/>
+                        </a:solidFill>
                       </wps:spPr>
                       <wps:style>
                         <a:lnRef idx="2">
@@ -2847,7 +3216,7 @@
           </mc:Choice>
           <mc:Fallback>
             <w:pict>
-              <v:roundrect w14:anchorId="11BA5B40" id="_x0000_s1027" style="position:absolute;margin-left:328.8pt;margin-top:229.2pt;width:72.6pt;height:43.8pt;z-index:251694080;visibility:visible;mso-wrap-style:square;mso-width-percent:0;mso-height-percent:0;mso-wrap-distance-left:9pt;mso-wrap-distance-top:0;mso-wrap-distance-right:9pt;mso-wrap-distance-bottom:0;mso-position-horizontal:absolute;mso-position-horizontal-relative:text;mso-position-vertical:absolute;mso-position-vertical-relative:text;mso-width-percent:0;mso-height-percent:0;mso-width-relative:margin;mso-height-relative:margin;v-text-anchor:middle" arcsize="10923f" o:gfxdata="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" fillcolor="white [3201]" strokecolor="#9d90a0 [3209]" strokeweight="1pt">
+              <v:roundrect w14:anchorId="11BA5B40" id="_x0000_s1030" style="position:absolute;margin-left:328.8pt;margin-top:229.2pt;width:72.6pt;height:43.8pt;z-index:251694080;visibility:visible;mso-wrap-style:square;mso-width-percent:0;mso-height-percent:0;mso-wrap-distance-left:9pt;mso-wrap-distance-top:0;mso-wrap-distance-right:9pt;mso-wrap-distance-bottom:0;mso-position-horizontal:absolute;mso-position-horizontal-relative:text;mso-position-vertical:absolute;mso-position-vertical-relative:text;mso-width-percent:0;mso-height-percent:0;mso-width-relative:margin;mso-height-relative:margin;v-text-anchor:middle" arcsize="10923f" o:gfxdata="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" fillcolor="#92d050" strokecolor="#9d90a0 [3209]" strokeweight="1pt">
                 <v:stroke joinstyle="miter"/>
                 <v:textbox>
                   <w:txbxContent>
@@ -2879,7 +3248,7 @@
         <mc:AlternateContent>
           <mc:Choice Requires="wps">
             <w:drawing>
-              <wp:anchor distT="0" distB="0" distL="114300" distR="114300" simplePos="0" relativeHeight="251700224" behindDoc="0" locked="0" layoutInCell="1" allowOverlap="1" wp14:anchorId="077AE999" wp14:editId="621FCBB8">
+              <wp:anchor distT="0" distB="0" distL="114300" distR="114300" simplePos="0" relativeHeight="251700224" behindDoc="0" locked="0" layoutInCell="1" allowOverlap="1" wp14:anchorId="077AE999" wp14:editId="27D7C337">
                 <wp:simplePos x="0" y="0"/>
                 <wp:positionH relativeFrom="column">
                   <wp:posOffset>5234940</wp:posOffset>
@@ -2904,6 +3273,9 @@
                         <a:prstGeom prst="roundRect">
                           <a:avLst/>
                         </a:prstGeom>
+                        <a:solidFill>
+                          <a:srgbClr val="92D050"/>
+                        </a:solidFill>
                       </wps:spPr>
                       <wps:style>
                         <a:lnRef idx="2">
@@ -2954,7 +3326,7 @@
           </mc:Choice>
           <mc:Fallback>
             <w:pict>
-              <v:roundrect w14:anchorId="077AE999" id="_x0000_s1028" style="position:absolute;margin-left:412.2pt;margin-top:186.6pt;width:82.8pt;height:32.4pt;z-index:251700224;visibility:visible;mso-wrap-style:square;mso-height-percent:0;mso-wrap-distance-left:9pt;mso-wrap-distance-top:0;mso-wrap-distance-right:9pt;mso-wrap-distance-bottom:0;mso-position-horizontal:absolute;mso-position-horizontal-relative:text;mso-position-vertical:absolute;mso-position-vertical-relative:text;mso-height-percent:0;mso-height-relative:margin;v-text-anchor:middle" arcsize="10923f" o:gfxdata="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" fillcolor="white [3201]" strokecolor="#9d90a0 [3209]" strokeweight="1pt">
+              <v:roundrect w14:anchorId="077AE999" id="_x0000_s1031" style="position:absolute;margin-left:412.2pt;margin-top:186.6pt;width:82.8pt;height:32.4pt;z-index:251700224;visibility:visible;mso-wrap-style:square;mso-height-percent:0;mso-wrap-distance-left:9pt;mso-wrap-distance-top:0;mso-wrap-distance-right:9pt;mso-wrap-distance-bottom:0;mso-position-horizontal:absolute;mso-position-horizontal-relative:text;mso-position-vertical:absolute;mso-position-vertical-relative:text;mso-height-percent:0;mso-height-relative:margin;v-text-anchor:middle" arcsize="10923f" o:gfxdata="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" fillcolor="#92d050" strokecolor="#9d90a0 [3209]" strokeweight="1pt">
                 <v:stroke joinstyle="miter"/>
                 <v:textbox>
                   <w:txbxContent>
@@ -2986,7 +3358,7 @@
         <mc:AlternateContent>
           <mc:Choice Requires="wps">
             <w:drawing>
-              <wp:anchor distT="0" distB="0" distL="114300" distR="114300" simplePos="0" relativeHeight="251698176" behindDoc="0" locked="0" layoutInCell="1" allowOverlap="1" wp14:anchorId="617A6FEE" wp14:editId="1B2F11FA">
+              <wp:anchor distT="0" distB="0" distL="114300" distR="114300" simplePos="0" relativeHeight="251698176" behindDoc="0" locked="0" layoutInCell="1" allowOverlap="1" wp14:anchorId="617A6FEE" wp14:editId="0DB9B169">
                 <wp:simplePos x="0" y="0"/>
                 <wp:positionH relativeFrom="column">
                   <wp:posOffset>5227320</wp:posOffset>
@@ -3011,6 +3383,9 @@
                         <a:prstGeom prst="roundRect">
                           <a:avLst/>
                         </a:prstGeom>
+                        <a:solidFill>
+                          <a:srgbClr val="92D050"/>
+                        </a:solidFill>
                       </wps:spPr>
                       <wps:style>
                         <a:lnRef idx="2">
@@ -3061,7 +3436,7 @@
           </mc:Choice>
           <mc:Fallback>
             <w:pict>
-              <v:roundrect w14:anchorId="617A6FEE" id="_x0000_s1029" style="position:absolute;margin-left:411.6pt;margin-top:132pt;width:82.8pt;height:39pt;z-index:251698176;visibility:visible;mso-wrap-style:square;mso-height-percent:0;mso-wrap-distance-left:9pt;mso-wrap-distance-top:0;mso-wrap-distance-right:9pt;mso-wrap-distance-bottom:0;mso-position-horizontal:absolute;mso-position-horizontal-relative:text;mso-position-vertical:absolute;mso-position-vertical-relative:text;mso-height-percent:0;mso-height-relative:margin;v-text-anchor:middle" arcsize="10923f" o:gfxdata="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" fillcolor="white [3201]" strokecolor="#9d90a0 [3209]" strokeweight="1pt">
+              <v:roundrect w14:anchorId="617A6FEE" id="_x0000_s1032" style="position:absolute;margin-left:411.6pt;margin-top:132pt;width:82.8pt;height:39pt;z-index:251698176;visibility:visible;mso-wrap-style:square;mso-height-percent:0;mso-wrap-distance-left:9pt;mso-wrap-distance-top:0;mso-wrap-distance-right:9pt;mso-wrap-distance-bottom:0;mso-position-horizontal:absolute;mso-position-horizontal-relative:text;mso-position-vertical:absolute;mso-position-vertical-relative:text;mso-height-percent:0;mso-height-relative:margin;v-text-anchor:middle" arcsize="10923f" o:gfxdata="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" fillcolor="#92d050" strokecolor="#9d90a0 [3209]" strokeweight="1pt">
                 <v:stroke joinstyle="miter"/>
                 <v:textbox>
                   <w:txbxContent>
@@ -3093,7 +3468,7 @@
         <mc:AlternateContent>
           <mc:Choice Requires="wps">
             <w:drawing>
-              <wp:anchor distT="0" distB="0" distL="114300" distR="114300" simplePos="0" relativeHeight="251687936" behindDoc="0" locked="0" layoutInCell="1" allowOverlap="1" wp14:anchorId="5CDBC47D" wp14:editId="59276423">
+              <wp:anchor distT="0" distB="0" distL="114300" distR="114300" simplePos="0" relativeHeight="251687936" behindDoc="0" locked="0" layoutInCell="1" allowOverlap="1" wp14:anchorId="5CDBC47D" wp14:editId="4ACF8920">
                 <wp:simplePos x="0" y="0"/>
                 <wp:positionH relativeFrom="column">
                   <wp:posOffset>1988820</wp:posOffset>
@@ -3118,6 +3493,9 @@
                         <a:prstGeom prst="roundRect">
                           <a:avLst/>
                         </a:prstGeom>
+                        <a:solidFill>
+                          <a:srgbClr val="92D050"/>
+                        </a:solidFill>
                       </wps:spPr>
                       <wps:style>
                         <a:lnRef idx="2">
@@ -3146,8 +3524,16 @@
                               <w:rPr>
                                 <w:lang w:val="en-US"/>
                               </w:rPr>
-                              <w:t>Use cases</w:t>
+                              <w:t xml:space="preserve">Use </w:t>
                             </w:r>
+                            <w:proofErr w:type="gramStart"/>
+                            <w:r>
+                              <w:rPr>
+                                <w:lang w:val="en-US"/>
+                              </w:rPr>
+                              <w:t>cases</w:t>
+                            </w:r>
+                            <w:proofErr w:type="gramEnd"/>
                           </w:p>
                         </w:txbxContent>
                       </wps:txbx>
@@ -3168,7 +3554,7 @@
           </mc:Choice>
           <mc:Fallback>
             <w:pict>
-              <v:roundrect w14:anchorId="5CDBC47D" id="_x0000_s1030" style="position:absolute;margin-left:156.6pt;margin-top:300.6pt;width:82.8pt;height:32.4pt;z-index:251687936;visibility:visible;mso-wrap-style:square;mso-height-percent:0;mso-wrap-distance-left:9pt;mso-wrap-distance-top:0;mso-wrap-distance-right:9pt;mso-wrap-distance-bottom:0;mso-position-horizontal:absolute;mso-position-horizontal-relative:text;mso-position-vertical:absolute;mso-position-vertical-relative:text;mso-height-percent:0;mso-height-relative:margin;v-text-anchor:middle" arcsize="10923f" o:gfxdata="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" fillcolor="white [3201]" strokecolor="#9d90a0 [3209]" strokeweight="1pt">
+              <v:roundrect w14:anchorId="5CDBC47D" id="_x0000_s1033" style="position:absolute;margin-left:156.6pt;margin-top:300.6pt;width:82.8pt;height:32.4pt;z-index:251687936;visibility:visible;mso-wrap-style:square;mso-height-percent:0;mso-wrap-distance-left:9pt;mso-wrap-distance-top:0;mso-wrap-distance-right:9pt;mso-wrap-distance-bottom:0;mso-position-horizontal:absolute;mso-position-horizontal-relative:text;mso-position-vertical:absolute;mso-position-vertical-relative:text;mso-height-percent:0;mso-height-relative:margin;v-text-anchor:middle" arcsize="10923f" o:gfxdata="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" fillcolor="#92d050" strokecolor="#9d90a0 [3209]" strokeweight="1pt">
                 <v:stroke joinstyle="miter"/>
                 <v:textbox>
                   <w:txbxContent>
@@ -3183,8 +3569,16 @@
                         <w:rPr>
                           <w:lang w:val="en-US"/>
                         </w:rPr>
-                        <w:t>Use cases</w:t>
+                        <w:t xml:space="preserve">Use </w:t>
                       </w:r>
+                      <w:proofErr w:type="gramStart"/>
+                      <w:r>
+                        <w:rPr>
+                          <w:lang w:val="en-US"/>
+                        </w:rPr>
+                        <w:t>cases</w:t>
+                      </w:r>
+                      <w:proofErr w:type="gramEnd"/>
                     </w:p>
                   </w:txbxContent>
                 </v:textbox>
@@ -3200,7 +3594,7 @@
         <mc:AlternateContent>
           <mc:Choice Requires="wps">
             <w:drawing>
-              <wp:anchor distT="0" distB="0" distL="114300" distR="114300" simplePos="0" relativeHeight="251685888" behindDoc="0" locked="0" layoutInCell="1" allowOverlap="1" wp14:anchorId="311738E1" wp14:editId="17A5DEB0">
+              <wp:anchor distT="0" distB="0" distL="114300" distR="114300" simplePos="0" relativeHeight="251685888" behindDoc="0" locked="0" layoutInCell="1" allowOverlap="1" wp14:anchorId="311738E1" wp14:editId="41573D18">
                 <wp:simplePos x="0" y="0"/>
                 <wp:positionH relativeFrom="column">
                   <wp:posOffset>2575560</wp:posOffset>
@@ -3225,6 +3619,9 @@
                         <a:prstGeom prst="roundRect">
                           <a:avLst/>
                         </a:prstGeom>
+                        <a:solidFill>
+                          <a:srgbClr val="92D050"/>
+                        </a:solidFill>
                       </wps:spPr>
                       <wps:style>
                         <a:lnRef idx="2">
@@ -3315,12 +3712,14 @@
                                 </wp:inline>
                               </w:drawing>
                             </w:r>
+                            <w:proofErr w:type="spellStart"/>
                             <w:r>
                               <w:rPr>
                                 <w:lang w:val="en-US"/>
                               </w:rPr>
                               <w:t>ts</w:t>
                             </w:r>
+                            <w:proofErr w:type="spellEnd"/>
                           </w:p>
                         </w:txbxContent>
                       </wps:txbx>
@@ -3341,7 +3740,7 @@
           </mc:Choice>
           <mc:Fallback>
             <w:pict>
-              <v:roundrect w14:anchorId="311738E1" id="_x0000_s1031" style="position:absolute;margin-left:202.8pt;margin-top:242.4pt;width:82.8pt;height:42pt;z-index:251685888;visibility:visible;mso-wrap-style:square;mso-height-percent:0;mso-wrap-distance-left:9pt;mso-wrap-distance-top:0;mso-wrap-distance-right:9pt;mso-wrap-distance-bottom:0;mso-position-horizontal:absolute;mso-position-horizontal-relative:text;mso-position-vertical:absolute;mso-position-vertical-relative:text;mso-height-percent:0;mso-height-relative:margin;v-text-anchor:middle" arcsize="10923f" o:gfxdata="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" fillcolor="white [3201]" strokecolor="#9d90a0 [3209]" strokeweight="1pt">
+              <v:roundrect w14:anchorId="311738E1" id="_x0000_s1034" style="position:absolute;margin-left:202.8pt;margin-top:242.4pt;width:82.8pt;height:42pt;z-index:251685888;visibility:visible;mso-wrap-style:square;mso-height-percent:0;mso-wrap-distance-left:9pt;mso-wrap-distance-top:0;mso-wrap-distance-right:9pt;mso-wrap-distance-bottom:0;mso-position-horizontal:absolute;mso-position-horizontal-relative:text;mso-position-vertical:absolute;mso-position-vertical-relative:text;mso-height-percent:0;mso-height-relative:margin;v-text-anchor:middle" arcsize="10923f" o:gfxdata="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" fillcolor="#92d050" strokecolor="#9d90a0 [3209]" strokeweight="1pt">
                 <v:stroke joinstyle="miter"/>
                 <v:textbox>
                   <w:txbxContent>
@@ -3418,12 +3817,14 @@
                           </wp:inline>
                         </w:drawing>
                       </w:r>
+                      <w:proofErr w:type="spellStart"/>
                       <w:r>
                         <w:rPr>
                           <w:lang w:val="en-US"/>
                         </w:rPr>
                         <w:t>ts</w:t>
                       </w:r>
+                      <w:proofErr w:type="spellEnd"/>
                     </w:p>
                   </w:txbxContent>
                 </v:textbox>
@@ -3439,7 +3840,7 @@
         <mc:AlternateContent>
           <mc:Choice Requires="wps">
             <w:drawing>
-              <wp:anchor distT="0" distB="0" distL="114300" distR="114300" simplePos="0" relativeHeight="251683840" behindDoc="0" locked="0" layoutInCell="1" allowOverlap="1" wp14:anchorId="5295EF75" wp14:editId="7C84C62B">
+              <wp:anchor distT="0" distB="0" distL="114300" distR="114300" simplePos="0" relativeHeight="251683840" behindDoc="0" locked="0" layoutInCell="1" allowOverlap="1" wp14:anchorId="5295EF75" wp14:editId="5A8F2A51">
                 <wp:simplePos x="0" y="0"/>
                 <wp:positionH relativeFrom="column">
                   <wp:posOffset>2552700</wp:posOffset>
@@ -3464,6 +3865,9 @@
                         <a:prstGeom prst="roundRect">
                           <a:avLst/>
                         </a:prstGeom>
+                        <a:solidFill>
+                          <a:srgbClr val="92D050"/>
+                        </a:solidFill>
                       </wps:spPr>
                       <wps:style>
                         <a:lnRef idx="2">
@@ -3517,7 +3921,7 @@
           </mc:Choice>
           <mc:Fallback>
             <w:pict>
-              <v:roundrect w14:anchorId="5295EF75" id="_x0000_s1032" style="position:absolute;margin-left:201pt;margin-top:183pt;width:81pt;height:42.6pt;z-index:251683840;visibility:visible;mso-wrap-style:square;mso-width-percent:0;mso-height-percent:0;mso-wrap-distance-left:9pt;mso-wrap-distance-top:0;mso-wrap-distance-right:9pt;mso-wrap-distance-bottom:0;mso-position-horizontal:absolute;mso-position-horizontal-relative:text;mso-position-vertical:absolute;mso-position-vertical-relative:text;mso-width-percent:0;mso-height-percent:0;mso-width-relative:margin;mso-height-relative:margin;v-text-anchor:middle" arcsize="10923f" o:gfxdata="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" fillcolor="white [3201]" strokecolor="#9d90a0 [3209]" strokeweight="1pt">
+              <v:roundrect w14:anchorId="5295EF75" id="_x0000_s1035" style="position:absolute;margin-left:201pt;margin-top:183pt;width:81pt;height:42.6pt;z-index:251683840;visibility:visible;mso-wrap-style:square;mso-width-percent:0;mso-height-percent:0;mso-wrap-distance-left:9pt;mso-wrap-distance-top:0;mso-wrap-distance-right:9pt;mso-wrap-distance-bottom:0;mso-position-horizontal:absolute;mso-position-horizontal-relative:text;mso-position-vertical:absolute;mso-position-vertical-relative:text;mso-width-percent:0;mso-height-percent:0;mso-width-relative:margin;mso-height-relative:margin;v-text-anchor:middle" arcsize="10923f" o:gfxdata="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" fillcolor="#92d050" strokecolor="#9d90a0 [3209]" strokeweight="1pt">
                 <v:stroke joinstyle="miter"/>
                 <v:textbox>
                   <w:txbxContent>
@@ -3549,7 +3953,7 @@
         <mc:AlternateContent>
           <mc:Choice Requires="wps">
             <w:drawing>
-              <wp:anchor distT="0" distB="0" distL="114300" distR="114300" simplePos="0" relativeHeight="251681792" behindDoc="0" locked="0" layoutInCell="1" allowOverlap="1" wp14:anchorId="2EBE9865" wp14:editId="549B768A">
+              <wp:anchor distT="0" distB="0" distL="114300" distR="114300" simplePos="0" relativeHeight="251681792" behindDoc="0" locked="0" layoutInCell="1" allowOverlap="1" wp14:anchorId="2EBE9865" wp14:editId="0D85A171">
                 <wp:simplePos x="0" y="0"/>
                 <wp:positionH relativeFrom="margin">
                   <wp:posOffset>1936115</wp:posOffset>
@@ -3574,6 +3978,9 @@
                         <a:prstGeom prst="roundRect">
                           <a:avLst/>
                         </a:prstGeom>
+                        <a:solidFill>
+                          <a:srgbClr val="92D050"/>
+                        </a:solidFill>
                       </wps:spPr>
                       <wps:style>
                         <a:lnRef idx="2">
@@ -3624,7 +4031,7 @@
           </mc:Choice>
           <mc:Fallback>
             <w:pict>
-              <v:roundrect w14:anchorId="2EBE9865" id="_x0000_s1033" style="position:absolute;margin-left:152.45pt;margin-top:129.6pt;width:82.8pt;height:42pt;z-index:251681792;visibility:visible;mso-wrap-style:square;mso-height-percent:0;mso-wrap-distance-left:9pt;mso-wrap-distance-top:0;mso-wrap-distance-right:9pt;mso-wrap-distance-bottom:0;mso-position-horizontal:absolute;mso-position-horizontal-relative:margin;mso-position-vertical:absolute;mso-position-vertical-relative:text;mso-height-percent:0;mso-height-relative:margin;v-text-anchor:middle" arcsize="10923f" o:gfxdata="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" fillcolor="white [3201]" strokecolor="#9d90a0 [3209]" strokeweight="1pt">
+              <v:roundrect w14:anchorId="2EBE9865" id="_x0000_s1036" style="position:absolute;margin-left:152.45pt;margin-top:129.6pt;width:82.8pt;height:42pt;z-index:251681792;visibility:visible;mso-wrap-style:square;mso-height-percent:0;mso-wrap-distance-left:9pt;mso-wrap-distance-top:0;mso-wrap-distance-right:9pt;mso-wrap-distance-bottom:0;mso-position-horizontal:absolute;mso-position-horizontal-relative:margin;mso-position-vertical:absolute;mso-position-vertical-relative:text;mso-height-percent:0;mso-height-relative:margin;v-text-anchor:middle" arcsize="10923f" o:gfxdata="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" fillcolor="#92d050" strokecolor="#9d90a0 [3209]" strokeweight="1pt">
                 <v:stroke joinstyle="miter"/>
                 <v:textbox>
                   <w:txbxContent>
@@ -3657,7 +4064,7 @@
         <mc:AlternateContent>
           <mc:Choice Requires="wps">
             <w:drawing>
-              <wp:anchor distT="0" distB="0" distL="114300" distR="114300" simplePos="0" relativeHeight="251663360" behindDoc="0" locked="0" layoutInCell="1" allowOverlap="1" wp14:anchorId="4F05C08D" wp14:editId="6CD9B440">
+              <wp:anchor distT="0" distB="0" distL="114300" distR="114300" simplePos="0" relativeHeight="251663360" behindDoc="0" locked="0" layoutInCell="1" allowOverlap="1" wp14:anchorId="4F05C08D" wp14:editId="632B48B7">
                 <wp:simplePos x="0" y="0"/>
                 <wp:positionH relativeFrom="margin">
                   <wp:posOffset>1950720</wp:posOffset>
@@ -3685,16 +4092,18 @@
                       </wps:spPr>
                       <wps:style>
                         <a:lnRef idx="2">
-                          <a:schemeClr val="accent6"/>
+                          <a:schemeClr val="accent2">
+                            <a:shade val="15000"/>
+                          </a:schemeClr>
                         </a:lnRef>
                         <a:fillRef idx="1">
-                          <a:schemeClr val="lt1"/>
+                          <a:schemeClr val="accent2"/>
                         </a:fillRef>
                         <a:effectRef idx="0">
-                          <a:schemeClr val="accent6"/>
+                          <a:schemeClr val="accent2"/>
                         </a:effectRef>
                         <a:fontRef idx="minor">
-                          <a:schemeClr val="dk1"/>
+                          <a:schemeClr val="lt1"/>
                         </a:fontRef>
                       </wps:style>
                       <wps:txbx>
@@ -3703,6 +4112,9 @@
                             <w:pPr>
                               <w:jc w:val="center"/>
                               <w:rPr>
+                                <w:b/>
+                                <w:bCs/>
+                                <w:color w:val="000000" w:themeColor="text1"/>
                                 <w:sz w:val="24"/>
                                 <w:szCs w:val="24"/>
                                 <w:lang w:val="en-US"/>
@@ -3710,6 +4122,9 @@
                             </w:pPr>
                             <w:r>
                               <w:rPr>
+                                <w:b/>
+                                <w:bCs/>
+                                <w:color w:val="000000" w:themeColor="text1"/>
                                 <w:sz w:val="24"/>
                                 <w:szCs w:val="24"/>
                                 <w:lang w:val="en-US"/>
@@ -3739,7 +4154,7 @@
           </mc:Choice>
           <mc:Fallback>
             <w:pict>
-              <v:roundrect w14:anchorId="4F05C08D" id="_x0000_s1034" style="position:absolute;margin-left:153.6pt;margin-top:82.2pt;width:78pt;height:32.4pt;z-index:251663360;visibility:visible;mso-wrap-style:square;mso-width-percent:0;mso-height-percent:0;mso-wrap-distance-left:9pt;mso-wrap-distance-top:0;mso-wrap-distance-right:9pt;mso-wrap-distance-bottom:0;mso-position-horizontal:absolute;mso-position-horizontal-relative:margin;mso-position-vertical:absolute;mso-position-vertical-relative:text;mso-width-percent:0;mso-height-percent:0;mso-width-relative:margin;mso-height-relative:margin;v-text-anchor:middle" arcsize="10923f" o:gfxdata="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" fillcolor="white [3201]" strokecolor="#9d90a0 [3209]" strokeweight="1pt">
+              <v:roundrect w14:anchorId="4F05C08D" id="_x0000_s1037" style="position:absolute;margin-left:153.6pt;margin-top:82.2pt;width:78pt;height:32.4pt;z-index:251663360;visibility:visible;mso-wrap-style:square;mso-width-percent:0;mso-height-percent:0;mso-wrap-distance-left:9pt;mso-wrap-distance-top:0;mso-wrap-distance-right:9pt;mso-wrap-distance-bottom:0;mso-position-horizontal:absolute;mso-position-horizontal-relative:margin;mso-position-vertical:absolute;mso-position-vertical-relative:text;mso-width-percent:0;mso-height-percent:0;mso-width-relative:margin;mso-height-relative:margin;v-text-anchor:middle" arcsize="10923f" o:gfxdata="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" fillcolor="#629dd1 [3205]" strokecolor="#0a1723 [485]" strokeweight="1pt">
                 <v:stroke joinstyle="miter"/>
                 <v:textbox>
                   <w:txbxContent>
@@ -3747,6 +4162,9 @@
                       <w:pPr>
                         <w:jc w:val="center"/>
                         <w:rPr>
+                          <w:b/>
+                          <w:bCs/>
+                          <w:color w:val="000000" w:themeColor="text1"/>
                           <w:sz w:val="24"/>
                           <w:szCs w:val="24"/>
                           <w:lang w:val="en-US"/>
@@ -3754,6 +4172,9 @@
                       </w:pPr>
                       <w:r>
                         <w:rPr>
+                          <w:b/>
+                          <w:bCs/>
+                          <w:color w:val="000000" w:themeColor="text1"/>
                           <w:sz w:val="24"/>
                           <w:szCs w:val="24"/>
                           <w:lang w:val="en-US"/>
@@ -3776,7 +4197,7 @@
         <mc:AlternateContent>
           <mc:Choice Requires="wps">
             <w:drawing>
-              <wp:anchor distT="0" distB="0" distL="114300" distR="114300" simplePos="0" relativeHeight="251675648" behindDoc="0" locked="0" layoutInCell="1" allowOverlap="1" wp14:anchorId="7165A503" wp14:editId="26435BE0">
+              <wp:anchor distT="0" distB="0" distL="114300" distR="114300" simplePos="0" relativeHeight="251675648" behindDoc="0" locked="0" layoutInCell="1" allowOverlap="1" wp14:anchorId="7165A503" wp14:editId="1AD2369B">
                 <wp:simplePos x="0" y="0"/>
                 <wp:positionH relativeFrom="column">
                   <wp:posOffset>396240</wp:posOffset>
@@ -3801,6 +4222,9 @@
                         <a:prstGeom prst="roundRect">
                           <a:avLst/>
                         </a:prstGeom>
+                        <a:solidFill>
+                          <a:srgbClr val="92D050"/>
+                        </a:solidFill>
                       </wps:spPr>
                       <wps:style>
                         <a:lnRef idx="2">
@@ -3854,7 +4278,7 @@
           </mc:Choice>
           <mc:Fallback>
             <w:pict>
-              <v:roundrect w14:anchorId="7165A503" id="_x0000_s1035" style="position:absolute;margin-left:31.2pt;margin-top:280.8pt;width:97.8pt;height:45.6pt;z-index:251675648;visibility:visible;mso-wrap-style:square;mso-width-percent:0;mso-height-percent:0;mso-wrap-distance-left:9pt;mso-wrap-distance-top:0;mso-wrap-distance-right:9pt;mso-wrap-distance-bottom:0;mso-position-horizontal:absolute;mso-position-horizontal-relative:text;mso-position-vertical:absolute;mso-position-vertical-relative:text;mso-width-percent:0;mso-height-percent:0;mso-width-relative:margin;mso-height-relative:margin;v-text-anchor:middle" arcsize="10923f" o:gfxdata="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" fillcolor="white [3201]" strokecolor="#9d90a0 [3209]" strokeweight="1pt">
+              <v:roundrect w14:anchorId="7165A503" id="_x0000_s1038" style="position:absolute;margin-left:31.2pt;margin-top:280.8pt;width:97.8pt;height:45.6pt;z-index:251675648;visibility:visible;mso-wrap-style:square;mso-width-percent:0;mso-height-percent:0;mso-wrap-distance-left:9pt;mso-wrap-distance-top:0;mso-wrap-distance-right:9pt;mso-wrap-distance-bottom:0;mso-position-horizontal:absolute;mso-position-horizontal-relative:text;mso-position-vertical:absolute;mso-position-vertical-relative:text;mso-width-percent:0;mso-height-percent:0;mso-width-relative:margin;mso-height-relative:margin;v-text-anchor:middle" arcsize="10923f" o:gfxdata="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" fillcolor="#92d050" strokecolor="#9d90a0 [3209]" strokeweight="1pt">
                 <v:stroke joinstyle="miter"/>
                 <v:textbox>
                   <w:txbxContent>
@@ -3886,7 +4310,7 @@
         <mc:AlternateContent>
           <mc:Choice Requires="wps">
             <w:drawing>
-              <wp:anchor distT="0" distB="0" distL="114300" distR="114300" simplePos="0" relativeHeight="251677696" behindDoc="0" locked="0" layoutInCell="1" allowOverlap="1" wp14:anchorId="52551420" wp14:editId="44EF32A6">
+              <wp:anchor distT="0" distB="0" distL="114300" distR="114300" simplePos="0" relativeHeight="251677696" behindDoc="0" locked="0" layoutInCell="1" allowOverlap="1" wp14:anchorId="52551420" wp14:editId="148DB129">
                 <wp:simplePos x="0" y="0"/>
                 <wp:positionH relativeFrom="column">
                   <wp:posOffset>396240</wp:posOffset>
@@ -3911,6 +4335,9 @@
                         <a:prstGeom prst="roundRect">
                           <a:avLst/>
                         </a:prstGeom>
+                        <a:solidFill>
+                          <a:srgbClr val="92D050"/>
+                        </a:solidFill>
                       </wps:spPr>
                       <wps:style>
                         <a:lnRef idx="2">
@@ -3964,7 +4391,7 @@
           </mc:Choice>
           <mc:Fallback>
             <w:pict>
-              <v:roundrect w14:anchorId="52551420" id="_x0000_s1036" style="position:absolute;margin-left:31.2pt;margin-top:237pt;width:96.6pt;height:27.6pt;z-index:251677696;visibility:visible;mso-wrap-style:square;mso-width-percent:0;mso-height-percent:0;mso-wrap-distance-left:9pt;mso-wrap-distance-top:0;mso-wrap-distance-right:9pt;mso-wrap-distance-bottom:0;mso-position-horizontal:absolute;mso-position-horizontal-relative:text;mso-position-vertical:absolute;mso-position-vertical-relative:text;mso-width-percent:0;mso-height-percent:0;mso-width-relative:margin;mso-height-relative:margin;v-text-anchor:middle" arcsize="10923f" o:gfxdata="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" fillcolor="white [3201]" strokecolor="#9d90a0 [3209]" strokeweight="1pt">
+              <v:roundrect w14:anchorId="52551420" id="_x0000_s1039" style="position:absolute;margin-left:31.2pt;margin-top:237pt;width:96.6pt;height:27.6pt;z-index:251677696;visibility:visible;mso-wrap-style:square;mso-width-percent:0;mso-height-percent:0;mso-wrap-distance-left:9pt;mso-wrap-distance-top:0;mso-wrap-distance-right:9pt;mso-wrap-distance-bottom:0;mso-position-horizontal:absolute;mso-position-horizontal-relative:text;mso-position-vertical:absolute;mso-position-vertical-relative:text;mso-width-percent:0;mso-height-percent:0;mso-width-relative:margin;mso-height-relative:margin;v-text-anchor:middle" arcsize="10923f" o:gfxdata="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" fillcolor="#92d050" strokecolor="#9d90a0 [3209]" strokeweight="1pt">
                 <v:stroke joinstyle="miter"/>
                 <v:textbox>
                   <w:txbxContent>
@@ -3996,7 +4423,7 @@
         <mc:AlternateContent>
           <mc:Choice Requires="wps">
             <w:drawing>
-              <wp:anchor distT="0" distB="0" distL="114300" distR="114300" simplePos="0" relativeHeight="251679744" behindDoc="0" locked="0" layoutInCell="1" allowOverlap="1" wp14:anchorId="6978F51A" wp14:editId="453EB97A">
+              <wp:anchor distT="0" distB="0" distL="114300" distR="114300" simplePos="0" relativeHeight="251679744" behindDoc="0" locked="0" layoutInCell="1" allowOverlap="1" wp14:anchorId="6978F51A" wp14:editId="70C0190B">
                 <wp:simplePos x="0" y="0"/>
                 <wp:positionH relativeFrom="column">
                   <wp:posOffset>396240</wp:posOffset>
@@ -4021,6 +4448,9 @@
                         <a:prstGeom prst="roundRect">
                           <a:avLst/>
                         </a:prstGeom>
+                        <a:solidFill>
+                          <a:srgbClr val="92D050"/>
+                        </a:solidFill>
                       </wps:spPr>
                       <wps:style>
                         <a:lnRef idx="2">
@@ -4074,7 +4504,7 @@
           </mc:Choice>
           <mc:Fallback>
             <w:pict>
-              <v:roundrect w14:anchorId="6978F51A" id="_x0000_s1037" style="position:absolute;margin-left:31.2pt;margin-top:180.6pt;width:97.2pt;height:40.8pt;z-index:251679744;visibility:visible;mso-wrap-style:square;mso-width-percent:0;mso-height-percent:0;mso-wrap-distance-left:9pt;mso-wrap-distance-top:0;mso-wrap-distance-right:9pt;mso-wrap-distance-bottom:0;mso-position-horizontal:absolute;mso-position-horizontal-relative:text;mso-position-vertical:absolute;mso-position-vertical-relative:text;mso-width-percent:0;mso-height-percent:0;mso-width-relative:margin;mso-height-relative:margin;v-text-anchor:middle" arcsize="10923f" o:gfxdata="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" fillcolor="white [3201]" strokecolor="#9d90a0 [3209]" strokeweight="1pt">
+              <v:roundrect w14:anchorId="6978F51A" id="_x0000_s1040" style="position:absolute;margin-left:31.2pt;margin-top:180.6pt;width:97.2pt;height:40.8pt;z-index:251679744;visibility:visible;mso-wrap-style:square;mso-width-percent:0;mso-height-percent:0;mso-wrap-distance-left:9pt;mso-wrap-distance-top:0;mso-wrap-distance-right:9pt;mso-wrap-distance-bottom:0;mso-position-horizontal:absolute;mso-position-horizontal-relative:text;mso-position-vertical:absolute;mso-position-vertical-relative:text;mso-width-percent:0;mso-height-percent:0;mso-width-relative:margin;mso-height-relative:margin;v-text-anchor:middle" arcsize="10923f" o:gfxdata="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" fillcolor="#92d050" strokecolor="#9d90a0 [3209]" strokeweight="1pt">
                 <v:stroke joinstyle="miter"/>
                 <v:textbox>
                   <w:txbxContent>
@@ -4106,7 +4536,7 @@
         <mc:AlternateContent>
           <mc:Choice Requires="wps">
             <w:drawing>
-              <wp:anchor distT="0" distB="0" distL="114300" distR="114300" simplePos="0" relativeHeight="251673600" behindDoc="0" locked="0" layoutInCell="1" allowOverlap="1" wp14:anchorId="50BF9C04" wp14:editId="173308A3">
+              <wp:anchor distT="0" distB="0" distL="114300" distR="114300" simplePos="0" relativeHeight="251673600" behindDoc="0" locked="0" layoutInCell="1" allowOverlap="1" wp14:anchorId="50BF9C04" wp14:editId="0F98B763">
                 <wp:simplePos x="0" y="0"/>
                 <wp:positionH relativeFrom="column">
                   <wp:posOffset>403860</wp:posOffset>
@@ -4131,6 +4561,9 @@
                         <a:prstGeom prst="roundRect">
                           <a:avLst/>
                         </a:prstGeom>
+                        <a:solidFill>
+                          <a:srgbClr val="92D050"/>
+                        </a:solidFill>
                       </wps:spPr>
                       <wps:style>
                         <a:lnRef idx="2">
@@ -4184,7 +4617,7 @@
           </mc:Choice>
           <mc:Fallback>
             <w:pict>
-              <v:roundrect w14:anchorId="50BF9C04" id="_x0000_s1038" style="position:absolute;margin-left:31.8pt;margin-top:130.2pt;width:96.6pt;height:32.4pt;z-index:251673600;visibility:visible;mso-wrap-style:square;mso-width-percent:0;mso-height-percent:0;mso-wrap-distance-left:9pt;mso-wrap-distance-top:0;mso-wrap-distance-right:9pt;mso-wrap-distance-bottom:0;mso-position-horizontal:absolute;mso-position-horizontal-relative:text;mso-position-vertical:absolute;mso-position-vertical-relative:text;mso-width-percent:0;mso-height-percent:0;mso-width-relative:margin;mso-height-relative:margin;v-text-anchor:middle" arcsize="10923f" o:gfxdata="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" fillcolor="white [3201]" strokecolor="#9d90a0 [3209]" strokeweight="1pt">
+              <v:roundrect w14:anchorId="50BF9C04" id="_x0000_s1041" style="position:absolute;margin-left:31.8pt;margin-top:130.2pt;width:96.6pt;height:32.4pt;z-index:251673600;visibility:visible;mso-wrap-style:square;mso-width-percent:0;mso-height-percent:0;mso-wrap-distance-left:9pt;mso-wrap-distance-top:0;mso-wrap-distance-right:9pt;mso-wrap-distance-bottom:0;mso-position-horizontal:absolute;mso-position-horizontal-relative:text;mso-position-vertical:absolute;mso-position-vertical-relative:text;mso-width-percent:0;mso-height-percent:0;mso-width-relative:margin;mso-height-relative:margin;v-text-anchor:middle" arcsize="10923f" o:gfxdata="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" fillcolor="#92d050" strokecolor="#9d90a0 [3209]" strokeweight="1pt">
                 <v:stroke joinstyle="miter"/>
                 <v:textbox>
                   <w:txbxContent>
@@ -4216,7 +4649,7 @@
         <mc:AlternateContent>
           <mc:Choice Requires="wps">
             <w:drawing>
-              <wp:anchor distT="0" distB="0" distL="114300" distR="114300" simplePos="0" relativeHeight="251661312" behindDoc="0" locked="0" layoutInCell="1" allowOverlap="1" wp14:anchorId="6D4A2641" wp14:editId="46D13EEB">
+              <wp:anchor distT="0" distB="0" distL="114300" distR="114300" simplePos="0" relativeHeight="251661312" behindDoc="0" locked="0" layoutInCell="1" allowOverlap="1" wp14:anchorId="6D4A2641" wp14:editId="4F8D63A6">
                 <wp:simplePos x="0" y="0"/>
                 <wp:positionH relativeFrom="column">
                   <wp:posOffset>434340</wp:posOffset>
@@ -4244,16 +4677,18 @@
                       </wps:spPr>
                       <wps:style>
                         <a:lnRef idx="2">
-                          <a:schemeClr val="accent6"/>
+                          <a:schemeClr val="accent2">
+                            <a:shade val="15000"/>
+                          </a:schemeClr>
                         </a:lnRef>
                         <a:fillRef idx="1">
-                          <a:schemeClr val="lt1"/>
+                          <a:schemeClr val="accent2"/>
                         </a:fillRef>
                         <a:effectRef idx="0">
-                          <a:schemeClr val="accent6"/>
+                          <a:schemeClr val="accent2"/>
                         </a:effectRef>
                         <a:fontRef idx="minor">
-                          <a:schemeClr val="dk1"/>
+                          <a:schemeClr val="lt1"/>
                         </a:fontRef>
                       </wps:style>
                       <wps:txbx>
@@ -4269,11 +4704,31 @@
                             </w:pPr>
                             <w:r>
                               <w:rPr>
+                                <w:b/>
+                                <w:bCs/>
+                                <w:color w:val="000000" w:themeColor="text1"/>
                                 <w:sz w:val="24"/>
                                 <w:szCs w:val="24"/>
                                 <w:lang w:val="en-US"/>
                               </w:rPr>
-                              <w:t>Project Planning</w:t>
+                              <w:t>Project</w:t>
+                            </w:r>
+                            <w:r>
+                              <w:rPr>
+                                <w:color w:val="000000" w:themeColor="text1"/>
+                                <w:sz w:val="24"/>
+                                <w:szCs w:val="24"/>
+                                <w:lang w:val="en-US"/>
+                              </w:rPr>
+                              <w:t xml:space="preserve"> </w:t>
+                            </w:r>
+                            <w:r>
+                              <w:rPr>
+                                <w:sz w:val="24"/>
+                                <w:szCs w:val="24"/>
+                                <w:lang w:val="en-US"/>
+                              </w:rPr>
+                              <w:t>Planning</w:t>
                             </w:r>
                           </w:p>
                         </w:txbxContent>
@@ -4298,7 +4753,7 @@
           </mc:Choice>
           <mc:Fallback>
             <w:pict>
-              <v:roundrect w14:anchorId="6D4A2641" id="Rectangle: Rounded Corners 3" o:spid="_x0000_s1039" style="position:absolute;margin-left:34.2pt;margin-top:82.8pt;width:93pt;height:30.6pt;z-index:251661312;visibility:visible;mso-wrap-style:square;mso-width-percent:0;mso-height-percent:0;mso-wrap-distance-left:9pt;mso-wrap-distance-top:0;mso-wrap-distance-right:9pt;mso-wrap-distance-bottom:0;mso-position-horizontal:absolute;mso-position-horizontal-relative:text;mso-position-vertical:absolute;mso-position-vertical-relative:text;mso-width-percent:0;mso-height-percent:0;mso-width-relative:margin;mso-height-relative:margin;v-text-anchor:middle" arcsize="10923f" o:gfxdata="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" fillcolor="white [3201]" strokecolor="#9d90a0 [3209]" strokeweight="1pt">
+              <v:roundrect w14:anchorId="6D4A2641" id="Rectangle: Rounded Corners 3" o:spid="_x0000_s1042" style="position:absolute;margin-left:34.2pt;margin-top:82.8pt;width:93pt;height:30.6pt;z-index:251661312;visibility:visible;mso-wrap-style:square;mso-width-percent:0;mso-height-percent:0;mso-wrap-distance-left:9pt;mso-wrap-distance-top:0;mso-wrap-distance-right:9pt;mso-wrap-distance-bottom:0;mso-position-horizontal:absolute;mso-position-horizontal-relative:text;mso-position-vertical:absolute;mso-position-vertical-relative:text;mso-width-percent:0;mso-height-percent:0;mso-width-relative:margin;mso-height-relative:margin;v-text-anchor:middle" arcsize="10923f" o:gfxdata="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" fillcolor="#629dd1 [3205]" strokecolor="#0a1723 [485]" strokeweight="1pt">
                 <v:stroke joinstyle="miter"/>
                 <v:textbox>
                   <w:txbxContent>
@@ -4313,11 +4768,31 @@
                       </w:pPr>
                       <w:r>
                         <w:rPr>
+                          <w:b/>
+                          <w:bCs/>
+                          <w:color w:val="000000" w:themeColor="text1"/>
                           <w:sz w:val="24"/>
                           <w:szCs w:val="24"/>
                           <w:lang w:val="en-US"/>
                         </w:rPr>
-                        <w:t>Project Planning</w:t>
+                        <w:t>Project</w:t>
+                      </w:r>
+                      <w:r>
+                        <w:rPr>
+                          <w:color w:val="000000" w:themeColor="text1"/>
+                          <w:sz w:val="24"/>
+                          <w:szCs w:val="24"/>
+                          <w:lang w:val="en-US"/>
+                        </w:rPr>
+                        <w:t xml:space="preserve"> </w:t>
+                      </w:r>
+                      <w:r>
+                        <w:rPr>
+                          <w:sz w:val="24"/>
+                          <w:szCs w:val="24"/>
+                          <w:lang w:val="en-US"/>
+                        </w:rPr>
+                        <w:t>Planning</w:t>
                       </w:r>
                     </w:p>
                   </w:txbxContent>
@@ -4334,7 +4809,7 @@
         <mc:AlternateContent>
           <mc:Choice Requires="wps">
             <w:drawing>
-              <wp:anchor distT="0" distB="0" distL="114300" distR="114300" simplePos="0" relativeHeight="251692032" behindDoc="0" locked="0" layoutInCell="1" allowOverlap="1" wp14:anchorId="074D7B6C" wp14:editId="0293D2AC">
+              <wp:anchor distT="0" distB="0" distL="114300" distR="114300" simplePos="0" relativeHeight="251692032" behindDoc="0" locked="0" layoutInCell="1" allowOverlap="1" wp14:anchorId="074D7B6C" wp14:editId="3BB5820C">
                 <wp:simplePos x="0" y="0"/>
                 <wp:positionH relativeFrom="column">
                   <wp:posOffset>3840480</wp:posOffset>
@@ -4359,6 +4834,9 @@
                         <a:prstGeom prst="roundRect">
                           <a:avLst/>
                         </a:prstGeom>
+                        <a:solidFill>
+                          <a:srgbClr val="92D050"/>
+                        </a:solidFill>
                       </wps:spPr>
                       <wps:style>
                         <a:lnRef idx="2">
@@ -4409,7 +4887,7 @@
           </mc:Choice>
           <mc:Fallback>
             <w:pict>
-              <v:roundrect w14:anchorId="074D7B6C" id="_x0000_s1040" style="position:absolute;margin-left:302.4pt;margin-top:180pt;width:82.8pt;height:32.4pt;z-index:251692032;visibility:visible;mso-wrap-style:square;mso-height-percent:0;mso-wrap-distance-left:9pt;mso-wrap-distance-top:0;mso-wrap-distance-right:9pt;mso-wrap-distance-bottom:0;mso-position-horizontal:absolute;mso-position-horizontal-relative:text;mso-position-vertical:absolute;mso-position-vertical-relative:text;mso-height-percent:0;mso-height-relative:margin;v-text-anchor:middle" arcsize="10923f" o:gfxdata="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" fillcolor="white [3201]" strokecolor="#9d90a0 [3209]" strokeweight="1pt">
+              <v:roundrect w14:anchorId="074D7B6C" id="_x0000_s1043" style="position:absolute;margin-left:302.4pt;margin-top:180pt;width:82.8pt;height:32.4pt;z-index:251692032;visibility:visible;mso-wrap-style:square;mso-height-percent:0;mso-wrap-distance-left:9pt;mso-wrap-distance-top:0;mso-wrap-distance-right:9pt;mso-wrap-distance-bottom:0;mso-position-horizontal:absolute;mso-position-horizontal-relative:text;mso-position-vertical:absolute;mso-position-vertical-relative:text;mso-height-percent:0;mso-height-relative:margin;v-text-anchor:middle" arcsize="10923f" o:gfxdata="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" fillcolor="#92d050" strokecolor="#9d90a0 [3209]" strokeweight="1pt">
                 <v:stroke joinstyle="miter"/>
                 <v:textbox>
                   <w:txbxContent>
@@ -4441,7 +4919,7 @@
         <mc:AlternateContent>
           <mc:Choice Requires="wps">
             <w:drawing>
-              <wp:anchor distT="0" distB="0" distL="114300" distR="114300" simplePos="0" relativeHeight="251689984" behindDoc="0" locked="0" layoutInCell="1" allowOverlap="1" wp14:anchorId="024E6BFE" wp14:editId="351296DA">
+              <wp:anchor distT="0" distB="0" distL="114300" distR="114300" simplePos="0" relativeHeight="251689984" behindDoc="0" locked="0" layoutInCell="1" allowOverlap="1" wp14:anchorId="024E6BFE" wp14:editId="311A1E33">
                 <wp:simplePos x="0" y="0"/>
                 <wp:positionH relativeFrom="column">
                   <wp:posOffset>3817620</wp:posOffset>
@@ -4466,6 +4944,9 @@
                         <a:prstGeom prst="roundRect">
                           <a:avLst/>
                         </a:prstGeom>
+                        <a:solidFill>
+                          <a:srgbClr val="92D050"/>
+                        </a:solidFill>
                       </wps:spPr>
                       <wps:style>
                         <a:lnRef idx="2">
@@ -4516,7 +4997,7 @@
           </mc:Choice>
           <mc:Fallback>
             <w:pict>
-              <v:roundrect w14:anchorId="024E6BFE" id="_x0000_s1041" style="position:absolute;margin-left:300.6pt;margin-top:131.4pt;width:82.8pt;height:32.4pt;z-index:251689984;visibility:visible;mso-wrap-style:square;mso-height-percent:0;mso-wrap-distance-left:9pt;mso-wrap-distance-top:0;mso-wrap-distance-right:9pt;mso-wrap-distance-bottom:0;mso-position-horizontal:absolute;mso-position-horizontal-relative:text;mso-position-vertical:absolute;mso-position-vertical-relative:text;mso-height-percent:0;mso-height-relative:margin;v-text-anchor:middle" arcsize="10923f" o:gfxdata="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" fillcolor="white [3201]" strokecolor="#9d90a0 [3209]" strokeweight="1pt">
+              <v:roundrect w14:anchorId="024E6BFE" id="_x0000_s1044" style="position:absolute;margin-left:300.6pt;margin-top:131.4pt;width:82.8pt;height:32.4pt;z-index:251689984;visibility:visible;mso-wrap-style:square;mso-height-percent:0;mso-wrap-distance-left:9pt;mso-wrap-distance-top:0;mso-wrap-distance-right:9pt;mso-wrap-distance-bottom:0;mso-position-horizontal:absolute;mso-position-horizontal-relative:text;mso-position-vertical:absolute;mso-position-vertical-relative:text;mso-height-percent:0;mso-height-relative:margin;v-text-anchor:middle" arcsize="10923f" o:gfxdata="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" fillcolor="#92d050" strokecolor="#9d90a0 [3209]" strokeweight="1pt">
                 <v:stroke joinstyle="miter"/>
                 <v:textbox>
                   <w:txbxContent>
@@ -4548,227 +5029,7 @@
         <mc:AlternateContent>
           <mc:Choice Requires="wps">
             <w:drawing>
-              <wp:anchor distT="0" distB="0" distL="114300" distR="114300" simplePos="0" relativeHeight="251671552" behindDoc="0" locked="0" layoutInCell="1" allowOverlap="1" wp14:anchorId="7557354E" wp14:editId="602A2B81">
-                <wp:simplePos x="0" y="0"/>
-                <wp:positionH relativeFrom="column">
-                  <wp:posOffset>-670560</wp:posOffset>
-                </wp:positionH>
-                <wp:positionV relativeFrom="paragraph">
-                  <wp:posOffset>2331720</wp:posOffset>
-                </wp:positionV>
-                <wp:extent cx="792480" cy="411480"/>
-                <wp:effectExtent l="0" t="0" r="26670" b="26670"/>
-                <wp:wrapNone/>
-                <wp:docPr id="1970139802" name="Rectangle: Rounded Corners 2"/>
-                <wp:cNvGraphicFramePr/>
-                <a:graphic xmlns:a="http://schemas.openxmlformats.org/drawingml/2006/main">
-                  <a:graphicData uri="http://schemas.microsoft.com/office/word/2010/wordprocessingShape">
-                    <wps:wsp>
-                      <wps:cNvSpPr/>
-                      <wps:spPr>
-                        <a:xfrm>
-                          <a:off x="0" y="0"/>
-                          <a:ext cx="792480" cy="411480"/>
-                        </a:xfrm>
-                        <a:prstGeom prst="roundRect">
-                          <a:avLst/>
-                        </a:prstGeom>
-                      </wps:spPr>
-                      <wps:style>
-                        <a:lnRef idx="2">
-                          <a:schemeClr val="accent6"/>
-                        </a:lnRef>
-                        <a:fillRef idx="1">
-                          <a:schemeClr val="lt1"/>
-                        </a:fillRef>
-                        <a:effectRef idx="0">
-                          <a:schemeClr val="accent6"/>
-                        </a:effectRef>
-                        <a:fontRef idx="minor">
-                          <a:schemeClr val="dk1"/>
-                        </a:fontRef>
-                      </wps:style>
-                      <wps:txbx>
-                        <w:txbxContent>
-                          <w:p>
-                            <w:pPr>
-                              <w:jc w:val="center"/>
-                              <w:rPr>
-                                <w:lang w:val="en-US"/>
-                              </w:rPr>
-                            </w:pPr>
-                            <w:r>
-                              <w:rPr>
-                                <w:lang w:val="en-US"/>
-                              </w:rPr>
-                              <w:t>Evalution</w:t>
-                            </w:r>
-                          </w:p>
-                        </w:txbxContent>
-                      </wps:txbx>
-                      <wps:bodyPr rot="0" spcFirstLastPara="0" vertOverflow="overflow" horzOverflow="overflow" vert="horz" wrap="square" lIns="91440" tIns="45720" rIns="91440" bIns="45720" numCol="1" spcCol="0" rtlCol="0" fromWordArt="0" anchor="ctr" anchorCtr="0" forceAA="0" compatLnSpc="1">
-                        <a:prstTxWarp prst="textNoShape">
-                          <a:avLst/>
-                        </a:prstTxWarp>
-                        <a:noAutofit/>
-                      </wps:bodyPr>
-                    </wps:wsp>
-                  </a:graphicData>
-                </a:graphic>
-                <wp14:sizeRelH relativeFrom="margin">
-                  <wp14:pctWidth>0</wp14:pctWidth>
-                </wp14:sizeRelH>
-                <wp14:sizeRelV relativeFrom="margin">
-                  <wp14:pctHeight>0</wp14:pctHeight>
-                </wp14:sizeRelV>
-              </wp:anchor>
-            </w:drawing>
-          </mc:Choice>
-          <mc:Fallback>
-            <w:pict>
-              <v:roundrect w14:anchorId="7557354E" id="_x0000_s1042" style="position:absolute;margin-left:-52.8pt;margin-top:183.6pt;width:62.4pt;height:32.4pt;z-index:251671552;visibility:visible;mso-wrap-style:square;mso-width-percent:0;mso-height-percent:0;mso-wrap-distance-left:9pt;mso-wrap-distance-top:0;mso-wrap-distance-right:9pt;mso-wrap-distance-bottom:0;mso-position-horizontal:absolute;mso-position-horizontal-relative:text;mso-position-vertical:absolute;mso-position-vertical-relative:text;mso-width-percent:0;mso-height-percent:0;mso-width-relative:margin;mso-height-relative:margin;v-text-anchor:middle" arcsize="10923f" o:gfxdata="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" fillcolor="white [3201]" strokecolor="#9d90a0 [3209]" strokeweight="1pt">
-                <v:stroke joinstyle="miter"/>
-                <v:textbox>
-                  <w:txbxContent>
-                    <w:p>
-                      <w:pPr>
-                        <w:jc w:val="center"/>
-                        <w:rPr>
-                          <w:lang w:val="en-US"/>
-                        </w:rPr>
-                      </w:pPr>
-                      <w:r>
-                        <w:rPr>
-                          <w:lang w:val="en-US"/>
-                        </w:rPr>
-                        <w:t>Evalution</w:t>
-                      </w:r>
-                    </w:p>
-                  </w:txbxContent>
-                </v:textbox>
-              </v:roundrect>
-            </w:pict>
-          </mc:Fallback>
-        </mc:AlternateContent>
-      </w:r>
-      <w:r>
-        <w:rPr>
-          <w:noProof/>
-        </w:rPr>
-        <mc:AlternateContent>
-          <mc:Choice Requires="wps">
-            <w:drawing>
-              <wp:anchor distT="0" distB="0" distL="114300" distR="114300" simplePos="0" relativeHeight="251669504" behindDoc="0" locked="0" layoutInCell="1" allowOverlap="1" wp14:anchorId="203A9F2F" wp14:editId="360658F1">
-                <wp:simplePos x="0" y="0"/>
-                <wp:positionH relativeFrom="column">
-                  <wp:posOffset>-693420</wp:posOffset>
-                </wp:positionH>
-                <wp:positionV relativeFrom="paragraph">
-                  <wp:posOffset>1668780</wp:posOffset>
-                </wp:positionV>
-                <wp:extent cx="815340" cy="411480"/>
-                <wp:effectExtent l="0" t="0" r="22860" b="26670"/>
-                <wp:wrapNone/>
-                <wp:docPr id="2031337361" name="Rectangle: Rounded Corners 2"/>
-                <wp:cNvGraphicFramePr/>
-                <a:graphic xmlns:a="http://schemas.openxmlformats.org/drawingml/2006/main">
-                  <a:graphicData uri="http://schemas.microsoft.com/office/word/2010/wordprocessingShape">
-                    <wps:wsp>
-                      <wps:cNvSpPr/>
-                      <wps:spPr>
-                        <a:xfrm>
-                          <a:off x="0" y="0"/>
-                          <a:ext cx="815340" cy="411480"/>
-                        </a:xfrm>
-                        <a:prstGeom prst="roundRect">
-                          <a:avLst/>
-                        </a:prstGeom>
-                      </wps:spPr>
-                      <wps:style>
-                        <a:lnRef idx="2">
-                          <a:schemeClr val="accent6"/>
-                        </a:lnRef>
-                        <a:fillRef idx="1">
-                          <a:schemeClr val="lt1"/>
-                        </a:fillRef>
-                        <a:effectRef idx="0">
-                          <a:schemeClr val="accent6"/>
-                        </a:effectRef>
-                        <a:fontRef idx="minor">
-                          <a:schemeClr val="dk1"/>
-                        </a:fontRef>
-                      </wps:style>
-                      <wps:txbx>
-                        <w:txbxContent>
-                          <w:p>
-                            <w:pPr>
-                              <w:jc w:val="center"/>
-                              <w:rPr>
-                                <w:lang w:val="en-US"/>
-                              </w:rPr>
-                            </w:pPr>
-                            <w:r>
-                              <w:rPr>
-                                <w:lang w:val="en-US"/>
-                              </w:rPr>
-                              <w:t>Dataset</w:t>
-                            </w:r>
-                          </w:p>
-                        </w:txbxContent>
-                      </wps:txbx>
-                      <wps:bodyPr rot="0" spcFirstLastPara="0" vertOverflow="overflow" horzOverflow="overflow" vert="horz" wrap="square" lIns="91440" tIns="45720" rIns="91440" bIns="45720" numCol="1" spcCol="0" rtlCol="0" fromWordArt="0" anchor="ctr" anchorCtr="0" forceAA="0" compatLnSpc="1">
-                        <a:prstTxWarp prst="textNoShape">
-                          <a:avLst/>
-                        </a:prstTxWarp>
-                        <a:noAutofit/>
-                      </wps:bodyPr>
-                    </wps:wsp>
-                  </a:graphicData>
-                </a:graphic>
-                <wp14:sizeRelH relativeFrom="margin">
-                  <wp14:pctWidth>0</wp14:pctWidth>
-                </wp14:sizeRelH>
-                <wp14:sizeRelV relativeFrom="margin">
-                  <wp14:pctHeight>0</wp14:pctHeight>
-                </wp14:sizeRelV>
-              </wp:anchor>
-            </w:drawing>
-          </mc:Choice>
-          <mc:Fallback>
-            <w:pict>
-              <v:roundrect w14:anchorId="203A9F2F" id="_x0000_s1043" style="position:absolute;margin-left:-54.6pt;margin-top:131.4pt;width:64.2pt;height:32.4pt;z-index:251669504;visibility:visible;mso-wrap-style:square;mso-width-percent:0;mso-height-percent:0;mso-wrap-distance-left:9pt;mso-wrap-distance-top:0;mso-wrap-distance-right:9pt;mso-wrap-distance-bottom:0;mso-position-horizontal:absolute;mso-position-horizontal-relative:text;mso-position-vertical:absolute;mso-position-vertical-relative:text;mso-width-percent:0;mso-height-percent:0;mso-width-relative:margin;mso-height-relative:margin;v-text-anchor:middle" arcsize="10923f" o:gfxdata="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" fillcolor="white [3201]" strokecolor="#9d90a0 [3209]" strokeweight="1pt">
-                <v:stroke joinstyle="miter"/>
-                <v:textbox>
-                  <w:txbxContent>
-                    <w:p>
-                      <w:pPr>
-                        <w:jc w:val="center"/>
-                        <w:rPr>
-                          <w:lang w:val="en-US"/>
-                        </w:rPr>
-                      </w:pPr>
-                      <w:r>
-                        <w:rPr>
-                          <w:lang w:val="en-US"/>
-                        </w:rPr>
-                        <w:t>Dataset</w:t>
-                      </w:r>
-                    </w:p>
-                  </w:txbxContent>
-                </v:textbox>
-              </v:roundrect>
-            </w:pict>
-          </mc:Fallback>
-        </mc:AlternateContent>
-      </w:r>
-      <w:r>
-        <w:rPr>
-          <w:noProof/>
-        </w:rPr>
-        <mc:AlternateContent>
-          <mc:Choice Requires="wps">
-            <w:drawing>
-              <wp:anchor distT="0" distB="0" distL="114300" distR="114300" simplePos="0" relativeHeight="251659264" behindDoc="0" locked="0" layoutInCell="1" allowOverlap="1" wp14:anchorId="5B60EDC7" wp14:editId="77B1F6FE">
+              <wp:anchor distT="0" distB="0" distL="114300" distR="114300" simplePos="0" relativeHeight="251659264" behindDoc="0" locked="0" layoutInCell="1" allowOverlap="1" wp14:anchorId="5B60EDC7" wp14:editId="453704C2">
                 <wp:simplePos x="0" y="0"/>
                 <wp:positionH relativeFrom="margin">
                   <wp:align>center</wp:align>
@@ -4796,16 +5057,18 @@
                       </wps:spPr>
                       <wps:style>
                         <a:lnRef idx="2">
-                          <a:schemeClr val="accent6"/>
+                          <a:schemeClr val="accent1">
+                            <a:shade val="15000"/>
+                          </a:schemeClr>
                         </a:lnRef>
                         <a:fillRef idx="1">
-                          <a:schemeClr val="lt1"/>
+                          <a:schemeClr val="accent1"/>
                         </a:fillRef>
                         <a:effectRef idx="0">
-                          <a:schemeClr val="accent6"/>
+                          <a:schemeClr val="accent1"/>
                         </a:effectRef>
                         <a:fontRef idx="minor">
-                          <a:schemeClr val="dk1"/>
+                          <a:schemeClr val="lt1"/>
                         </a:fontRef>
                       </wps:style>
                       <wps:txbx>
@@ -4814,6 +5077,9 @@
                             <w:pPr>
                               <w:jc w:val="center"/>
                               <w:rPr>
+                                <w:b/>
+                                <w:bCs/>
+                                <w:color w:val="000000" w:themeColor="text1"/>
                                 <w:sz w:val="24"/>
                                 <w:szCs w:val="24"/>
                                 <w:lang w:val="en-US"/>
@@ -4821,6 +5087,9 @@
                             </w:pPr>
                             <w:r>
                               <w:rPr>
+                                <w:b/>
+                                <w:bCs/>
+                                <w:color w:val="000000" w:themeColor="text1"/>
                                 <w:sz w:val="24"/>
                                 <w:szCs w:val="24"/>
                                 <w:lang w:val="en-US"/>
@@ -4829,19 +5098,14 @@
                             </w:r>
                             <w:r>
                               <w:rPr>
+                                <w:b/>
+                                <w:bCs/>
+                                <w:color w:val="000000" w:themeColor="text1"/>
                                 <w:sz w:val="24"/>
                                 <w:szCs w:val="24"/>
                                 <w:lang w:val="en-US"/>
                               </w:rPr>
-                              <w:t xml:space="preserve"> </w:t>
-                            </w:r>
-                            <w:r>
-                              <w:rPr>
-                                <w:sz w:val="24"/>
-                                <w:szCs w:val="24"/>
-                                <w:lang w:val="en-US"/>
-                              </w:rPr>
-                              <w:t>Management</w:t>
+                              <w:t xml:space="preserve"> Management</w:t>
                             </w:r>
                           </w:p>
                         </w:txbxContent>
@@ -4866,7 +5130,7 @@
           </mc:Choice>
           <mc:Fallback>
             <w:pict>
-              <v:roundrect w14:anchorId="5B60EDC7" id="Rectangle: Rounded Corners 1" o:spid="_x0000_s1044" style="position:absolute;margin-left:0;margin-top:.6pt;width:151.8pt;height:49.2pt;z-index:251659264;visibility:visible;mso-wrap-style:square;mso-width-percent:0;mso-height-percent:0;mso-wrap-distance-left:9pt;mso-wrap-distance-top:0;mso-wrap-distance-right:9pt;mso-wrap-distance-bottom:0;mso-position-horizontal:center;mso-position-horizontal-relative:margin;mso-position-vertical:absolute;mso-position-vertical-relative:text;mso-width-percent:0;mso-height-percent:0;mso-width-relative:margin;mso-height-relative:margin;v-text-anchor:middle" arcsize="10923f" o:gfxdata="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" fillcolor="white [3201]" strokecolor="#9d90a0 [3209]" strokeweight="1pt">
+              <v:roundrect w14:anchorId="5B60EDC7" id="Rectangle: Rounded Corners 1" o:spid="_x0000_s1045" style="position:absolute;margin-left:0;margin-top:.6pt;width:151.8pt;height:49.2pt;z-index:251659264;visibility:visible;mso-wrap-style:square;mso-width-percent:0;mso-height-percent:0;mso-wrap-distance-left:9pt;mso-wrap-distance-top:0;mso-wrap-distance-right:9pt;mso-wrap-distance-bottom:0;mso-position-horizontal:center;mso-position-horizontal-relative:margin;mso-position-vertical:absolute;mso-position-vertical-relative:text;mso-width-percent:0;mso-height-percent:0;mso-width-relative:margin;mso-height-relative:margin;v-text-anchor:middle" arcsize="10923f" o:gfxdata="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" fillcolor="#4a66ac [3204]" strokecolor="#0b0f19 [484]" strokeweight="1pt">
                 <v:stroke joinstyle="miter"/>
                 <v:textbox>
                   <w:txbxContent>
@@ -4874,6 +5138,9 @@
                       <w:pPr>
                         <w:jc w:val="center"/>
                         <w:rPr>
+                          <w:b/>
+                          <w:bCs/>
+                          <w:color w:val="000000" w:themeColor="text1"/>
                           <w:sz w:val="24"/>
                           <w:szCs w:val="24"/>
                           <w:lang w:val="en-US"/>
@@ -4881,6 +5148,9 @@
                       </w:pPr>
                       <w:r>
                         <w:rPr>
+                          <w:b/>
+                          <w:bCs/>
+                          <w:color w:val="000000" w:themeColor="text1"/>
                           <w:sz w:val="24"/>
                           <w:szCs w:val="24"/>
                           <w:lang w:val="en-US"/>
@@ -4889,19 +5159,14 @@
                       </w:r>
                       <w:r>
                         <w:rPr>
+                          <w:b/>
+                          <w:bCs/>
+                          <w:color w:val="000000" w:themeColor="text1"/>
                           <w:sz w:val="24"/>
                           <w:szCs w:val="24"/>
                           <w:lang w:val="en-US"/>
                         </w:rPr>
-                        <w:t xml:space="preserve"> </w:t>
-                      </w:r>
-                      <w:r>
-                        <w:rPr>
-                          <w:sz w:val="24"/>
-                          <w:szCs w:val="24"/>
-                          <w:lang w:val="en-US"/>
-                        </w:rPr>
-                        <w:t>Management</w:t>
+                        <w:t xml:space="preserve"> Management</w:t>
                       </w:r>
                     </w:p>
                   </w:txbxContent>
@@ -4919,125 +5184,7 @@
         <mc:AlternateContent>
           <mc:Choice Requires="wps">
             <w:drawing>
-              <wp:anchor distT="0" distB="0" distL="114300" distR="114300" simplePos="0" relativeHeight="251660288" behindDoc="0" locked="0" layoutInCell="1" allowOverlap="1" wp14:anchorId="69975C2A" wp14:editId="4B8BC97D">
-                <wp:simplePos x="0" y="0"/>
-                <wp:positionH relativeFrom="column">
-                  <wp:posOffset>-746760</wp:posOffset>
-                </wp:positionH>
-                <wp:positionV relativeFrom="paragraph">
-                  <wp:posOffset>1043940</wp:posOffset>
-                </wp:positionV>
-                <wp:extent cx="914400" cy="411480"/>
-                <wp:effectExtent l="0" t="0" r="19050" b="26670"/>
-                <wp:wrapNone/>
-                <wp:docPr id="1222321981" name="Rectangle: Rounded Corners 2"/>
-                <wp:cNvGraphicFramePr/>
-                <a:graphic xmlns:a="http://schemas.openxmlformats.org/drawingml/2006/main">
-                  <a:graphicData uri="http://schemas.microsoft.com/office/word/2010/wordprocessingShape">
-                    <wps:wsp>
-                      <wps:cNvSpPr/>
-                      <wps:spPr>
-                        <a:xfrm>
-                          <a:off x="0" y="0"/>
-                          <a:ext cx="914400" cy="411480"/>
-                        </a:xfrm>
-                        <a:prstGeom prst="roundRect">
-                          <a:avLst/>
-                        </a:prstGeom>
-                      </wps:spPr>
-                      <wps:style>
-                        <a:lnRef idx="2">
-                          <a:schemeClr val="accent6"/>
-                        </a:lnRef>
-                        <a:fillRef idx="1">
-                          <a:schemeClr val="lt1"/>
-                        </a:fillRef>
-                        <a:effectRef idx="0">
-                          <a:schemeClr val="accent6"/>
-                        </a:effectRef>
-                        <a:fontRef idx="minor">
-                          <a:schemeClr val="dk1"/>
-                        </a:fontRef>
-                      </wps:style>
-                      <wps:txbx>
-                        <w:txbxContent>
-                          <w:p>
-                            <w:pPr>
-                              <w:jc w:val="center"/>
-                              <w:rPr>
-                                <w:sz w:val="24"/>
-                                <w:szCs w:val="24"/>
-                                <w:lang w:val="en-US"/>
-                              </w:rPr>
-                            </w:pPr>
-                            <w:r>
-                              <w:rPr>
-                                <w:sz w:val="24"/>
-                                <w:szCs w:val="24"/>
-                                <w:lang w:val="en-US"/>
-                              </w:rPr>
-                              <w:t>Initiation</w:t>
-                            </w:r>
-                          </w:p>
-                        </w:txbxContent>
-                      </wps:txbx>
-                      <wps:bodyPr rot="0" spcFirstLastPara="0" vertOverflow="overflow" horzOverflow="overflow" vert="horz" wrap="square" lIns="91440" tIns="45720" rIns="91440" bIns="45720" numCol="1" spcCol="0" rtlCol="0" fromWordArt="0" anchor="ctr" anchorCtr="0" forceAA="0" compatLnSpc="1">
-                        <a:prstTxWarp prst="textNoShape">
-                          <a:avLst/>
-                        </a:prstTxWarp>
-                        <a:noAutofit/>
-                      </wps:bodyPr>
-                    </wps:wsp>
-                  </a:graphicData>
-                </a:graphic>
-                <wp14:sizeRelH relativeFrom="margin">
-                  <wp14:pctWidth>0</wp14:pctWidth>
-                </wp14:sizeRelH>
-                <wp14:sizeRelV relativeFrom="margin">
-                  <wp14:pctHeight>0</wp14:pctHeight>
-                </wp14:sizeRelV>
-              </wp:anchor>
-            </w:drawing>
-          </mc:Choice>
-          <mc:Fallback>
-            <w:pict>
-              <v:roundrect w14:anchorId="69975C2A" id="_x0000_s1045" style="position:absolute;margin-left:-58.8pt;margin-top:82.2pt;width:1in;height:32.4pt;z-index:251660288;visibility:visible;mso-wrap-style:square;mso-width-percent:0;mso-height-percent:0;mso-wrap-distance-left:9pt;mso-wrap-distance-top:0;mso-wrap-distance-right:9pt;mso-wrap-distance-bottom:0;mso-position-horizontal:absolute;mso-position-horizontal-relative:text;mso-position-vertical:absolute;mso-position-vertical-relative:text;mso-width-percent:0;mso-height-percent:0;mso-width-relative:margin;mso-height-relative:margin;v-text-anchor:middle" arcsize="10923f" o:gfxdata="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" fillcolor="white [3201]" strokecolor="#9d90a0 [3209]" strokeweight="1pt">
-                <v:stroke joinstyle="miter"/>
-                <v:textbox>
-                  <w:txbxContent>
-                    <w:p>
-                      <w:pPr>
-                        <w:jc w:val="center"/>
-                        <w:rPr>
-                          <w:sz w:val="24"/>
-                          <w:szCs w:val="24"/>
-                          <w:lang w:val="en-US"/>
-                        </w:rPr>
-                      </w:pPr>
-                      <w:r>
-                        <w:rPr>
-                          <w:sz w:val="24"/>
-                          <w:szCs w:val="24"/>
-                          <w:lang w:val="en-US"/>
-                        </w:rPr>
-                        <w:t>Initiation</w:t>
-                      </w:r>
-                    </w:p>
-                  </w:txbxContent>
-                </v:textbox>
-              </v:roundrect>
-            </w:pict>
-          </mc:Fallback>
-        </mc:AlternateContent>
-      </w:r>
-      <w:r>
-        <w:rPr>
-          <w:noProof/>
-        </w:rPr>
-        <mc:AlternateContent>
-          <mc:Choice Requires="wps">
-            <w:drawing>
-              <wp:anchor distT="0" distB="0" distL="114300" distR="114300" simplePos="0" relativeHeight="251665408" behindDoc="0" locked="0" layoutInCell="1" allowOverlap="1" wp14:anchorId="010ADA51" wp14:editId="4C2C9657">
+              <wp:anchor distT="0" distB="0" distL="114300" distR="114300" simplePos="0" relativeHeight="251665408" behindDoc="0" locked="0" layoutInCell="1" allowOverlap="1" wp14:anchorId="010ADA51" wp14:editId="5CBD1419">
                 <wp:simplePos x="0" y="0"/>
                 <wp:positionH relativeFrom="column">
                   <wp:posOffset>3802380</wp:posOffset>
@@ -5065,16 +5212,18 @@
                       </wps:spPr>
                       <wps:style>
                         <a:lnRef idx="2">
-                          <a:schemeClr val="accent6"/>
+                          <a:schemeClr val="accent2">
+                            <a:shade val="15000"/>
+                          </a:schemeClr>
                         </a:lnRef>
                         <a:fillRef idx="1">
-                          <a:schemeClr val="lt1"/>
+                          <a:schemeClr val="accent2"/>
                         </a:fillRef>
                         <a:effectRef idx="0">
-                          <a:schemeClr val="accent6"/>
+                          <a:schemeClr val="accent2"/>
                         </a:effectRef>
                         <a:fontRef idx="minor">
-                          <a:schemeClr val="dk1"/>
+                          <a:schemeClr val="lt1"/>
                         </a:fontRef>
                       </wps:style>
                       <wps:txbx>
@@ -5083,6 +5232,9 @@
                             <w:pPr>
                               <w:jc w:val="center"/>
                               <w:rPr>
+                                <w:b/>
+                                <w:bCs/>
+                                <w:color w:val="000000" w:themeColor="text1"/>
                                 <w:sz w:val="24"/>
                                 <w:szCs w:val="24"/>
                                 <w:lang w:val="en-US"/>
@@ -5090,6 +5242,9 @@
                             </w:pPr>
                             <w:r>
                               <w:rPr>
+                                <w:b/>
+                                <w:bCs/>
+                                <w:color w:val="000000" w:themeColor="text1"/>
                                 <w:sz w:val="24"/>
                                 <w:szCs w:val="24"/>
                                 <w:lang w:val="en-US"/>
@@ -5116,7 +5271,7 @@
           </mc:Choice>
           <mc:Fallback>
             <w:pict>
-              <v:roundrect w14:anchorId="010ADA51" id="_x0000_s1046" style="position:absolute;margin-left:299.4pt;margin-top:80.4pt;width:82.8pt;height:32.4pt;z-index:251665408;visibility:visible;mso-wrap-style:square;mso-height-percent:0;mso-wrap-distance-left:9pt;mso-wrap-distance-top:0;mso-wrap-distance-right:9pt;mso-wrap-distance-bottom:0;mso-position-horizontal:absolute;mso-position-horizontal-relative:text;mso-position-vertical:absolute;mso-position-vertical-relative:text;mso-height-percent:0;mso-height-relative:margin;v-text-anchor:middle" arcsize="10923f" o:gfxdata="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" fillcolor="white [3201]" strokecolor="#9d90a0 [3209]" strokeweight="1pt">
+              <v:roundrect w14:anchorId="010ADA51" id="_x0000_s1046" style="position:absolute;margin-left:299.4pt;margin-top:80.4pt;width:82.8pt;height:32.4pt;z-index:251665408;visibility:visible;mso-wrap-style:square;mso-height-percent:0;mso-wrap-distance-left:9pt;mso-wrap-distance-top:0;mso-wrap-distance-right:9pt;mso-wrap-distance-bottom:0;mso-position-horizontal:absolute;mso-position-horizontal-relative:text;mso-position-vertical:absolute;mso-position-vertical-relative:text;mso-height-percent:0;mso-height-relative:margin;v-text-anchor:middle" arcsize="10923f" o:gfxdata="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" fillcolor="#629dd1 [3205]" strokecolor="#0a1723 [485]" strokeweight="1pt">
                 <v:stroke joinstyle="miter"/>
                 <v:textbox>
                   <w:txbxContent>
@@ -5124,6 +5279,9 @@
                       <w:pPr>
                         <w:jc w:val="center"/>
                         <w:rPr>
+                          <w:b/>
+                          <w:bCs/>
+                          <w:color w:val="000000" w:themeColor="text1"/>
                           <w:sz w:val="24"/>
                           <w:szCs w:val="24"/>
                           <w:lang w:val="en-US"/>
@@ -5131,6 +5289,9 @@
                       </w:pPr>
                       <w:r>
                         <w:rPr>
+                          <w:b/>
+                          <w:bCs/>
+                          <w:color w:val="000000" w:themeColor="text1"/>
                           <w:sz w:val="24"/>
                           <w:szCs w:val="24"/>
                           <w:lang w:val="en-US"/>
@@ -5152,7 +5313,7 @@
         <mc:AlternateContent>
           <mc:Choice Requires="wps">
             <w:drawing>
-              <wp:anchor distT="0" distB="0" distL="114300" distR="114300" simplePos="0" relativeHeight="251667456" behindDoc="0" locked="0" layoutInCell="1" allowOverlap="1" wp14:anchorId="7BDA427F" wp14:editId="6350DB52">
+              <wp:anchor distT="0" distB="0" distL="114300" distR="114300" simplePos="0" relativeHeight="251667456" behindDoc="0" locked="0" layoutInCell="1" allowOverlap="1" wp14:anchorId="7BDA427F" wp14:editId="308CE06E">
                 <wp:simplePos x="0" y="0"/>
                 <wp:positionH relativeFrom="column">
                   <wp:posOffset>5250180</wp:posOffset>
@@ -5180,16 +5341,18 @@
                       </wps:spPr>
                       <wps:style>
                         <a:lnRef idx="2">
-                          <a:schemeClr val="accent6"/>
+                          <a:schemeClr val="accent2">
+                            <a:shade val="15000"/>
+                          </a:schemeClr>
                         </a:lnRef>
                         <a:fillRef idx="1">
-                          <a:schemeClr val="lt1"/>
+                          <a:schemeClr val="accent2"/>
                         </a:fillRef>
                         <a:effectRef idx="0">
-                          <a:schemeClr val="accent6"/>
+                          <a:schemeClr val="accent2"/>
                         </a:effectRef>
                         <a:fontRef idx="minor">
-                          <a:schemeClr val="dk1"/>
+                          <a:schemeClr val="lt1"/>
                         </a:fontRef>
                       </wps:style>
                       <wps:txbx>
@@ -5198,6 +5361,9 @@
                             <w:pPr>
                               <w:jc w:val="center"/>
                               <w:rPr>
+                                <w:b/>
+                                <w:bCs/>
+                                <w:color w:val="000000" w:themeColor="text1"/>
                                 <w:sz w:val="24"/>
                                 <w:szCs w:val="24"/>
                                 <w:lang w:val="en-US"/>
@@ -5205,6 +5371,9 @@
                             </w:pPr>
                             <w:r>
                               <w:rPr>
+                                <w:b/>
+                                <w:bCs/>
+                                <w:color w:val="000000" w:themeColor="text1"/>
                                 <w:sz w:val="24"/>
                                 <w:szCs w:val="24"/>
                                 <w:lang w:val="en-US"/>
@@ -5234,7 +5403,7 @@
           </mc:Choice>
           <mc:Fallback>
             <w:pict>
-              <v:roundrect w14:anchorId="7BDA427F" id="_x0000_s1047" style="position:absolute;margin-left:413.4pt;margin-top:80.4pt;width:78.6pt;height:32.4pt;z-index:251667456;visibility:visible;mso-wrap-style:square;mso-width-percent:0;mso-height-percent:0;mso-wrap-distance-left:9pt;mso-wrap-distance-top:0;mso-wrap-distance-right:9pt;mso-wrap-distance-bottom:0;mso-position-horizontal:absolute;mso-position-horizontal-relative:text;mso-position-vertical:absolute;mso-position-vertical-relative:text;mso-width-percent:0;mso-height-percent:0;mso-width-relative:margin;mso-height-relative:margin;v-text-anchor:middle" arcsize="10923f" o:gfxdata="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" fillcolor="white [3201]" strokecolor="#9d90a0 [3209]" strokeweight="1pt">
+              <v:roundrect w14:anchorId="7BDA427F" id="_x0000_s1047" style="position:absolute;margin-left:413.4pt;margin-top:80.4pt;width:78.6pt;height:32.4pt;z-index:251667456;visibility:visible;mso-wrap-style:square;mso-width-percent:0;mso-height-percent:0;mso-wrap-distance-left:9pt;mso-wrap-distance-top:0;mso-wrap-distance-right:9pt;mso-wrap-distance-bottom:0;mso-position-horizontal:absolute;mso-position-horizontal-relative:text;mso-position-vertical:absolute;mso-position-vertical-relative:text;mso-width-percent:0;mso-height-percent:0;mso-width-relative:margin;mso-height-relative:margin;v-text-anchor:middle" arcsize="10923f" o:gfxdata="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" fillcolor="#629dd1 [3205]" strokecolor="#0a1723 [485]" strokeweight="1pt">
                 <v:stroke joinstyle="miter"/>
                 <v:textbox>
                   <w:txbxContent>
@@ -5242,6 +5411,9 @@
                       <w:pPr>
                         <w:jc w:val="center"/>
                         <w:rPr>
+                          <w:b/>
+                          <w:bCs/>
+                          <w:color w:val="000000" w:themeColor="text1"/>
                           <w:sz w:val="24"/>
                           <w:szCs w:val="24"/>
                           <w:lang w:val="en-US"/>
@@ -5249,6 +5421,9 @@
                       </w:pPr>
                       <w:r>
                         <w:rPr>
+                          <w:b/>
+                          <w:bCs/>
+                          <w:color w:val="000000" w:themeColor="text1"/>
                           <w:sz w:val="24"/>
                           <w:szCs w:val="24"/>
                           <w:lang w:val="en-US"/>
@@ -5327,6 +5502,132 @@
           <w:color w:val="FF0000"/>
         </w:rPr>
         <w:t>Each activity should be clearly identified by a number and should match up to your Gantt chart. You should provide some estimations for the time you think each activity will take. This should make it easy to prepare your Gantt chart.</w:t>
+      </w:r>
+    </w:p>
+    <w:p>
+      <w:pPr>
+        <w:jc w:val="both"/>
+        <w:rPr>
+          <w:i/>
+          <w:color w:val="FF0000"/>
+        </w:rPr>
+      </w:pPr>
+    </w:p>
+    <w:p>
+      <w:pPr>
+        <w:pStyle w:val="ListParagraph"/>
+        <w:numPr>
+          <w:ilvl w:val="1"/>
+          <w:numId w:val="2"/>
+        </w:numPr>
+        <w:rPr>
+          <w:iCs/>
+        </w:rPr>
+      </w:pPr>
+      <w:r>
+        <w:rPr>
+          <w:b/>
+          <w:bCs/>
+          <w:iCs/>
+          <w:sz w:val="24"/>
+          <w:szCs w:val="24"/>
+        </w:rPr>
+        <w:t>Initiation</w:t>
+      </w:r>
+      <w:r>
+        <w:rPr>
+          <w:iCs/>
+        </w:rPr>
+        <w:br/>
+        <w:t xml:space="preserve">The initiation stage includes the Dataset and Evaluation activities. </w:t>
+      </w:r>
+      <w:r>
+        <w:rPr>
+          <w:iCs/>
+        </w:rPr>
+        <w:t>The dataset (1.1) stage as part of the initiation stage is where the Traffic penalty dataset is presented for further analysis. The Evaluation (1.2) stage involves an</w:t>
+      </w:r>
+      <w:r>
+        <w:rPr>
+          <w:iCs/>
+        </w:rPr>
+        <w:t xml:space="preserve"> assessment of the Dataset provided for the project.</w:t>
+      </w:r>
+    </w:p>
+    <w:p>
+      <w:pPr>
+        <w:pStyle w:val="ListParagraph"/>
+        <w:numPr>
+          <w:ilvl w:val="1"/>
+          <w:numId w:val="2"/>
+        </w:numPr>
+        <w:jc w:val="both"/>
+        <w:rPr>
+          <w:iCs/>
+        </w:rPr>
+      </w:pPr>
+      <w:r>
+        <w:rPr>
+          <w:iCs/>
+        </w:rPr>
+        <w:t>Project</w:t>
+      </w:r>
+    </w:p>
+    <w:p>
+      <w:pPr>
+        <w:pStyle w:val="ListParagraph"/>
+        <w:numPr>
+          <w:ilvl w:val="1"/>
+          <w:numId w:val="2"/>
+        </w:numPr>
+        <w:jc w:val="both"/>
+        <w:rPr>
+          <w:iCs/>
+        </w:rPr>
+      </w:pPr>
+      <w:r>
+        <w:rPr>
+          <w:iCs/>
+        </w:rPr>
+        <w:t>Analysis</w:t>
+      </w:r>
+    </w:p>
+    <w:p>
+      <w:pPr>
+        <w:pStyle w:val="ListParagraph"/>
+        <w:numPr>
+          <w:ilvl w:val="1"/>
+          <w:numId w:val="2"/>
+        </w:numPr>
+        <w:jc w:val="both"/>
+        <w:rPr>
+          <w:iCs/>
+        </w:rPr>
+      </w:pPr>
+      <w:r>
+        <w:rPr>
+          <w:iCs/>
+        </w:rPr>
+        <w:t>Design</w:t>
+      </w:r>
+    </w:p>
+    <w:p>
+      <w:pPr>
+        <w:pStyle w:val="ListParagraph"/>
+        <w:numPr>
+          <w:ilvl w:val="1"/>
+          <w:numId w:val="2"/>
+        </w:numPr>
+        <w:jc w:val="both"/>
+        <w:rPr>
+          <w:iCs/>
+        </w:rPr>
+      </w:pPr>
+      <w:r>
+        <w:rPr>
+          <w:iCs/>
+        </w:rPr>
+        <w:t>Controlling</w:t>
       </w:r>
       <w:r>
         <w:br w:type="page"/>
@@ -5504,7 +5805,7 @@
   <w:abstractNum w:abstractNumId="1" w15:restartNumberingAfterBreak="0">
     <w:nsid w:val="765D23A3"/>
     <w:multiLevelType w:val="multilevel"/>
-    <w:tmpl w:val="D2A25216"/>
+    <w:tmpl w:val="42BECD82"/>
     <w:lvl w:ilvl="0">
       <w:start w:val="1"/>
       <w:numFmt w:val="decimal"/>
@@ -5527,6 +5828,8 @@
       </w:pPr>
       <w:rPr>
         <w:rFonts w:hint="default"/>
+        <w:sz w:val="24"/>
+        <w:szCs w:val="24"/>
       </w:rPr>
     </w:lvl>
     <w:lvl w:ilvl="2">

</xml_diff>

<commit_message>
Project stage activity definition
</commit_message>
<xml_diff>
--- a/Project Plan.docx
+++ b/Project Plan.docx
@@ -44,6 +44,11 @@
       <w:proofErr w:type="spellEnd"/>
       <w:r>
         <w:t xml:space="preserve"> Ngoc Nhu Nguyen – s5325919</w:t>
+      </w:r>
+    </w:p>
+    <w:p>
+      <w:r>
+        <w:t>James Odike – s5331003</w:t>
       </w:r>
       <w:r>
         <w:br w:type="page"/>
@@ -6132,6 +6137,783 @@
     </w:p>
     <w:p>
       <w:pPr>
+        <w:rPr>
+          <w:rStyle w:val="SubtleEmphasis"/>
+          <w:i w:val="0"/>
+          <w:iCs w:val="0"/>
+          <w:color w:val="auto"/>
+        </w:rPr>
+      </w:pPr>
+      <w:r>
+        <w:rPr>
+          <w:rStyle w:val="SubtleEmphasis"/>
+          <w:i w:val="0"/>
+          <w:iCs w:val="0"/>
+          <w:color w:val="auto"/>
+        </w:rPr>
+        <w:t>Th</w:t>
+      </w:r>
+      <w:r>
+        <w:rPr>
+          <w:rStyle w:val="SubtleEmphasis"/>
+          <w:i w:val="0"/>
+          <w:iCs w:val="0"/>
+          <w:color w:val="auto"/>
+        </w:rPr>
+        <w:t>e</w:t>
+      </w:r>
+      <w:r>
+        <w:rPr>
+          <w:rStyle w:val="SubtleEmphasis"/>
+          <w:i w:val="0"/>
+          <w:iCs w:val="0"/>
+          <w:color w:val="auto"/>
+        </w:rPr>
+        <w:t xml:space="preserve"> project stage focuses on the detailed planning and setup required to initiate and execute </w:t>
+      </w:r>
+      <w:r>
+        <w:rPr>
+          <w:rStyle w:val="SubtleEmphasis"/>
+          <w:i w:val="0"/>
+          <w:iCs w:val="0"/>
+          <w:color w:val="auto"/>
+        </w:rPr>
+        <w:t>the project</w:t>
+      </w:r>
+      <w:r>
+        <w:rPr>
+          <w:rStyle w:val="SubtleEmphasis"/>
+          <w:i w:val="0"/>
+          <w:iCs w:val="0"/>
+          <w:color w:val="auto"/>
+        </w:rPr>
+        <w:t>. The key activities in this stage are "Scope Statement," "Work Breakdown Structure (WBS)," "Scheduling," "Time Estimation," and "Budget."</w:t>
+      </w:r>
+    </w:p>
+    <w:p>
+      <w:pPr>
+        <w:rPr>
+          <w:rStyle w:val="SubtleEmphasis"/>
+          <w:i w:val="0"/>
+          <w:iCs w:val="0"/>
+          <w:color w:val="auto"/>
+        </w:rPr>
+      </w:pPr>
+      <w:r>
+        <w:rPr>
+          <w:rStyle w:val="SubtleEmphasis"/>
+          <w:i w:val="0"/>
+          <w:iCs w:val="0"/>
+          <w:color w:val="auto"/>
+        </w:rPr>
+        <w:t>Activity 1: Scope Statement Objective: Define and document the project's scope, objectives, deliverables, and boundaries.</w:t>
+      </w:r>
+      <w:r>
+        <w:rPr>
+          <w:rStyle w:val="SubtleEmphasis"/>
+          <w:i w:val="0"/>
+          <w:iCs w:val="0"/>
+          <w:color w:val="auto"/>
+        </w:rPr>
+        <w:t xml:space="preserve"> The tasks during this stage include:</w:t>
+      </w:r>
+    </w:p>
+    <w:p>
+      <w:pPr>
+        <w:pStyle w:val="ListParagraph"/>
+        <w:numPr>
+          <w:ilvl w:val="0"/>
+          <w:numId w:val="22"/>
+        </w:numPr>
+        <w:rPr>
+          <w:rStyle w:val="SubtleEmphasis"/>
+          <w:i w:val="0"/>
+          <w:iCs w:val="0"/>
+          <w:color w:val="auto"/>
+        </w:rPr>
+      </w:pPr>
+      <w:r>
+        <w:rPr>
+          <w:rStyle w:val="SubtleEmphasis"/>
+          <w:i w:val="0"/>
+          <w:iCs w:val="0"/>
+          <w:color w:val="auto"/>
+        </w:rPr>
+        <w:t>Project Objectives: Clearly outline the goals and objectives the project aims to achieve.</w:t>
+      </w:r>
+    </w:p>
+    <w:p>
+      <w:pPr>
+        <w:pStyle w:val="ListParagraph"/>
+        <w:numPr>
+          <w:ilvl w:val="0"/>
+          <w:numId w:val="22"/>
+        </w:numPr>
+        <w:rPr>
+          <w:rStyle w:val="SubtleEmphasis"/>
+          <w:i w:val="0"/>
+          <w:iCs w:val="0"/>
+          <w:color w:val="auto"/>
+        </w:rPr>
+      </w:pPr>
+      <w:r>
+        <w:rPr>
+          <w:rStyle w:val="SubtleEmphasis"/>
+          <w:i w:val="0"/>
+          <w:iCs w:val="0"/>
+          <w:color w:val="auto"/>
+        </w:rPr>
+        <w:t>Scope Definition: Define the boundaries of the project, specifying what is included and excluded from the scope.</w:t>
+      </w:r>
+    </w:p>
+    <w:p>
+      <w:pPr>
+        <w:pStyle w:val="ListParagraph"/>
+        <w:numPr>
+          <w:ilvl w:val="0"/>
+          <w:numId w:val="22"/>
+        </w:numPr>
+        <w:rPr>
+          <w:rStyle w:val="SubtleEmphasis"/>
+          <w:i w:val="0"/>
+          <w:iCs w:val="0"/>
+          <w:color w:val="auto"/>
+        </w:rPr>
+      </w:pPr>
+      <w:r>
+        <w:rPr>
+          <w:rStyle w:val="SubtleEmphasis"/>
+          <w:i w:val="0"/>
+          <w:iCs w:val="0"/>
+          <w:color w:val="auto"/>
+        </w:rPr>
+        <w:t>Deliverables: Identify and describe the tangible and intangible outcomes the project will produce.</w:t>
+      </w:r>
+    </w:p>
+    <w:p>
+      <w:pPr>
+        <w:pStyle w:val="ListParagraph"/>
+        <w:numPr>
+          <w:ilvl w:val="0"/>
+          <w:numId w:val="22"/>
+        </w:numPr>
+        <w:rPr>
+          <w:rStyle w:val="SubtleEmphasis"/>
+          <w:i w:val="0"/>
+          <w:iCs w:val="0"/>
+          <w:color w:val="auto"/>
+        </w:rPr>
+      </w:pPr>
+      <w:r>
+        <w:rPr>
+          <w:rStyle w:val="SubtleEmphasis"/>
+          <w:i w:val="0"/>
+          <w:iCs w:val="0"/>
+          <w:color w:val="auto"/>
+        </w:rPr>
+        <w:t>Constraints and Assumptions: Document any limitations, assumptions, and constraints that may impact the project's scope and execution.</w:t>
+      </w:r>
+    </w:p>
+    <w:p>
+      <w:pPr>
+        <w:rPr>
+          <w:rStyle w:val="SubtleEmphasis"/>
+          <w:i w:val="0"/>
+          <w:iCs w:val="0"/>
+          <w:color w:val="auto"/>
+        </w:rPr>
+      </w:pPr>
+      <w:r>
+        <w:rPr>
+          <w:rStyle w:val="SubtleEmphasis"/>
+          <w:i w:val="0"/>
+          <w:iCs w:val="0"/>
+          <w:color w:val="auto"/>
+        </w:rPr>
+        <w:t>On completion of this phase, our objective is to provide a p</w:t>
+      </w:r>
+      <w:r>
+        <w:rPr>
+          <w:rStyle w:val="SubtleEmphasis"/>
+          <w:i w:val="0"/>
+          <w:iCs w:val="0"/>
+          <w:color w:val="auto"/>
+        </w:rPr>
+        <w:t>roject scope statement document detailing objectives, scope boundaries, deliverables, and constraints.</w:t>
+      </w:r>
+    </w:p>
+    <w:p>
+      <w:pPr>
+        <w:rPr>
+          <w:rStyle w:val="SubtleEmphasis"/>
+          <w:i w:val="0"/>
+          <w:iCs w:val="0"/>
+          <w:color w:val="auto"/>
+        </w:rPr>
+      </w:pPr>
+      <w:r>
+        <w:rPr>
+          <w:rStyle w:val="SubtleEmphasis"/>
+          <w:i w:val="0"/>
+          <w:iCs w:val="0"/>
+          <w:color w:val="auto"/>
+        </w:rPr>
+        <w:t>Activity 2: Work Breakdown Structure (WBS) Objective: Break down the project's scope into manageable work packages, tasks, and sub-tasks.</w:t>
+      </w:r>
+      <w:r>
+        <w:rPr>
+          <w:rStyle w:val="SubtleEmphasis"/>
+          <w:i w:val="0"/>
+          <w:iCs w:val="0"/>
+          <w:color w:val="auto"/>
+        </w:rPr>
+        <w:t xml:space="preserve"> The tasks during this activity include:</w:t>
+      </w:r>
+    </w:p>
+    <w:p>
+      <w:pPr>
+        <w:pStyle w:val="ListParagraph"/>
+        <w:numPr>
+          <w:ilvl w:val="0"/>
+          <w:numId w:val="23"/>
+        </w:numPr>
+        <w:rPr>
+          <w:rStyle w:val="SubtleEmphasis"/>
+          <w:i w:val="0"/>
+          <w:iCs w:val="0"/>
+          <w:color w:val="auto"/>
+        </w:rPr>
+      </w:pPr>
+      <w:r>
+        <w:rPr>
+          <w:rStyle w:val="SubtleEmphasis"/>
+          <w:i w:val="0"/>
+          <w:iCs w:val="0"/>
+          <w:color w:val="auto"/>
+        </w:rPr>
+        <w:t>Decomposition: Break down the project's scope into smaller, manageable components using a hierarchical structure.</w:t>
+      </w:r>
+    </w:p>
+    <w:p>
+      <w:pPr>
+        <w:pStyle w:val="ListParagraph"/>
+        <w:numPr>
+          <w:ilvl w:val="0"/>
+          <w:numId w:val="23"/>
+        </w:numPr>
+        <w:rPr>
+          <w:rStyle w:val="SubtleEmphasis"/>
+          <w:i w:val="0"/>
+          <w:iCs w:val="0"/>
+          <w:color w:val="auto"/>
+        </w:rPr>
+      </w:pPr>
+      <w:r>
+        <w:rPr>
+          <w:rStyle w:val="SubtleEmphasis"/>
+          <w:i w:val="0"/>
+          <w:iCs w:val="0"/>
+          <w:color w:val="auto"/>
+        </w:rPr>
+        <w:t>Task Identification: Identify specific tasks and activities required to complete each work package.</w:t>
+      </w:r>
+    </w:p>
+    <w:p>
+      <w:pPr>
+        <w:pStyle w:val="ListParagraph"/>
+        <w:numPr>
+          <w:ilvl w:val="0"/>
+          <w:numId w:val="23"/>
+        </w:numPr>
+        <w:rPr>
+          <w:rStyle w:val="SubtleEmphasis"/>
+          <w:i w:val="0"/>
+          <w:iCs w:val="0"/>
+          <w:color w:val="auto"/>
+        </w:rPr>
+      </w:pPr>
+      <w:r>
+        <w:rPr>
+          <w:rStyle w:val="SubtleEmphasis"/>
+          <w:i w:val="0"/>
+          <w:iCs w:val="0"/>
+          <w:color w:val="auto"/>
+        </w:rPr>
+        <w:t>Dependencies: Define logical relationships and dependencies between tasks to establish the project's sequence.</w:t>
+      </w:r>
+    </w:p>
+    <w:p>
+      <w:pPr>
+        <w:pStyle w:val="ListParagraph"/>
+        <w:numPr>
+          <w:ilvl w:val="0"/>
+          <w:numId w:val="23"/>
+        </w:numPr>
+        <w:rPr>
+          <w:rStyle w:val="SubtleEmphasis"/>
+          <w:i w:val="0"/>
+          <w:iCs w:val="0"/>
+          <w:color w:val="auto"/>
+        </w:rPr>
+      </w:pPr>
+      <w:r>
+        <w:rPr>
+          <w:rStyle w:val="SubtleEmphasis"/>
+          <w:i w:val="0"/>
+          <w:iCs w:val="0"/>
+          <w:color w:val="auto"/>
+        </w:rPr>
+        <w:t>WBS Documentation: Create a visual representation of the WBS, illustrating the project's hierarchical breakdown.</w:t>
+      </w:r>
+    </w:p>
+    <w:p>
+      <w:pPr>
+        <w:rPr>
+          <w:rStyle w:val="SubtleEmphasis"/>
+          <w:i w:val="0"/>
+          <w:iCs w:val="0"/>
+          <w:color w:val="auto"/>
+        </w:rPr>
+      </w:pPr>
+      <w:r>
+        <w:rPr>
+          <w:rStyle w:val="SubtleEmphasis"/>
+          <w:i w:val="0"/>
+          <w:iCs w:val="0"/>
+          <w:color w:val="auto"/>
+        </w:rPr>
+        <w:lastRenderedPageBreak/>
+        <w:t xml:space="preserve">On completion of this phase, our objective is to </w:t>
+      </w:r>
+      <w:r>
+        <w:rPr>
+          <w:rStyle w:val="SubtleEmphasis"/>
+          <w:i w:val="0"/>
+          <w:iCs w:val="0"/>
+          <w:color w:val="auto"/>
+        </w:rPr>
+        <w:t xml:space="preserve">develop a </w:t>
+      </w:r>
+      <w:r>
+        <w:rPr>
+          <w:rStyle w:val="SubtleEmphasis"/>
+          <w:i w:val="0"/>
+          <w:iCs w:val="0"/>
+          <w:color w:val="auto"/>
+        </w:rPr>
+        <w:t>Work Breakdown Structure diagram depicting project components, tasks, and dependencies.</w:t>
+      </w:r>
+    </w:p>
+    <w:p>
+      <w:pPr>
+        <w:rPr>
+          <w:rStyle w:val="SubtleEmphasis"/>
+          <w:i w:val="0"/>
+          <w:iCs w:val="0"/>
+          <w:color w:val="auto"/>
+        </w:rPr>
+      </w:pPr>
+      <w:r>
+        <w:rPr>
+          <w:rStyle w:val="SubtleEmphasis"/>
+          <w:i w:val="0"/>
+          <w:iCs w:val="0"/>
+          <w:color w:val="auto"/>
+        </w:rPr>
+        <w:t>Activity 3: Scheduling Objective: Create a detailed project schedule that outlines the sequence, duration, and dependencies of project tasks.</w:t>
+      </w:r>
+      <w:r>
+        <w:rPr>
+          <w:rStyle w:val="SubtleEmphasis"/>
+          <w:i w:val="0"/>
+          <w:iCs w:val="0"/>
+          <w:color w:val="auto"/>
+        </w:rPr>
+        <w:t xml:space="preserve"> </w:t>
+      </w:r>
+      <w:r>
+        <w:rPr>
+          <w:rStyle w:val="SubtleEmphasis"/>
+          <w:i w:val="0"/>
+          <w:iCs w:val="0"/>
+          <w:color w:val="auto"/>
+        </w:rPr>
+        <w:t>The tasks during this activity include:</w:t>
+      </w:r>
+    </w:p>
+    <w:p>
+      <w:pPr>
+        <w:pStyle w:val="ListParagraph"/>
+        <w:numPr>
+          <w:ilvl w:val="0"/>
+          <w:numId w:val="24"/>
+        </w:numPr>
+        <w:rPr>
+          <w:rStyle w:val="SubtleEmphasis"/>
+          <w:i w:val="0"/>
+          <w:iCs w:val="0"/>
+          <w:color w:val="auto"/>
+        </w:rPr>
+      </w:pPr>
+      <w:r>
+        <w:rPr>
+          <w:rStyle w:val="SubtleEmphasis"/>
+          <w:i w:val="0"/>
+          <w:iCs w:val="0"/>
+          <w:color w:val="auto"/>
+        </w:rPr>
+        <w:t>Task Sequencing: Arrange tasks in a logical order to ensure smooth project flow.</w:t>
+      </w:r>
+    </w:p>
+    <w:p>
+      <w:pPr>
+        <w:pStyle w:val="ListParagraph"/>
+        <w:numPr>
+          <w:ilvl w:val="0"/>
+          <w:numId w:val="24"/>
+        </w:numPr>
+        <w:rPr>
+          <w:rStyle w:val="SubtleEmphasis"/>
+          <w:i w:val="0"/>
+          <w:iCs w:val="0"/>
+          <w:color w:val="auto"/>
+        </w:rPr>
+      </w:pPr>
+      <w:r>
+        <w:rPr>
+          <w:rStyle w:val="SubtleEmphasis"/>
+          <w:i w:val="0"/>
+          <w:iCs w:val="0"/>
+          <w:color w:val="auto"/>
+        </w:rPr>
+        <w:t>Task Duration Estimation: Estimate the time required to complete each task based on historical data, expert judgment, and other relevant factors.</w:t>
+      </w:r>
+    </w:p>
+    <w:p>
+      <w:pPr>
+        <w:pStyle w:val="ListParagraph"/>
+        <w:numPr>
+          <w:ilvl w:val="0"/>
+          <w:numId w:val="24"/>
+        </w:numPr>
+        <w:rPr>
+          <w:rStyle w:val="SubtleEmphasis"/>
+          <w:i w:val="0"/>
+          <w:iCs w:val="0"/>
+          <w:color w:val="auto"/>
+        </w:rPr>
+      </w:pPr>
+      <w:r>
+        <w:rPr>
+          <w:rStyle w:val="SubtleEmphasis"/>
+          <w:i w:val="0"/>
+          <w:iCs w:val="0"/>
+          <w:color w:val="auto"/>
+        </w:rPr>
+        <w:t>Critical Path Analysis: Identify the critical path – the sequence of tasks that determines the shortest project duration.</w:t>
+      </w:r>
+    </w:p>
+    <w:p>
+      <w:pPr>
+        <w:pStyle w:val="ListParagraph"/>
+        <w:numPr>
+          <w:ilvl w:val="0"/>
+          <w:numId w:val="24"/>
+        </w:numPr>
+        <w:rPr>
+          <w:rStyle w:val="SubtleEmphasis"/>
+          <w:i w:val="0"/>
+          <w:iCs w:val="0"/>
+          <w:color w:val="auto"/>
+        </w:rPr>
+      </w:pPr>
+      <w:r>
+        <w:rPr>
+          <w:rStyle w:val="SubtleEmphasis"/>
+          <w:i w:val="0"/>
+          <w:iCs w:val="0"/>
+          <w:color w:val="auto"/>
+        </w:rPr>
+        <w:t>Schedule Visualization: Develop a Gantt chart or timeline to visually represent the project schedule.</w:t>
+      </w:r>
+    </w:p>
+    <w:p>
+      <w:pPr>
+        <w:rPr>
+          <w:rStyle w:val="SubtleEmphasis"/>
+          <w:i w:val="0"/>
+          <w:iCs w:val="0"/>
+          <w:color w:val="auto"/>
+        </w:rPr>
+      </w:pPr>
+      <w:r>
+        <w:rPr>
+          <w:rStyle w:val="SubtleEmphasis"/>
+          <w:i w:val="0"/>
+          <w:iCs w:val="0"/>
+          <w:color w:val="auto"/>
+        </w:rPr>
+        <w:t xml:space="preserve">On completion of this phase, our objective is to </w:t>
+      </w:r>
+      <w:r>
+        <w:rPr>
+          <w:rStyle w:val="SubtleEmphasis"/>
+          <w:i w:val="0"/>
+          <w:iCs w:val="0"/>
+          <w:color w:val="auto"/>
+        </w:rPr>
+        <w:t xml:space="preserve">develop a </w:t>
+      </w:r>
+      <w:r>
+        <w:rPr>
+          <w:rStyle w:val="SubtleEmphasis"/>
+          <w:i w:val="0"/>
+          <w:iCs w:val="0"/>
+          <w:color w:val="auto"/>
+        </w:rPr>
+        <w:t>Project schedule with task sequence, start and end dates, and critical path highlighted.</w:t>
+      </w:r>
+    </w:p>
+    <w:p>
+      <w:pPr>
+        <w:rPr>
+          <w:rStyle w:val="SubtleEmphasis"/>
+          <w:i w:val="0"/>
+          <w:iCs w:val="0"/>
+          <w:color w:val="auto"/>
+        </w:rPr>
+      </w:pPr>
+      <w:r>
+        <w:rPr>
+          <w:rStyle w:val="SubtleEmphasis"/>
+          <w:i w:val="0"/>
+          <w:iCs w:val="0"/>
+          <w:color w:val="auto"/>
+        </w:rPr>
+        <w:t>Activity 4: Time Estimation and Budget Objective: Estimate the time required for each task and allocate resources to develop a project budget.</w:t>
+      </w:r>
+      <w:r>
+        <w:rPr>
+          <w:rStyle w:val="SubtleEmphasis"/>
+          <w:i w:val="0"/>
+          <w:iCs w:val="0"/>
+          <w:color w:val="auto"/>
+        </w:rPr>
+        <w:t xml:space="preserve"> </w:t>
+      </w:r>
+      <w:r>
+        <w:rPr>
+          <w:rStyle w:val="SubtleEmphasis"/>
+          <w:i w:val="0"/>
+          <w:iCs w:val="0"/>
+          <w:color w:val="auto"/>
+        </w:rPr>
+        <w:t>The tasks during this activity include:</w:t>
+      </w:r>
+    </w:p>
+    <w:p>
+      <w:pPr>
+        <w:pStyle w:val="ListParagraph"/>
+        <w:numPr>
+          <w:ilvl w:val="0"/>
+          <w:numId w:val="25"/>
+        </w:numPr>
+        <w:rPr>
+          <w:rStyle w:val="SubtleEmphasis"/>
+          <w:i w:val="0"/>
+          <w:iCs w:val="0"/>
+          <w:color w:val="auto"/>
+        </w:rPr>
+      </w:pPr>
+      <w:r>
+        <w:rPr>
+          <w:rStyle w:val="SubtleEmphasis"/>
+          <w:i w:val="0"/>
+          <w:iCs w:val="0"/>
+          <w:color w:val="auto"/>
+        </w:rPr>
+        <w:t>Time Estimation: Calculate the total project duration by summing up the estimated durations of individual tasks.</w:t>
+      </w:r>
+    </w:p>
+    <w:p>
+      <w:pPr>
+        <w:pStyle w:val="ListParagraph"/>
+        <w:numPr>
+          <w:ilvl w:val="0"/>
+          <w:numId w:val="25"/>
+        </w:numPr>
+        <w:rPr>
+          <w:rStyle w:val="SubtleEmphasis"/>
+          <w:i w:val="0"/>
+          <w:iCs w:val="0"/>
+          <w:color w:val="auto"/>
+        </w:rPr>
+      </w:pPr>
+      <w:r>
+        <w:rPr>
+          <w:rStyle w:val="SubtleEmphasis"/>
+          <w:i w:val="0"/>
+          <w:iCs w:val="0"/>
+          <w:color w:val="auto"/>
+        </w:rPr>
+        <w:t>Resource Allocation: Assign appropriate resources (human, equipment, materials) to each task based on expertise and availability.</w:t>
+      </w:r>
+    </w:p>
+    <w:p>
+      <w:pPr>
+        <w:pStyle w:val="ListParagraph"/>
+        <w:numPr>
+          <w:ilvl w:val="0"/>
+          <w:numId w:val="25"/>
+        </w:numPr>
+        <w:rPr>
+          <w:rStyle w:val="SubtleEmphasis"/>
+          <w:i w:val="0"/>
+          <w:iCs w:val="0"/>
+          <w:color w:val="auto"/>
+        </w:rPr>
+      </w:pPr>
+      <w:r>
+        <w:rPr>
+          <w:rStyle w:val="SubtleEmphasis"/>
+          <w:i w:val="0"/>
+          <w:iCs w:val="0"/>
+          <w:color w:val="auto"/>
+        </w:rPr>
+        <w:t xml:space="preserve">Cost Estimation: Estimate the costs associated with each task, including </w:t>
+      </w:r>
+      <w:r>
+        <w:rPr>
+          <w:rStyle w:val="SubtleEmphasis"/>
+          <w:i w:val="0"/>
+          <w:iCs w:val="0"/>
+          <w:color w:val="auto"/>
+        </w:rPr>
+        <w:t>labour</w:t>
+      </w:r>
+      <w:r>
+        <w:rPr>
+          <w:rStyle w:val="SubtleEmphasis"/>
+          <w:i w:val="0"/>
+          <w:iCs w:val="0"/>
+          <w:color w:val="auto"/>
+        </w:rPr>
+        <w:t>, materials, equipment, and any other relevant expenses.</w:t>
+      </w:r>
+    </w:p>
+    <w:p>
+      <w:pPr>
+        <w:pStyle w:val="ListParagraph"/>
+        <w:numPr>
+          <w:ilvl w:val="0"/>
+          <w:numId w:val="25"/>
+        </w:numPr>
+        <w:rPr>
+          <w:rStyle w:val="SubtleEmphasis"/>
+          <w:i w:val="0"/>
+          <w:iCs w:val="0"/>
+          <w:color w:val="auto"/>
+        </w:rPr>
+      </w:pPr>
+      <w:r>
+        <w:rPr>
+          <w:rStyle w:val="SubtleEmphasis"/>
+          <w:i w:val="0"/>
+          <w:iCs w:val="0"/>
+          <w:color w:val="auto"/>
+        </w:rPr>
+        <w:t>Budget Preparation: Develop a comprehensive project budget by aggregating the estimated costs.</w:t>
+      </w:r>
+    </w:p>
+    <w:p>
+      <w:pPr>
+        <w:rPr>
+          <w:rStyle w:val="SubtleEmphasis"/>
+          <w:i w:val="0"/>
+          <w:iCs w:val="0"/>
+          <w:color w:val="auto"/>
+        </w:rPr>
+      </w:pPr>
+      <w:r>
+        <w:rPr>
+          <w:rStyle w:val="SubtleEmphasis"/>
+          <w:i w:val="0"/>
+          <w:iCs w:val="0"/>
+          <w:color w:val="auto"/>
+        </w:rPr>
+        <w:t xml:space="preserve">On completion of this phase, our objective is to </w:t>
+      </w:r>
+      <w:r>
+        <w:rPr>
+          <w:rStyle w:val="SubtleEmphasis"/>
+          <w:i w:val="0"/>
+          <w:iCs w:val="0"/>
+          <w:color w:val="auto"/>
+        </w:rPr>
+        <w:t xml:space="preserve">estimate a </w:t>
+      </w:r>
+      <w:r>
+        <w:rPr>
+          <w:rStyle w:val="SubtleEmphasis"/>
+          <w:i w:val="0"/>
+          <w:iCs w:val="0"/>
+          <w:color w:val="auto"/>
+        </w:rPr>
+        <w:t>Project time estimation report outlining task durations and resource allocation.</w:t>
+      </w:r>
+      <w:r>
+        <w:rPr>
+          <w:rStyle w:val="SubtleEmphasis"/>
+          <w:i w:val="0"/>
+          <w:iCs w:val="0"/>
+          <w:color w:val="auto"/>
+        </w:rPr>
+        <w:t xml:space="preserve"> From the time estimation, we will develop a </w:t>
+      </w:r>
+      <w:r>
+        <w:rPr>
+          <w:rStyle w:val="SubtleEmphasis"/>
+          <w:i w:val="0"/>
+          <w:iCs w:val="0"/>
+          <w:color w:val="auto"/>
+        </w:rPr>
+        <w:t xml:space="preserve">Detailed project budget document with </w:t>
+      </w:r>
+      <w:r>
+        <w:rPr>
+          <w:rStyle w:val="SubtleEmphasis"/>
+          <w:i w:val="0"/>
+          <w:iCs w:val="0"/>
+          <w:color w:val="auto"/>
+        </w:rPr>
+        <w:t xml:space="preserve">a </w:t>
+      </w:r>
+      <w:r>
+        <w:rPr>
+          <w:rStyle w:val="SubtleEmphasis"/>
+          <w:i w:val="0"/>
+          <w:iCs w:val="0"/>
+          <w:color w:val="auto"/>
+        </w:rPr>
+        <w:t>cost breakdown.</w:t>
+      </w:r>
+    </w:p>
+    <w:p>
+      <w:pPr>
+        <w:pStyle w:val="ListParagraph"/>
+        <w:ind w:left="360"/>
+        <w:rPr>
+          <w:rFonts w:eastAsia="Times New Roman"/>
+          <w:b/>
+          <w:bCs/>
+          <w:sz w:val="24"/>
+          <w:szCs w:val="24"/>
+          <w:lang w:eastAsia="en-AU"/>
+        </w:rPr>
+      </w:pPr>
+    </w:p>
+    <w:p>
+      <w:pPr>
         <w:pStyle w:val="ListParagraph"/>
         <w:numPr>
           <w:ilvl w:val="1"/>
@@ -6247,6 +7029,119 @@
 <file path=word/numbering.xml><?xml version="1.0" encoding="utf-8"?>
 <w:numbering xmlns:wpc="http://schemas.microsoft.com/office/word/2010/wordprocessingCanvas" xmlns:cx="http://schemas.microsoft.com/office/drawing/2014/chartex" xmlns:cx1="http://schemas.microsoft.com/office/drawing/2015/9/8/chartex" xmlns:cx2="http://schemas.microsoft.com/office/drawing/2015/10/21/chartex" xmlns:cx3="http://schemas.microsoft.com/office/drawing/2016/5/9/chartex" xmlns:cx4="http://schemas.microsoft.com/office/drawing/2016/5/10/chartex" xmlns:cx5="http://schemas.microsoft.com/office/drawing/2016/5/11/chartex" xmlns:cx6="http://schemas.microsoft.com/office/drawing/2016/5/12/chartex" xmlns:cx7="http://schemas.microsoft.com/office/drawing/2016/5/13/chartex" xmlns:cx8="http://schemas.microsoft.com/office/drawing/2016/5/14/chartex" xmlns:mc="http://schemas.openxmlformats.org/markup-compatibility/2006" xmlns:aink="http://schemas.microsoft.com/office/drawing/2016/ink" xmlns:am3d="http://schemas.microsoft.com/office/drawing/2017/model3d" xmlns:o="urn:schemas-microsoft-com:office:office" xmlns:oel="http://schemas.microsoft.com/office/2019/extlst" xmlns:r="http://schemas.openxmlformats.org/officeDocument/2006/relationships" xmlns:m="http://schemas.openxmlformats.org/officeDocument/2006/math" xmlns:v="urn:schemas-microsoft-com:vml" xmlns:wp14="http://schemas.microsoft.com/office/word/2010/wordprocessingDrawing" xmlns:wp="http://schemas.openxmlformats.org/drawingml/2006/wordprocessingDrawing" xmlns:w10="urn:schemas-microsoft-com:office:word" xmlns:w="http://schemas.openxmlformats.org/wordprocessingml/2006/main" xmlns:w14="http://schemas.microsoft.com/office/word/2010/wordml" xmlns:w15="http://schemas.microsoft.com/office/word/2012/wordml" xmlns:w16cex="http://schemas.microsoft.com/office/word/2018/wordml/cex" xmlns:w16cid="http://schemas.microsoft.com/office/word/2016/wordml/cid" xmlns:w16="http://schemas.microsoft.com/office/word/2018/wordml" xmlns:w16sdtdh="http://schemas.microsoft.com/office/word/2020/wordml/sdtdatahash" xmlns:w16se="http://schemas.microsoft.com/office/word/2015/wordml/symex" xmlns:wpg="http://schemas.microsoft.com/office/word/2010/wordprocessingGroup" xmlns:wpi="http://schemas.microsoft.com/office/word/2010/wordprocessingInk" xmlns:wne="http://schemas.microsoft.com/office/word/2006/wordml" xmlns:wps="http://schemas.microsoft.com/office/word/2010/wordprocessingShape" mc:Ignorable="w14 w15 w16se w16cid w16 w16cex w16sdtdh wp14">
   <w:abstractNum w:abstractNumId="0" w15:restartNumberingAfterBreak="0">
+    <w:nsid w:val="021749CB"/>
+    <w:multiLevelType w:val="hybridMultilevel"/>
+    <w:tmpl w:val="130C0296"/>
+    <w:lvl w:ilvl="0" w:tplc="0C090001">
+      <w:start w:val="1"/>
+      <w:numFmt w:val="bullet"/>
+      <w:lvlText w:val=""/>
+      <w:lvlJc w:val="left"/>
+      <w:pPr>
+        <w:ind w:left="720" w:hanging="360"/>
+      </w:pPr>
+      <w:rPr>
+        <w:rFonts w:ascii="Symbol" w:hAnsi="Symbol" w:hint="default"/>
+      </w:rPr>
+    </w:lvl>
+    <w:lvl w:ilvl="1" w:tplc="0C090003" w:tentative="1">
+      <w:start w:val="1"/>
+      <w:numFmt w:val="bullet"/>
+      <w:lvlText w:val="o"/>
+      <w:lvlJc w:val="left"/>
+      <w:pPr>
+        <w:ind w:left="1440" w:hanging="360"/>
+      </w:pPr>
+      <w:rPr>
+        <w:rFonts w:ascii="Courier New" w:hAnsi="Courier New" w:cs="Courier New" w:hint="default"/>
+      </w:rPr>
+    </w:lvl>
+    <w:lvl w:ilvl="2" w:tplc="0C090005" w:tentative="1">
+      <w:start w:val="1"/>
+      <w:numFmt w:val="bullet"/>
+      <w:lvlText w:val=""/>
+      <w:lvlJc w:val="left"/>
+      <w:pPr>
+        <w:ind w:left="2160" w:hanging="360"/>
+      </w:pPr>
+      <w:rPr>
+        <w:rFonts w:ascii="Wingdings" w:hAnsi="Wingdings" w:hint="default"/>
+      </w:rPr>
+    </w:lvl>
+    <w:lvl w:ilvl="3" w:tplc="0C090001" w:tentative="1">
+      <w:start w:val="1"/>
+      <w:numFmt w:val="bullet"/>
+      <w:lvlText w:val=""/>
+      <w:lvlJc w:val="left"/>
+      <w:pPr>
+        <w:ind w:left="2880" w:hanging="360"/>
+      </w:pPr>
+      <w:rPr>
+        <w:rFonts w:ascii="Symbol" w:hAnsi="Symbol" w:hint="default"/>
+      </w:rPr>
+    </w:lvl>
+    <w:lvl w:ilvl="4" w:tplc="0C090003" w:tentative="1">
+      <w:start w:val="1"/>
+      <w:numFmt w:val="bullet"/>
+      <w:lvlText w:val="o"/>
+      <w:lvlJc w:val="left"/>
+      <w:pPr>
+        <w:ind w:left="3600" w:hanging="360"/>
+      </w:pPr>
+      <w:rPr>
+        <w:rFonts w:ascii="Courier New" w:hAnsi="Courier New" w:cs="Courier New" w:hint="default"/>
+      </w:rPr>
+    </w:lvl>
+    <w:lvl w:ilvl="5" w:tplc="0C090005" w:tentative="1">
+      <w:start w:val="1"/>
+      <w:numFmt w:val="bullet"/>
+      <w:lvlText w:val=""/>
+      <w:lvlJc w:val="left"/>
+      <w:pPr>
+        <w:ind w:left="4320" w:hanging="360"/>
+      </w:pPr>
+      <w:rPr>
+        <w:rFonts w:ascii="Wingdings" w:hAnsi="Wingdings" w:hint="default"/>
+      </w:rPr>
+    </w:lvl>
+    <w:lvl w:ilvl="6" w:tplc="0C090001" w:tentative="1">
+      <w:start w:val="1"/>
+      <w:numFmt w:val="bullet"/>
+      <w:lvlText w:val=""/>
+      <w:lvlJc w:val="left"/>
+      <w:pPr>
+        <w:ind w:left="5040" w:hanging="360"/>
+      </w:pPr>
+      <w:rPr>
+        <w:rFonts w:ascii="Symbol" w:hAnsi="Symbol" w:hint="default"/>
+      </w:rPr>
+    </w:lvl>
+    <w:lvl w:ilvl="7" w:tplc="0C090003" w:tentative="1">
+      <w:start w:val="1"/>
+      <w:numFmt w:val="bullet"/>
+      <w:lvlText w:val="o"/>
+      <w:lvlJc w:val="left"/>
+      <w:pPr>
+        <w:ind w:left="5760" w:hanging="360"/>
+      </w:pPr>
+      <w:rPr>
+        <w:rFonts w:ascii="Courier New" w:hAnsi="Courier New" w:cs="Courier New" w:hint="default"/>
+      </w:rPr>
+    </w:lvl>
+    <w:lvl w:ilvl="8" w:tplc="0C090005" w:tentative="1">
+      <w:start w:val="1"/>
+      <w:numFmt w:val="bullet"/>
+      <w:lvlText w:val=""/>
+      <w:lvlJc w:val="left"/>
+      <w:pPr>
+        <w:ind w:left="6480" w:hanging="360"/>
+      </w:pPr>
+      <w:rPr>
+        <w:rFonts w:ascii="Wingdings" w:hAnsi="Wingdings" w:hint="default"/>
+      </w:rPr>
+    </w:lvl>
+  </w:abstractNum>
+  <w:abstractNum w:abstractNumId="1" w15:restartNumberingAfterBreak="0">
     <w:nsid w:val="02A4797E"/>
     <w:multiLevelType w:val="multilevel"/>
     <w:tmpl w:val="35F2FF44"/>
@@ -6359,7 +7254,269 @@
       </w:rPr>
     </w:lvl>
   </w:abstractNum>
-  <w:abstractNum w:abstractNumId="1" w15:restartNumberingAfterBreak="0">
+  <w:abstractNum w:abstractNumId="2" w15:restartNumberingAfterBreak="0">
+    <w:nsid w:val="05485725"/>
+    <w:multiLevelType w:val="multilevel"/>
+    <w:tmpl w:val="F2C652B4"/>
+    <w:lvl w:ilvl="0">
+      <w:start w:val="1"/>
+      <w:numFmt w:val="bullet"/>
+      <w:lvlText w:val=""/>
+      <w:lvlJc w:val="left"/>
+      <w:pPr>
+        <w:tabs>
+          <w:tab w:val="num" w:pos="720"/>
+        </w:tabs>
+        <w:ind w:left="720" w:hanging="360"/>
+      </w:pPr>
+      <w:rPr>
+        <w:rFonts w:ascii="Symbol" w:hAnsi="Symbol" w:hint="default"/>
+        <w:sz w:val="20"/>
+      </w:rPr>
+    </w:lvl>
+    <w:lvl w:ilvl="1" w:tentative="1">
+      <w:start w:val="1"/>
+      <w:numFmt w:val="bullet"/>
+      <w:lvlText w:val=""/>
+      <w:lvlJc w:val="left"/>
+      <w:pPr>
+        <w:tabs>
+          <w:tab w:val="num" w:pos="1440"/>
+        </w:tabs>
+        <w:ind w:left="1440" w:hanging="360"/>
+      </w:pPr>
+      <w:rPr>
+        <w:rFonts w:ascii="Symbol" w:hAnsi="Symbol" w:hint="default"/>
+        <w:sz w:val="20"/>
+      </w:rPr>
+    </w:lvl>
+    <w:lvl w:ilvl="2" w:tentative="1">
+      <w:start w:val="1"/>
+      <w:numFmt w:val="bullet"/>
+      <w:lvlText w:val=""/>
+      <w:lvlJc w:val="left"/>
+      <w:pPr>
+        <w:tabs>
+          <w:tab w:val="num" w:pos="2160"/>
+        </w:tabs>
+        <w:ind w:left="2160" w:hanging="360"/>
+      </w:pPr>
+      <w:rPr>
+        <w:rFonts w:ascii="Symbol" w:hAnsi="Symbol" w:hint="default"/>
+        <w:sz w:val="20"/>
+      </w:rPr>
+    </w:lvl>
+    <w:lvl w:ilvl="3" w:tentative="1">
+      <w:start w:val="1"/>
+      <w:numFmt w:val="bullet"/>
+      <w:lvlText w:val=""/>
+      <w:lvlJc w:val="left"/>
+      <w:pPr>
+        <w:tabs>
+          <w:tab w:val="num" w:pos="2880"/>
+        </w:tabs>
+        <w:ind w:left="2880" w:hanging="360"/>
+      </w:pPr>
+      <w:rPr>
+        <w:rFonts w:ascii="Symbol" w:hAnsi="Symbol" w:hint="default"/>
+        <w:sz w:val="20"/>
+      </w:rPr>
+    </w:lvl>
+    <w:lvl w:ilvl="4" w:tentative="1">
+      <w:start w:val="1"/>
+      <w:numFmt w:val="bullet"/>
+      <w:lvlText w:val=""/>
+      <w:lvlJc w:val="left"/>
+      <w:pPr>
+        <w:tabs>
+          <w:tab w:val="num" w:pos="3600"/>
+        </w:tabs>
+        <w:ind w:left="3600" w:hanging="360"/>
+      </w:pPr>
+      <w:rPr>
+        <w:rFonts w:ascii="Symbol" w:hAnsi="Symbol" w:hint="default"/>
+        <w:sz w:val="20"/>
+      </w:rPr>
+    </w:lvl>
+    <w:lvl w:ilvl="5" w:tentative="1">
+      <w:start w:val="1"/>
+      <w:numFmt w:val="bullet"/>
+      <w:lvlText w:val=""/>
+      <w:lvlJc w:val="left"/>
+      <w:pPr>
+        <w:tabs>
+          <w:tab w:val="num" w:pos="4320"/>
+        </w:tabs>
+        <w:ind w:left="4320" w:hanging="360"/>
+      </w:pPr>
+      <w:rPr>
+        <w:rFonts w:ascii="Symbol" w:hAnsi="Symbol" w:hint="default"/>
+        <w:sz w:val="20"/>
+      </w:rPr>
+    </w:lvl>
+    <w:lvl w:ilvl="6" w:tentative="1">
+      <w:start w:val="1"/>
+      <w:numFmt w:val="bullet"/>
+      <w:lvlText w:val=""/>
+      <w:lvlJc w:val="left"/>
+      <w:pPr>
+        <w:tabs>
+          <w:tab w:val="num" w:pos="5040"/>
+        </w:tabs>
+        <w:ind w:left="5040" w:hanging="360"/>
+      </w:pPr>
+      <w:rPr>
+        <w:rFonts w:ascii="Symbol" w:hAnsi="Symbol" w:hint="default"/>
+        <w:sz w:val="20"/>
+      </w:rPr>
+    </w:lvl>
+    <w:lvl w:ilvl="7" w:tentative="1">
+      <w:start w:val="1"/>
+      <w:numFmt w:val="bullet"/>
+      <w:lvlText w:val=""/>
+      <w:lvlJc w:val="left"/>
+      <w:pPr>
+        <w:tabs>
+          <w:tab w:val="num" w:pos="5760"/>
+        </w:tabs>
+        <w:ind w:left="5760" w:hanging="360"/>
+      </w:pPr>
+      <w:rPr>
+        <w:rFonts w:ascii="Symbol" w:hAnsi="Symbol" w:hint="default"/>
+        <w:sz w:val="20"/>
+      </w:rPr>
+    </w:lvl>
+    <w:lvl w:ilvl="8" w:tentative="1">
+      <w:start w:val="1"/>
+      <w:numFmt w:val="bullet"/>
+      <w:lvlText w:val=""/>
+      <w:lvlJc w:val="left"/>
+      <w:pPr>
+        <w:tabs>
+          <w:tab w:val="num" w:pos="6480"/>
+        </w:tabs>
+        <w:ind w:left="6480" w:hanging="360"/>
+      </w:pPr>
+      <w:rPr>
+        <w:rFonts w:ascii="Symbol" w:hAnsi="Symbol" w:hint="default"/>
+        <w:sz w:val="20"/>
+      </w:rPr>
+    </w:lvl>
+  </w:abstractNum>
+  <w:abstractNum w:abstractNumId="3" w15:restartNumberingAfterBreak="0">
+    <w:nsid w:val="0BC07715"/>
+    <w:multiLevelType w:val="multilevel"/>
+    <w:tmpl w:val="7F36970C"/>
+    <w:lvl w:ilvl="0">
+      <w:start w:val="1"/>
+      <w:numFmt w:val="decimal"/>
+      <w:lvlText w:val="%1."/>
+      <w:lvlJc w:val="left"/>
+      <w:pPr>
+        <w:tabs>
+          <w:tab w:val="num" w:pos="720"/>
+        </w:tabs>
+        <w:ind w:left="720" w:hanging="360"/>
+      </w:pPr>
+    </w:lvl>
+    <w:lvl w:ilvl="1" w:tentative="1">
+      <w:start w:val="1"/>
+      <w:numFmt w:val="decimal"/>
+      <w:lvlText w:val="%2."/>
+      <w:lvlJc w:val="left"/>
+      <w:pPr>
+        <w:tabs>
+          <w:tab w:val="num" w:pos="1440"/>
+        </w:tabs>
+        <w:ind w:left="1440" w:hanging="360"/>
+      </w:pPr>
+    </w:lvl>
+    <w:lvl w:ilvl="2" w:tentative="1">
+      <w:start w:val="1"/>
+      <w:numFmt w:val="decimal"/>
+      <w:lvlText w:val="%3."/>
+      <w:lvlJc w:val="left"/>
+      <w:pPr>
+        <w:tabs>
+          <w:tab w:val="num" w:pos="2160"/>
+        </w:tabs>
+        <w:ind w:left="2160" w:hanging="360"/>
+      </w:pPr>
+    </w:lvl>
+    <w:lvl w:ilvl="3" w:tentative="1">
+      <w:start w:val="1"/>
+      <w:numFmt w:val="decimal"/>
+      <w:lvlText w:val="%4."/>
+      <w:lvlJc w:val="left"/>
+      <w:pPr>
+        <w:tabs>
+          <w:tab w:val="num" w:pos="2880"/>
+        </w:tabs>
+        <w:ind w:left="2880" w:hanging="360"/>
+      </w:pPr>
+    </w:lvl>
+    <w:lvl w:ilvl="4" w:tentative="1">
+      <w:start w:val="1"/>
+      <w:numFmt w:val="decimal"/>
+      <w:lvlText w:val="%5."/>
+      <w:lvlJc w:val="left"/>
+      <w:pPr>
+        <w:tabs>
+          <w:tab w:val="num" w:pos="3600"/>
+        </w:tabs>
+        <w:ind w:left="3600" w:hanging="360"/>
+      </w:pPr>
+    </w:lvl>
+    <w:lvl w:ilvl="5" w:tentative="1">
+      <w:start w:val="1"/>
+      <w:numFmt w:val="decimal"/>
+      <w:lvlText w:val="%6."/>
+      <w:lvlJc w:val="left"/>
+      <w:pPr>
+        <w:tabs>
+          <w:tab w:val="num" w:pos="4320"/>
+        </w:tabs>
+        <w:ind w:left="4320" w:hanging="360"/>
+      </w:pPr>
+    </w:lvl>
+    <w:lvl w:ilvl="6" w:tentative="1">
+      <w:start w:val="1"/>
+      <w:numFmt w:val="decimal"/>
+      <w:lvlText w:val="%7."/>
+      <w:lvlJc w:val="left"/>
+      <w:pPr>
+        <w:tabs>
+          <w:tab w:val="num" w:pos="5040"/>
+        </w:tabs>
+        <w:ind w:left="5040" w:hanging="360"/>
+      </w:pPr>
+    </w:lvl>
+    <w:lvl w:ilvl="7" w:tentative="1">
+      <w:start w:val="1"/>
+      <w:numFmt w:val="decimal"/>
+      <w:lvlText w:val="%8."/>
+      <w:lvlJc w:val="left"/>
+      <w:pPr>
+        <w:tabs>
+          <w:tab w:val="num" w:pos="5760"/>
+        </w:tabs>
+        <w:ind w:left="5760" w:hanging="360"/>
+      </w:pPr>
+    </w:lvl>
+    <w:lvl w:ilvl="8" w:tentative="1">
+      <w:start w:val="1"/>
+      <w:numFmt w:val="decimal"/>
+      <w:lvlText w:val="%9."/>
+      <w:lvlJc w:val="left"/>
+      <w:pPr>
+        <w:tabs>
+          <w:tab w:val="num" w:pos="6480"/>
+        </w:tabs>
+        <w:ind w:left="6480" w:hanging="360"/>
+      </w:pPr>
+    </w:lvl>
+  </w:abstractNum>
+  <w:abstractNum w:abstractNumId="4" w15:restartNumberingAfterBreak="0">
     <w:nsid w:val="0BE51303"/>
     <w:multiLevelType w:val="multilevel"/>
     <w:tmpl w:val="1DDA84B8"/>
@@ -6472,7 +7629,7 @@
       </w:rPr>
     </w:lvl>
   </w:abstractNum>
-  <w:abstractNum w:abstractNumId="2" w15:restartNumberingAfterBreak="0">
+  <w:abstractNum w:abstractNumId="5" w15:restartNumberingAfterBreak="0">
     <w:nsid w:val="10234A8E"/>
     <w:multiLevelType w:val="hybridMultilevel"/>
     <w:tmpl w:val="CB2E5684"/>
@@ -6585,7 +7742,7 @@
       </w:rPr>
     </w:lvl>
   </w:abstractNum>
-  <w:abstractNum w:abstractNumId="3" w15:restartNumberingAfterBreak="0">
+  <w:abstractNum w:abstractNumId="6" w15:restartNumberingAfterBreak="0">
     <w:nsid w:val="11360341"/>
     <w:multiLevelType w:val="hybridMultilevel"/>
     <w:tmpl w:val="46465712"/>
@@ -6671,7 +7828,531 @@
       </w:pPr>
     </w:lvl>
   </w:abstractNum>
-  <w:abstractNum w:abstractNumId="4" w15:restartNumberingAfterBreak="0">
+  <w:abstractNum w:abstractNumId="7" w15:restartNumberingAfterBreak="0">
+    <w:nsid w:val="1B983A03"/>
+    <w:multiLevelType w:val="hybridMultilevel"/>
+    <w:tmpl w:val="4836D5BA"/>
+    <w:lvl w:ilvl="0" w:tplc="0C090001">
+      <w:start w:val="1"/>
+      <w:numFmt w:val="bullet"/>
+      <w:lvlText w:val=""/>
+      <w:lvlJc w:val="left"/>
+      <w:pPr>
+        <w:ind w:left="720" w:hanging="360"/>
+      </w:pPr>
+      <w:rPr>
+        <w:rFonts w:ascii="Symbol" w:hAnsi="Symbol" w:hint="default"/>
+      </w:rPr>
+    </w:lvl>
+    <w:lvl w:ilvl="1" w:tplc="0C090003" w:tentative="1">
+      <w:start w:val="1"/>
+      <w:numFmt w:val="bullet"/>
+      <w:lvlText w:val="o"/>
+      <w:lvlJc w:val="left"/>
+      <w:pPr>
+        <w:ind w:left="1440" w:hanging="360"/>
+      </w:pPr>
+      <w:rPr>
+        <w:rFonts w:ascii="Courier New" w:hAnsi="Courier New" w:cs="Courier New" w:hint="default"/>
+      </w:rPr>
+    </w:lvl>
+    <w:lvl w:ilvl="2" w:tplc="0C090005" w:tentative="1">
+      <w:start w:val="1"/>
+      <w:numFmt w:val="bullet"/>
+      <w:lvlText w:val=""/>
+      <w:lvlJc w:val="left"/>
+      <w:pPr>
+        <w:ind w:left="2160" w:hanging="360"/>
+      </w:pPr>
+      <w:rPr>
+        <w:rFonts w:ascii="Wingdings" w:hAnsi="Wingdings" w:hint="default"/>
+      </w:rPr>
+    </w:lvl>
+    <w:lvl w:ilvl="3" w:tplc="0C090001" w:tentative="1">
+      <w:start w:val="1"/>
+      <w:numFmt w:val="bullet"/>
+      <w:lvlText w:val=""/>
+      <w:lvlJc w:val="left"/>
+      <w:pPr>
+        <w:ind w:left="2880" w:hanging="360"/>
+      </w:pPr>
+      <w:rPr>
+        <w:rFonts w:ascii="Symbol" w:hAnsi="Symbol" w:hint="default"/>
+      </w:rPr>
+    </w:lvl>
+    <w:lvl w:ilvl="4" w:tplc="0C090003" w:tentative="1">
+      <w:start w:val="1"/>
+      <w:numFmt w:val="bullet"/>
+      <w:lvlText w:val="o"/>
+      <w:lvlJc w:val="left"/>
+      <w:pPr>
+        <w:ind w:left="3600" w:hanging="360"/>
+      </w:pPr>
+      <w:rPr>
+        <w:rFonts w:ascii="Courier New" w:hAnsi="Courier New" w:cs="Courier New" w:hint="default"/>
+      </w:rPr>
+    </w:lvl>
+    <w:lvl w:ilvl="5" w:tplc="0C090005" w:tentative="1">
+      <w:start w:val="1"/>
+      <w:numFmt w:val="bullet"/>
+      <w:lvlText w:val=""/>
+      <w:lvlJc w:val="left"/>
+      <w:pPr>
+        <w:ind w:left="4320" w:hanging="360"/>
+      </w:pPr>
+      <w:rPr>
+        <w:rFonts w:ascii="Wingdings" w:hAnsi="Wingdings" w:hint="default"/>
+      </w:rPr>
+    </w:lvl>
+    <w:lvl w:ilvl="6" w:tplc="0C090001" w:tentative="1">
+      <w:start w:val="1"/>
+      <w:numFmt w:val="bullet"/>
+      <w:lvlText w:val=""/>
+      <w:lvlJc w:val="left"/>
+      <w:pPr>
+        <w:ind w:left="5040" w:hanging="360"/>
+      </w:pPr>
+      <w:rPr>
+        <w:rFonts w:ascii="Symbol" w:hAnsi="Symbol" w:hint="default"/>
+      </w:rPr>
+    </w:lvl>
+    <w:lvl w:ilvl="7" w:tplc="0C090003" w:tentative="1">
+      <w:start w:val="1"/>
+      <w:numFmt w:val="bullet"/>
+      <w:lvlText w:val="o"/>
+      <w:lvlJc w:val="left"/>
+      <w:pPr>
+        <w:ind w:left="5760" w:hanging="360"/>
+      </w:pPr>
+      <w:rPr>
+        <w:rFonts w:ascii="Courier New" w:hAnsi="Courier New" w:cs="Courier New" w:hint="default"/>
+      </w:rPr>
+    </w:lvl>
+    <w:lvl w:ilvl="8" w:tplc="0C090005" w:tentative="1">
+      <w:start w:val="1"/>
+      <w:numFmt w:val="bullet"/>
+      <w:lvlText w:val=""/>
+      <w:lvlJc w:val="left"/>
+      <w:pPr>
+        <w:ind w:left="6480" w:hanging="360"/>
+      </w:pPr>
+      <w:rPr>
+        <w:rFonts w:ascii="Wingdings" w:hAnsi="Wingdings" w:hint="default"/>
+      </w:rPr>
+    </w:lvl>
+  </w:abstractNum>
+  <w:abstractNum w:abstractNumId="8" w15:restartNumberingAfterBreak="0">
+    <w:nsid w:val="2E5410E1"/>
+    <w:multiLevelType w:val="hybridMultilevel"/>
+    <w:tmpl w:val="2A22BBEC"/>
+    <w:lvl w:ilvl="0" w:tplc="0C090001">
+      <w:start w:val="1"/>
+      <w:numFmt w:val="bullet"/>
+      <w:lvlText w:val=""/>
+      <w:lvlJc w:val="left"/>
+      <w:pPr>
+        <w:ind w:left="720" w:hanging="360"/>
+      </w:pPr>
+      <w:rPr>
+        <w:rFonts w:ascii="Symbol" w:hAnsi="Symbol" w:hint="default"/>
+      </w:rPr>
+    </w:lvl>
+    <w:lvl w:ilvl="1" w:tplc="0C090003" w:tentative="1">
+      <w:start w:val="1"/>
+      <w:numFmt w:val="bullet"/>
+      <w:lvlText w:val="o"/>
+      <w:lvlJc w:val="left"/>
+      <w:pPr>
+        <w:ind w:left="1440" w:hanging="360"/>
+      </w:pPr>
+      <w:rPr>
+        <w:rFonts w:ascii="Courier New" w:hAnsi="Courier New" w:cs="Courier New" w:hint="default"/>
+      </w:rPr>
+    </w:lvl>
+    <w:lvl w:ilvl="2" w:tplc="0C090005" w:tentative="1">
+      <w:start w:val="1"/>
+      <w:numFmt w:val="bullet"/>
+      <w:lvlText w:val=""/>
+      <w:lvlJc w:val="left"/>
+      <w:pPr>
+        <w:ind w:left="2160" w:hanging="360"/>
+      </w:pPr>
+      <w:rPr>
+        <w:rFonts w:ascii="Wingdings" w:hAnsi="Wingdings" w:hint="default"/>
+      </w:rPr>
+    </w:lvl>
+    <w:lvl w:ilvl="3" w:tplc="0C090001" w:tentative="1">
+      <w:start w:val="1"/>
+      <w:numFmt w:val="bullet"/>
+      <w:lvlText w:val=""/>
+      <w:lvlJc w:val="left"/>
+      <w:pPr>
+        <w:ind w:left="2880" w:hanging="360"/>
+      </w:pPr>
+      <w:rPr>
+        <w:rFonts w:ascii="Symbol" w:hAnsi="Symbol" w:hint="default"/>
+      </w:rPr>
+    </w:lvl>
+    <w:lvl w:ilvl="4" w:tplc="0C090003" w:tentative="1">
+      <w:start w:val="1"/>
+      <w:numFmt w:val="bullet"/>
+      <w:lvlText w:val="o"/>
+      <w:lvlJc w:val="left"/>
+      <w:pPr>
+        <w:ind w:left="3600" w:hanging="360"/>
+      </w:pPr>
+      <w:rPr>
+        <w:rFonts w:ascii="Courier New" w:hAnsi="Courier New" w:cs="Courier New" w:hint="default"/>
+      </w:rPr>
+    </w:lvl>
+    <w:lvl w:ilvl="5" w:tplc="0C090005" w:tentative="1">
+      <w:start w:val="1"/>
+      <w:numFmt w:val="bullet"/>
+      <w:lvlText w:val=""/>
+      <w:lvlJc w:val="left"/>
+      <w:pPr>
+        <w:ind w:left="4320" w:hanging="360"/>
+      </w:pPr>
+      <w:rPr>
+        <w:rFonts w:ascii="Wingdings" w:hAnsi="Wingdings" w:hint="default"/>
+      </w:rPr>
+    </w:lvl>
+    <w:lvl w:ilvl="6" w:tplc="0C090001" w:tentative="1">
+      <w:start w:val="1"/>
+      <w:numFmt w:val="bullet"/>
+      <w:lvlText w:val=""/>
+      <w:lvlJc w:val="left"/>
+      <w:pPr>
+        <w:ind w:left="5040" w:hanging="360"/>
+      </w:pPr>
+      <w:rPr>
+        <w:rFonts w:ascii="Symbol" w:hAnsi="Symbol" w:hint="default"/>
+      </w:rPr>
+    </w:lvl>
+    <w:lvl w:ilvl="7" w:tplc="0C090003" w:tentative="1">
+      <w:start w:val="1"/>
+      <w:numFmt w:val="bullet"/>
+      <w:lvlText w:val="o"/>
+      <w:lvlJc w:val="left"/>
+      <w:pPr>
+        <w:ind w:left="5760" w:hanging="360"/>
+      </w:pPr>
+      <w:rPr>
+        <w:rFonts w:ascii="Courier New" w:hAnsi="Courier New" w:cs="Courier New" w:hint="default"/>
+      </w:rPr>
+    </w:lvl>
+    <w:lvl w:ilvl="8" w:tplc="0C090005" w:tentative="1">
+      <w:start w:val="1"/>
+      <w:numFmt w:val="bullet"/>
+      <w:lvlText w:val=""/>
+      <w:lvlJc w:val="left"/>
+      <w:pPr>
+        <w:ind w:left="6480" w:hanging="360"/>
+      </w:pPr>
+      <w:rPr>
+        <w:rFonts w:ascii="Wingdings" w:hAnsi="Wingdings" w:hint="default"/>
+      </w:rPr>
+    </w:lvl>
+  </w:abstractNum>
+  <w:abstractNum w:abstractNumId="9" w15:restartNumberingAfterBreak="0">
+    <w:nsid w:val="316B09FE"/>
+    <w:multiLevelType w:val="multilevel"/>
+    <w:tmpl w:val="2D488572"/>
+    <w:lvl w:ilvl="0">
+      <w:start w:val="1"/>
+      <w:numFmt w:val="bullet"/>
+      <w:lvlText w:val=""/>
+      <w:lvlJc w:val="left"/>
+      <w:pPr>
+        <w:tabs>
+          <w:tab w:val="num" w:pos="720"/>
+        </w:tabs>
+        <w:ind w:left="720" w:hanging="360"/>
+      </w:pPr>
+      <w:rPr>
+        <w:rFonts w:ascii="Symbol" w:hAnsi="Symbol" w:hint="default"/>
+        <w:sz w:val="20"/>
+      </w:rPr>
+    </w:lvl>
+    <w:lvl w:ilvl="1" w:tentative="1">
+      <w:start w:val="1"/>
+      <w:numFmt w:val="bullet"/>
+      <w:lvlText w:val=""/>
+      <w:lvlJc w:val="left"/>
+      <w:pPr>
+        <w:tabs>
+          <w:tab w:val="num" w:pos="1440"/>
+        </w:tabs>
+        <w:ind w:left="1440" w:hanging="360"/>
+      </w:pPr>
+      <w:rPr>
+        <w:rFonts w:ascii="Symbol" w:hAnsi="Symbol" w:hint="default"/>
+        <w:sz w:val="20"/>
+      </w:rPr>
+    </w:lvl>
+    <w:lvl w:ilvl="2" w:tentative="1">
+      <w:start w:val="1"/>
+      <w:numFmt w:val="bullet"/>
+      <w:lvlText w:val=""/>
+      <w:lvlJc w:val="left"/>
+      <w:pPr>
+        <w:tabs>
+          <w:tab w:val="num" w:pos="2160"/>
+        </w:tabs>
+        <w:ind w:left="2160" w:hanging="360"/>
+      </w:pPr>
+      <w:rPr>
+        <w:rFonts w:ascii="Symbol" w:hAnsi="Symbol" w:hint="default"/>
+        <w:sz w:val="20"/>
+      </w:rPr>
+    </w:lvl>
+    <w:lvl w:ilvl="3" w:tentative="1">
+      <w:start w:val="1"/>
+      <w:numFmt w:val="bullet"/>
+      <w:lvlText w:val=""/>
+      <w:lvlJc w:val="left"/>
+      <w:pPr>
+        <w:tabs>
+          <w:tab w:val="num" w:pos="2880"/>
+        </w:tabs>
+        <w:ind w:left="2880" w:hanging="360"/>
+      </w:pPr>
+      <w:rPr>
+        <w:rFonts w:ascii="Symbol" w:hAnsi="Symbol" w:hint="default"/>
+        <w:sz w:val="20"/>
+      </w:rPr>
+    </w:lvl>
+    <w:lvl w:ilvl="4" w:tentative="1">
+      <w:start w:val="1"/>
+      <w:numFmt w:val="bullet"/>
+      <w:lvlText w:val=""/>
+      <w:lvlJc w:val="left"/>
+      <w:pPr>
+        <w:tabs>
+          <w:tab w:val="num" w:pos="3600"/>
+        </w:tabs>
+        <w:ind w:left="3600" w:hanging="360"/>
+      </w:pPr>
+      <w:rPr>
+        <w:rFonts w:ascii="Symbol" w:hAnsi="Symbol" w:hint="default"/>
+        <w:sz w:val="20"/>
+      </w:rPr>
+    </w:lvl>
+    <w:lvl w:ilvl="5" w:tentative="1">
+      <w:start w:val="1"/>
+      <w:numFmt w:val="bullet"/>
+      <w:lvlText w:val=""/>
+      <w:lvlJc w:val="left"/>
+      <w:pPr>
+        <w:tabs>
+          <w:tab w:val="num" w:pos="4320"/>
+        </w:tabs>
+        <w:ind w:left="4320" w:hanging="360"/>
+      </w:pPr>
+      <w:rPr>
+        <w:rFonts w:ascii="Symbol" w:hAnsi="Symbol" w:hint="default"/>
+        <w:sz w:val="20"/>
+      </w:rPr>
+    </w:lvl>
+    <w:lvl w:ilvl="6" w:tentative="1">
+      <w:start w:val="1"/>
+      <w:numFmt w:val="bullet"/>
+      <w:lvlText w:val=""/>
+      <w:lvlJc w:val="left"/>
+      <w:pPr>
+        <w:tabs>
+          <w:tab w:val="num" w:pos="5040"/>
+        </w:tabs>
+        <w:ind w:left="5040" w:hanging="360"/>
+      </w:pPr>
+      <w:rPr>
+        <w:rFonts w:ascii="Symbol" w:hAnsi="Symbol" w:hint="default"/>
+        <w:sz w:val="20"/>
+      </w:rPr>
+    </w:lvl>
+    <w:lvl w:ilvl="7" w:tentative="1">
+      <w:start w:val="1"/>
+      <w:numFmt w:val="bullet"/>
+      <w:lvlText w:val=""/>
+      <w:lvlJc w:val="left"/>
+      <w:pPr>
+        <w:tabs>
+          <w:tab w:val="num" w:pos="5760"/>
+        </w:tabs>
+        <w:ind w:left="5760" w:hanging="360"/>
+      </w:pPr>
+      <w:rPr>
+        <w:rFonts w:ascii="Symbol" w:hAnsi="Symbol" w:hint="default"/>
+        <w:sz w:val="20"/>
+      </w:rPr>
+    </w:lvl>
+    <w:lvl w:ilvl="8" w:tentative="1">
+      <w:start w:val="1"/>
+      <w:numFmt w:val="bullet"/>
+      <w:lvlText w:val=""/>
+      <w:lvlJc w:val="left"/>
+      <w:pPr>
+        <w:tabs>
+          <w:tab w:val="num" w:pos="6480"/>
+        </w:tabs>
+        <w:ind w:left="6480" w:hanging="360"/>
+      </w:pPr>
+      <w:rPr>
+        <w:rFonts w:ascii="Symbol" w:hAnsi="Symbol" w:hint="default"/>
+        <w:sz w:val="20"/>
+      </w:rPr>
+    </w:lvl>
+  </w:abstractNum>
+  <w:abstractNum w:abstractNumId="10" w15:restartNumberingAfterBreak="0">
+    <w:nsid w:val="346B3925"/>
+    <w:multiLevelType w:val="multilevel"/>
+    <w:tmpl w:val="DAFCB4A8"/>
+    <w:lvl w:ilvl="0">
+      <w:start w:val="1"/>
+      <w:numFmt w:val="bullet"/>
+      <w:lvlText w:val=""/>
+      <w:lvlJc w:val="left"/>
+      <w:pPr>
+        <w:tabs>
+          <w:tab w:val="num" w:pos="720"/>
+        </w:tabs>
+        <w:ind w:left="720" w:hanging="360"/>
+      </w:pPr>
+      <w:rPr>
+        <w:rFonts w:ascii="Symbol" w:hAnsi="Symbol" w:hint="default"/>
+        <w:sz w:val="20"/>
+      </w:rPr>
+    </w:lvl>
+    <w:lvl w:ilvl="1" w:tentative="1">
+      <w:start w:val="1"/>
+      <w:numFmt w:val="bullet"/>
+      <w:lvlText w:val=""/>
+      <w:lvlJc w:val="left"/>
+      <w:pPr>
+        <w:tabs>
+          <w:tab w:val="num" w:pos="1440"/>
+        </w:tabs>
+        <w:ind w:left="1440" w:hanging="360"/>
+      </w:pPr>
+      <w:rPr>
+        <w:rFonts w:ascii="Symbol" w:hAnsi="Symbol" w:hint="default"/>
+        <w:sz w:val="20"/>
+      </w:rPr>
+    </w:lvl>
+    <w:lvl w:ilvl="2" w:tentative="1">
+      <w:start w:val="1"/>
+      <w:numFmt w:val="bullet"/>
+      <w:lvlText w:val=""/>
+      <w:lvlJc w:val="left"/>
+      <w:pPr>
+        <w:tabs>
+          <w:tab w:val="num" w:pos="2160"/>
+        </w:tabs>
+        <w:ind w:left="2160" w:hanging="360"/>
+      </w:pPr>
+      <w:rPr>
+        <w:rFonts w:ascii="Symbol" w:hAnsi="Symbol" w:hint="default"/>
+        <w:sz w:val="20"/>
+      </w:rPr>
+    </w:lvl>
+    <w:lvl w:ilvl="3" w:tentative="1">
+      <w:start w:val="1"/>
+      <w:numFmt w:val="bullet"/>
+      <w:lvlText w:val=""/>
+      <w:lvlJc w:val="left"/>
+      <w:pPr>
+        <w:tabs>
+          <w:tab w:val="num" w:pos="2880"/>
+        </w:tabs>
+        <w:ind w:left="2880" w:hanging="360"/>
+      </w:pPr>
+      <w:rPr>
+        <w:rFonts w:ascii="Symbol" w:hAnsi="Symbol" w:hint="default"/>
+        <w:sz w:val="20"/>
+      </w:rPr>
+    </w:lvl>
+    <w:lvl w:ilvl="4" w:tentative="1">
+      <w:start w:val="1"/>
+      <w:numFmt w:val="bullet"/>
+      <w:lvlText w:val=""/>
+      <w:lvlJc w:val="left"/>
+      <w:pPr>
+        <w:tabs>
+          <w:tab w:val="num" w:pos="3600"/>
+        </w:tabs>
+        <w:ind w:left="3600" w:hanging="360"/>
+      </w:pPr>
+      <w:rPr>
+        <w:rFonts w:ascii="Symbol" w:hAnsi="Symbol" w:hint="default"/>
+        <w:sz w:val="20"/>
+      </w:rPr>
+    </w:lvl>
+    <w:lvl w:ilvl="5" w:tentative="1">
+      <w:start w:val="1"/>
+      <w:numFmt w:val="bullet"/>
+      <w:lvlText w:val=""/>
+      <w:lvlJc w:val="left"/>
+      <w:pPr>
+        <w:tabs>
+          <w:tab w:val="num" w:pos="4320"/>
+        </w:tabs>
+        <w:ind w:left="4320" w:hanging="360"/>
+      </w:pPr>
+      <w:rPr>
+        <w:rFonts w:ascii="Symbol" w:hAnsi="Symbol" w:hint="default"/>
+        <w:sz w:val="20"/>
+      </w:rPr>
+    </w:lvl>
+    <w:lvl w:ilvl="6" w:tentative="1">
+      <w:start w:val="1"/>
+      <w:numFmt w:val="bullet"/>
+      <w:lvlText w:val=""/>
+      <w:lvlJc w:val="left"/>
+      <w:pPr>
+        <w:tabs>
+          <w:tab w:val="num" w:pos="5040"/>
+        </w:tabs>
+        <w:ind w:left="5040" w:hanging="360"/>
+      </w:pPr>
+      <w:rPr>
+        <w:rFonts w:ascii="Symbol" w:hAnsi="Symbol" w:hint="default"/>
+        <w:sz w:val="20"/>
+      </w:rPr>
+    </w:lvl>
+    <w:lvl w:ilvl="7" w:tentative="1">
+      <w:start w:val="1"/>
+      <w:numFmt w:val="bullet"/>
+      <w:lvlText w:val=""/>
+      <w:lvlJc w:val="left"/>
+      <w:pPr>
+        <w:tabs>
+          <w:tab w:val="num" w:pos="5760"/>
+        </w:tabs>
+        <w:ind w:left="5760" w:hanging="360"/>
+      </w:pPr>
+      <w:rPr>
+        <w:rFonts w:ascii="Symbol" w:hAnsi="Symbol" w:hint="default"/>
+        <w:sz w:val="20"/>
+      </w:rPr>
+    </w:lvl>
+    <w:lvl w:ilvl="8" w:tentative="1">
+      <w:start w:val="1"/>
+      <w:numFmt w:val="bullet"/>
+      <w:lvlText w:val=""/>
+      <w:lvlJc w:val="left"/>
+      <w:pPr>
+        <w:tabs>
+          <w:tab w:val="num" w:pos="6480"/>
+        </w:tabs>
+        <w:ind w:left="6480" w:hanging="360"/>
+      </w:pPr>
+      <w:rPr>
+        <w:rFonts w:ascii="Symbol" w:hAnsi="Symbol" w:hint="default"/>
+        <w:sz w:val="20"/>
+      </w:rPr>
+    </w:lvl>
+  </w:abstractNum>
+  <w:abstractNum w:abstractNumId="11" w15:restartNumberingAfterBreak="0">
     <w:nsid w:val="368D03FF"/>
     <w:multiLevelType w:val="multilevel"/>
     <w:tmpl w:val="E2C0A4FE"/>
@@ -6784,7 +8465,7 @@
       </w:pPr>
     </w:lvl>
   </w:abstractNum>
-  <w:abstractNum w:abstractNumId="5" w15:restartNumberingAfterBreak="0">
+  <w:abstractNum w:abstractNumId="12" w15:restartNumberingAfterBreak="0">
     <w:nsid w:val="375D36C8"/>
     <w:multiLevelType w:val="multilevel"/>
     <w:tmpl w:val="CF405D9C"/>
@@ -6897,7 +8578,7 @@
       </w:rPr>
     </w:lvl>
   </w:abstractNum>
-  <w:abstractNum w:abstractNumId="6" w15:restartNumberingAfterBreak="0">
+  <w:abstractNum w:abstractNumId="13" w15:restartNumberingAfterBreak="0">
     <w:nsid w:val="397908C3"/>
     <w:multiLevelType w:val="multilevel"/>
     <w:tmpl w:val="BB9CC252"/>
@@ -7046,7 +8727,120 @@
       </w:rPr>
     </w:lvl>
   </w:abstractNum>
-  <w:abstractNum w:abstractNumId="7" w15:restartNumberingAfterBreak="0">
+  <w:abstractNum w:abstractNumId="14" w15:restartNumberingAfterBreak="0">
+    <w:nsid w:val="460D2959"/>
+    <w:multiLevelType w:val="hybridMultilevel"/>
+    <w:tmpl w:val="943ADA38"/>
+    <w:lvl w:ilvl="0" w:tplc="0C090001">
+      <w:start w:val="1"/>
+      <w:numFmt w:val="bullet"/>
+      <w:lvlText w:val=""/>
+      <w:lvlJc w:val="left"/>
+      <w:pPr>
+        <w:ind w:left="720" w:hanging="360"/>
+      </w:pPr>
+      <w:rPr>
+        <w:rFonts w:ascii="Symbol" w:hAnsi="Symbol" w:hint="default"/>
+      </w:rPr>
+    </w:lvl>
+    <w:lvl w:ilvl="1" w:tplc="0C090003" w:tentative="1">
+      <w:start w:val="1"/>
+      <w:numFmt w:val="bullet"/>
+      <w:lvlText w:val="o"/>
+      <w:lvlJc w:val="left"/>
+      <w:pPr>
+        <w:ind w:left="1440" w:hanging="360"/>
+      </w:pPr>
+      <w:rPr>
+        <w:rFonts w:ascii="Courier New" w:hAnsi="Courier New" w:cs="Courier New" w:hint="default"/>
+      </w:rPr>
+    </w:lvl>
+    <w:lvl w:ilvl="2" w:tplc="0C090005" w:tentative="1">
+      <w:start w:val="1"/>
+      <w:numFmt w:val="bullet"/>
+      <w:lvlText w:val=""/>
+      <w:lvlJc w:val="left"/>
+      <w:pPr>
+        <w:ind w:left="2160" w:hanging="360"/>
+      </w:pPr>
+      <w:rPr>
+        <w:rFonts w:ascii="Wingdings" w:hAnsi="Wingdings" w:hint="default"/>
+      </w:rPr>
+    </w:lvl>
+    <w:lvl w:ilvl="3" w:tplc="0C090001" w:tentative="1">
+      <w:start w:val="1"/>
+      <w:numFmt w:val="bullet"/>
+      <w:lvlText w:val=""/>
+      <w:lvlJc w:val="left"/>
+      <w:pPr>
+        <w:ind w:left="2880" w:hanging="360"/>
+      </w:pPr>
+      <w:rPr>
+        <w:rFonts w:ascii="Symbol" w:hAnsi="Symbol" w:hint="default"/>
+      </w:rPr>
+    </w:lvl>
+    <w:lvl w:ilvl="4" w:tplc="0C090003" w:tentative="1">
+      <w:start w:val="1"/>
+      <w:numFmt w:val="bullet"/>
+      <w:lvlText w:val="o"/>
+      <w:lvlJc w:val="left"/>
+      <w:pPr>
+        <w:ind w:left="3600" w:hanging="360"/>
+      </w:pPr>
+      <w:rPr>
+        <w:rFonts w:ascii="Courier New" w:hAnsi="Courier New" w:cs="Courier New" w:hint="default"/>
+      </w:rPr>
+    </w:lvl>
+    <w:lvl w:ilvl="5" w:tplc="0C090005" w:tentative="1">
+      <w:start w:val="1"/>
+      <w:numFmt w:val="bullet"/>
+      <w:lvlText w:val=""/>
+      <w:lvlJc w:val="left"/>
+      <w:pPr>
+        <w:ind w:left="4320" w:hanging="360"/>
+      </w:pPr>
+      <w:rPr>
+        <w:rFonts w:ascii="Wingdings" w:hAnsi="Wingdings" w:hint="default"/>
+      </w:rPr>
+    </w:lvl>
+    <w:lvl w:ilvl="6" w:tplc="0C090001" w:tentative="1">
+      <w:start w:val="1"/>
+      <w:numFmt w:val="bullet"/>
+      <w:lvlText w:val=""/>
+      <w:lvlJc w:val="left"/>
+      <w:pPr>
+        <w:ind w:left="5040" w:hanging="360"/>
+      </w:pPr>
+      <w:rPr>
+        <w:rFonts w:ascii="Symbol" w:hAnsi="Symbol" w:hint="default"/>
+      </w:rPr>
+    </w:lvl>
+    <w:lvl w:ilvl="7" w:tplc="0C090003" w:tentative="1">
+      <w:start w:val="1"/>
+      <w:numFmt w:val="bullet"/>
+      <w:lvlText w:val="o"/>
+      <w:lvlJc w:val="left"/>
+      <w:pPr>
+        <w:ind w:left="5760" w:hanging="360"/>
+      </w:pPr>
+      <w:rPr>
+        <w:rFonts w:ascii="Courier New" w:hAnsi="Courier New" w:cs="Courier New" w:hint="default"/>
+      </w:rPr>
+    </w:lvl>
+    <w:lvl w:ilvl="8" w:tplc="0C090005" w:tentative="1">
+      <w:start w:val="1"/>
+      <w:numFmt w:val="bullet"/>
+      <w:lvlText w:val=""/>
+      <w:lvlJc w:val="left"/>
+      <w:pPr>
+        <w:ind w:left="6480" w:hanging="360"/>
+      </w:pPr>
+      <w:rPr>
+        <w:rFonts w:ascii="Wingdings" w:hAnsi="Wingdings" w:hint="default"/>
+      </w:rPr>
+    </w:lvl>
+  </w:abstractNum>
+  <w:abstractNum w:abstractNumId="15" w15:restartNumberingAfterBreak="0">
     <w:nsid w:val="469D3963"/>
     <w:multiLevelType w:val="hybridMultilevel"/>
     <w:tmpl w:val="82DCC9B6"/>
@@ -7159,7 +8953,7 @@
       </w:rPr>
     </w:lvl>
   </w:abstractNum>
-  <w:abstractNum w:abstractNumId="8" w15:restartNumberingAfterBreak="0">
+  <w:abstractNum w:abstractNumId="16" w15:restartNumberingAfterBreak="0">
     <w:nsid w:val="48B171B2"/>
     <w:multiLevelType w:val="hybridMultilevel"/>
     <w:tmpl w:val="50A40530"/>
@@ -7272,7 +9066,7 @@
       </w:rPr>
     </w:lvl>
   </w:abstractNum>
-  <w:abstractNum w:abstractNumId="9" w15:restartNumberingAfterBreak="0">
+  <w:abstractNum w:abstractNumId="17" w15:restartNumberingAfterBreak="0">
     <w:nsid w:val="51590973"/>
     <w:multiLevelType w:val="multilevel"/>
     <w:tmpl w:val="4F40AF0C"/>
@@ -7385,7 +9179,120 @@
       </w:rPr>
     </w:lvl>
   </w:abstractNum>
-  <w:abstractNum w:abstractNumId="10" w15:restartNumberingAfterBreak="0">
+  <w:abstractNum w:abstractNumId="18" w15:restartNumberingAfterBreak="0">
+    <w:nsid w:val="52141535"/>
+    <w:multiLevelType w:val="multilevel"/>
+    <w:tmpl w:val="B232D7DE"/>
+    <w:lvl w:ilvl="0">
+      <w:start w:val="1"/>
+      <w:numFmt w:val="decimal"/>
+      <w:lvlText w:val="%1."/>
+      <w:lvlJc w:val="left"/>
+      <w:pPr>
+        <w:tabs>
+          <w:tab w:val="num" w:pos="720"/>
+        </w:tabs>
+        <w:ind w:left="720" w:hanging="360"/>
+      </w:pPr>
+    </w:lvl>
+    <w:lvl w:ilvl="1" w:tentative="1">
+      <w:start w:val="1"/>
+      <w:numFmt w:val="decimal"/>
+      <w:lvlText w:val="%2."/>
+      <w:lvlJc w:val="left"/>
+      <w:pPr>
+        <w:tabs>
+          <w:tab w:val="num" w:pos="1440"/>
+        </w:tabs>
+        <w:ind w:left="1440" w:hanging="360"/>
+      </w:pPr>
+    </w:lvl>
+    <w:lvl w:ilvl="2" w:tentative="1">
+      <w:start w:val="1"/>
+      <w:numFmt w:val="decimal"/>
+      <w:lvlText w:val="%3."/>
+      <w:lvlJc w:val="left"/>
+      <w:pPr>
+        <w:tabs>
+          <w:tab w:val="num" w:pos="2160"/>
+        </w:tabs>
+        <w:ind w:left="2160" w:hanging="360"/>
+      </w:pPr>
+    </w:lvl>
+    <w:lvl w:ilvl="3" w:tentative="1">
+      <w:start w:val="1"/>
+      <w:numFmt w:val="decimal"/>
+      <w:lvlText w:val="%4."/>
+      <w:lvlJc w:val="left"/>
+      <w:pPr>
+        <w:tabs>
+          <w:tab w:val="num" w:pos="2880"/>
+        </w:tabs>
+        <w:ind w:left="2880" w:hanging="360"/>
+      </w:pPr>
+    </w:lvl>
+    <w:lvl w:ilvl="4" w:tentative="1">
+      <w:start w:val="1"/>
+      <w:numFmt w:val="decimal"/>
+      <w:lvlText w:val="%5."/>
+      <w:lvlJc w:val="left"/>
+      <w:pPr>
+        <w:tabs>
+          <w:tab w:val="num" w:pos="3600"/>
+        </w:tabs>
+        <w:ind w:left="3600" w:hanging="360"/>
+      </w:pPr>
+    </w:lvl>
+    <w:lvl w:ilvl="5" w:tentative="1">
+      <w:start w:val="1"/>
+      <w:numFmt w:val="decimal"/>
+      <w:lvlText w:val="%6."/>
+      <w:lvlJc w:val="left"/>
+      <w:pPr>
+        <w:tabs>
+          <w:tab w:val="num" w:pos="4320"/>
+        </w:tabs>
+        <w:ind w:left="4320" w:hanging="360"/>
+      </w:pPr>
+    </w:lvl>
+    <w:lvl w:ilvl="6" w:tentative="1">
+      <w:start w:val="1"/>
+      <w:numFmt w:val="decimal"/>
+      <w:lvlText w:val="%7."/>
+      <w:lvlJc w:val="left"/>
+      <w:pPr>
+        <w:tabs>
+          <w:tab w:val="num" w:pos="5040"/>
+        </w:tabs>
+        <w:ind w:left="5040" w:hanging="360"/>
+      </w:pPr>
+    </w:lvl>
+    <w:lvl w:ilvl="7" w:tentative="1">
+      <w:start w:val="1"/>
+      <w:numFmt w:val="decimal"/>
+      <w:lvlText w:val="%8."/>
+      <w:lvlJc w:val="left"/>
+      <w:pPr>
+        <w:tabs>
+          <w:tab w:val="num" w:pos="5760"/>
+        </w:tabs>
+        <w:ind w:left="5760" w:hanging="360"/>
+      </w:pPr>
+    </w:lvl>
+    <w:lvl w:ilvl="8" w:tentative="1">
+      <w:start w:val="1"/>
+      <w:numFmt w:val="decimal"/>
+      <w:lvlText w:val="%9."/>
+      <w:lvlJc w:val="left"/>
+      <w:pPr>
+        <w:tabs>
+          <w:tab w:val="num" w:pos="6480"/>
+        </w:tabs>
+        <w:ind w:left="6480" w:hanging="360"/>
+      </w:pPr>
+    </w:lvl>
+  </w:abstractNum>
+  <w:abstractNum w:abstractNumId="19" w15:restartNumberingAfterBreak="0">
     <w:nsid w:val="5A826FD5"/>
     <w:multiLevelType w:val="multilevel"/>
     <w:tmpl w:val="24E82114"/>
@@ -7498,7 +9405,7 @@
       </w:pPr>
     </w:lvl>
   </w:abstractNum>
-  <w:abstractNum w:abstractNumId="11" w15:restartNumberingAfterBreak="0">
+  <w:abstractNum w:abstractNumId="20" w15:restartNumberingAfterBreak="0">
     <w:nsid w:val="5E756AA3"/>
     <w:multiLevelType w:val="multilevel"/>
     <w:tmpl w:val="6F42AFA0"/>
@@ -7647,7 +9554,382 @@
       </w:rPr>
     </w:lvl>
   </w:abstractNum>
-  <w:abstractNum w:abstractNumId="12" w15:restartNumberingAfterBreak="0">
+  <w:abstractNum w:abstractNumId="21" w15:restartNumberingAfterBreak="0">
+    <w:nsid w:val="64C0691A"/>
+    <w:multiLevelType w:val="multilevel"/>
+    <w:tmpl w:val="B1A0D97E"/>
+    <w:lvl w:ilvl="0">
+      <w:start w:val="1"/>
+      <w:numFmt w:val="decimal"/>
+      <w:lvlText w:val="%1."/>
+      <w:lvlJc w:val="left"/>
+      <w:pPr>
+        <w:tabs>
+          <w:tab w:val="num" w:pos="720"/>
+        </w:tabs>
+        <w:ind w:left="720" w:hanging="360"/>
+      </w:pPr>
+    </w:lvl>
+    <w:lvl w:ilvl="1" w:tentative="1">
+      <w:start w:val="1"/>
+      <w:numFmt w:val="decimal"/>
+      <w:lvlText w:val="%2."/>
+      <w:lvlJc w:val="left"/>
+      <w:pPr>
+        <w:tabs>
+          <w:tab w:val="num" w:pos="1440"/>
+        </w:tabs>
+        <w:ind w:left="1440" w:hanging="360"/>
+      </w:pPr>
+    </w:lvl>
+    <w:lvl w:ilvl="2" w:tentative="1">
+      <w:start w:val="1"/>
+      <w:numFmt w:val="decimal"/>
+      <w:lvlText w:val="%3."/>
+      <w:lvlJc w:val="left"/>
+      <w:pPr>
+        <w:tabs>
+          <w:tab w:val="num" w:pos="2160"/>
+        </w:tabs>
+        <w:ind w:left="2160" w:hanging="360"/>
+      </w:pPr>
+    </w:lvl>
+    <w:lvl w:ilvl="3" w:tentative="1">
+      <w:start w:val="1"/>
+      <w:numFmt w:val="decimal"/>
+      <w:lvlText w:val="%4."/>
+      <w:lvlJc w:val="left"/>
+      <w:pPr>
+        <w:tabs>
+          <w:tab w:val="num" w:pos="2880"/>
+        </w:tabs>
+        <w:ind w:left="2880" w:hanging="360"/>
+      </w:pPr>
+    </w:lvl>
+    <w:lvl w:ilvl="4" w:tentative="1">
+      <w:start w:val="1"/>
+      <w:numFmt w:val="decimal"/>
+      <w:lvlText w:val="%5."/>
+      <w:lvlJc w:val="left"/>
+      <w:pPr>
+        <w:tabs>
+          <w:tab w:val="num" w:pos="3600"/>
+        </w:tabs>
+        <w:ind w:left="3600" w:hanging="360"/>
+      </w:pPr>
+    </w:lvl>
+    <w:lvl w:ilvl="5" w:tentative="1">
+      <w:start w:val="1"/>
+      <w:numFmt w:val="decimal"/>
+      <w:lvlText w:val="%6."/>
+      <w:lvlJc w:val="left"/>
+      <w:pPr>
+        <w:tabs>
+          <w:tab w:val="num" w:pos="4320"/>
+        </w:tabs>
+        <w:ind w:left="4320" w:hanging="360"/>
+      </w:pPr>
+    </w:lvl>
+    <w:lvl w:ilvl="6" w:tentative="1">
+      <w:start w:val="1"/>
+      <w:numFmt w:val="decimal"/>
+      <w:lvlText w:val="%7."/>
+      <w:lvlJc w:val="left"/>
+      <w:pPr>
+        <w:tabs>
+          <w:tab w:val="num" w:pos="5040"/>
+        </w:tabs>
+        <w:ind w:left="5040" w:hanging="360"/>
+      </w:pPr>
+    </w:lvl>
+    <w:lvl w:ilvl="7" w:tentative="1">
+      <w:start w:val="1"/>
+      <w:numFmt w:val="decimal"/>
+      <w:lvlText w:val="%8."/>
+      <w:lvlJc w:val="left"/>
+      <w:pPr>
+        <w:tabs>
+          <w:tab w:val="num" w:pos="5760"/>
+        </w:tabs>
+        <w:ind w:left="5760" w:hanging="360"/>
+      </w:pPr>
+    </w:lvl>
+    <w:lvl w:ilvl="8" w:tentative="1">
+      <w:start w:val="1"/>
+      <w:numFmt w:val="decimal"/>
+      <w:lvlText w:val="%9."/>
+      <w:lvlJc w:val="left"/>
+      <w:pPr>
+        <w:tabs>
+          <w:tab w:val="num" w:pos="6480"/>
+        </w:tabs>
+        <w:ind w:left="6480" w:hanging="360"/>
+      </w:pPr>
+    </w:lvl>
+  </w:abstractNum>
+  <w:abstractNum w:abstractNumId="22" w15:restartNumberingAfterBreak="0">
+    <w:nsid w:val="6F51555E"/>
+    <w:multiLevelType w:val="multilevel"/>
+    <w:tmpl w:val="95F2FBB0"/>
+    <w:lvl w:ilvl="0">
+      <w:start w:val="1"/>
+      <w:numFmt w:val="bullet"/>
+      <w:lvlText w:val=""/>
+      <w:lvlJc w:val="left"/>
+      <w:pPr>
+        <w:tabs>
+          <w:tab w:val="num" w:pos="720"/>
+        </w:tabs>
+        <w:ind w:left="720" w:hanging="360"/>
+      </w:pPr>
+      <w:rPr>
+        <w:rFonts w:ascii="Symbol" w:hAnsi="Symbol" w:hint="default"/>
+        <w:sz w:val="20"/>
+      </w:rPr>
+    </w:lvl>
+    <w:lvl w:ilvl="1" w:tentative="1">
+      <w:start w:val="1"/>
+      <w:numFmt w:val="bullet"/>
+      <w:lvlText w:val=""/>
+      <w:lvlJc w:val="left"/>
+      <w:pPr>
+        <w:tabs>
+          <w:tab w:val="num" w:pos="1440"/>
+        </w:tabs>
+        <w:ind w:left="1440" w:hanging="360"/>
+      </w:pPr>
+      <w:rPr>
+        <w:rFonts w:ascii="Symbol" w:hAnsi="Symbol" w:hint="default"/>
+        <w:sz w:val="20"/>
+      </w:rPr>
+    </w:lvl>
+    <w:lvl w:ilvl="2" w:tentative="1">
+      <w:start w:val="1"/>
+      <w:numFmt w:val="bullet"/>
+      <w:lvlText w:val=""/>
+      <w:lvlJc w:val="left"/>
+      <w:pPr>
+        <w:tabs>
+          <w:tab w:val="num" w:pos="2160"/>
+        </w:tabs>
+        <w:ind w:left="2160" w:hanging="360"/>
+      </w:pPr>
+      <w:rPr>
+        <w:rFonts w:ascii="Symbol" w:hAnsi="Symbol" w:hint="default"/>
+        <w:sz w:val="20"/>
+      </w:rPr>
+    </w:lvl>
+    <w:lvl w:ilvl="3" w:tentative="1">
+      <w:start w:val="1"/>
+      <w:numFmt w:val="bullet"/>
+      <w:lvlText w:val=""/>
+      <w:lvlJc w:val="left"/>
+      <w:pPr>
+        <w:tabs>
+          <w:tab w:val="num" w:pos="2880"/>
+        </w:tabs>
+        <w:ind w:left="2880" w:hanging="360"/>
+      </w:pPr>
+      <w:rPr>
+        <w:rFonts w:ascii="Symbol" w:hAnsi="Symbol" w:hint="default"/>
+        <w:sz w:val="20"/>
+      </w:rPr>
+    </w:lvl>
+    <w:lvl w:ilvl="4" w:tentative="1">
+      <w:start w:val="1"/>
+      <w:numFmt w:val="bullet"/>
+      <w:lvlText w:val=""/>
+      <w:lvlJc w:val="left"/>
+      <w:pPr>
+        <w:tabs>
+          <w:tab w:val="num" w:pos="3600"/>
+        </w:tabs>
+        <w:ind w:left="3600" w:hanging="360"/>
+      </w:pPr>
+      <w:rPr>
+        <w:rFonts w:ascii="Symbol" w:hAnsi="Symbol" w:hint="default"/>
+        <w:sz w:val="20"/>
+      </w:rPr>
+    </w:lvl>
+    <w:lvl w:ilvl="5" w:tentative="1">
+      <w:start w:val="1"/>
+      <w:numFmt w:val="bullet"/>
+      <w:lvlText w:val=""/>
+      <w:lvlJc w:val="left"/>
+      <w:pPr>
+        <w:tabs>
+          <w:tab w:val="num" w:pos="4320"/>
+        </w:tabs>
+        <w:ind w:left="4320" w:hanging="360"/>
+      </w:pPr>
+      <w:rPr>
+        <w:rFonts w:ascii="Symbol" w:hAnsi="Symbol" w:hint="default"/>
+        <w:sz w:val="20"/>
+      </w:rPr>
+    </w:lvl>
+    <w:lvl w:ilvl="6" w:tentative="1">
+      <w:start w:val="1"/>
+      <w:numFmt w:val="bullet"/>
+      <w:lvlText w:val=""/>
+      <w:lvlJc w:val="left"/>
+      <w:pPr>
+        <w:tabs>
+          <w:tab w:val="num" w:pos="5040"/>
+        </w:tabs>
+        <w:ind w:left="5040" w:hanging="360"/>
+      </w:pPr>
+      <w:rPr>
+        <w:rFonts w:ascii="Symbol" w:hAnsi="Symbol" w:hint="default"/>
+        <w:sz w:val="20"/>
+      </w:rPr>
+    </w:lvl>
+    <w:lvl w:ilvl="7" w:tentative="1">
+      <w:start w:val="1"/>
+      <w:numFmt w:val="bullet"/>
+      <w:lvlText w:val=""/>
+      <w:lvlJc w:val="left"/>
+      <w:pPr>
+        <w:tabs>
+          <w:tab w:val="num" w:pos="5760"/>
+        </w:tabs>
+        <w:ind w:left="5760" w:hanging="360"/>
+      </w:pPr>
+      <w:rPr>
+        <w:rFonts w:ascii="Symbol" w:hAnsi="Symbol" w:hint="default"/>
+        <w:sz w:val="20"/>
+      </w:rPr>
+    </w:lvl>
+    <w:lvl w:ilvl="8" w:tentative="1">
+      <w:start w:val="1"/>
+      <w:numFmt w:val="bullet"/>
+      <w:lvlText w:val=""/>
+      <w:lvlJc w:val="left"/>
+      <w:pPr>
+        <w:tabs>
+          <w:tab w:val="num" w:pos="6480"/>
+        </w:tabs>
+        <w:ind w:left="6480" w:hanging="360"/>
+      </w:pPr>
+      <w:rPr>
+        <w:rFonts w:ascii="Symbol" w:hAnsi="Symbol" w:hint="default"/>
+        <w:sz w:val="20"/>
+      </w:rPr>
+    </w:lvl>
+  </w:abstractNum>
+  <w:abstractNum w:abstractNumId="23" w15:restartNumberingAfterBreak="0">
+    <w:nsid w:val="74FD4CE3"/>
+    <w:multiLevelType w:val="multilevel"/>
+    <w:tmpl w:val="B70E129A"/>
+    <w:lvl w:ilvl="0">
+      <w:start w:val="1"/>
+      <w:numFmt w:val="decimal"/>
+      <w:lvlText w:val="%1."/>
+      <w:lvlJc w:val="left"/>
+      <w:pPr>
+        <w:tabs>
+          <w:tab w:val="num" w:pos="720"/>
+        </w:tabs>
+        <w:ind w:left="720" w:hanging="360"/>
+      </w:pPr>
+    </w:lvl>
+    <w:lvl w:ilvl="1" w:tentative="1">
+      <w:start w:val="1"/>
+      <w:numFmt w:val="decimal"/>
+      <w:lvlText w:val="%2."/>
+      <w:lvlJc w:val="left"/>
+      <w:pPr>
+        <w:tabs>
+          <w:tab w:val="num" w:pos="1440"/>
+        </w:tabs>
+        <w:ind w:left="1440" w:hanging="360"/>
+      </w:pPr>
+    </w:lvl>
+    <w:lvl w:ilvl="2" w:tentative="1">
+      <w:start w:val="1"/>
+      <w:numFmt w:val="decimal"/>
+      <w:lvlText w:val="%3."/>
+      <w:lvlJc w:val="left"/>
+      <w:pPr>
+        <w:tabs>
+          <w:tab w:val="num" w:pos="2160"/>
+        </w:tabs>
+        <w:ind w:left="2160" w:hanging="360"/>
+      </w:pPr>
+    </w:lvl>
+    <w:lvl w:ilvl="3" w:tentative="1">
+      <w:start w:val="1"/>
+      <w:numFmt w:val="decimal"/>
+      <w:lvlText w:val="%4."/>
+      <w:lvlJc w:val="left"/>
+      <w:pPr>
+        <w:tabs>
+          <w:tab w:val="num" w:pos="2880"/>
+        </w:tabs>
+        <w:ind w:left="2880" w:hanging="360"/>
+      </w:pPr>
+    </w:lvl>
+    <w:lvl w:ilvl="4" w:tentative="1">
+      <w:start w:val="1"/>
+      <w:numFmt w:val="decimal"/>
+      <w:lvlText w:val="%5."/>
+      <w:lvlJc w:val="left"/>
+      <w:pPr>
+        <w:tabs>
+          <w:tab w:val="num" w:pos="3600"/>
+        </w:tabs>
+        <w:ind w:left="3600" w:hanging="360"/>
+      </w:pPr>
+    </w:lvl>
+    <w:lvl w:ilvl="5" w:tentative="1">
+      <w:start w:val="1"/>
+      <w:numFmt w:val="decimal"/>
+      <w:lvlText w:val="%6."/>
+      <w:lvlJc w:val="left"/>
+      <w:pPr>
+        <w:tabs>
+          <w:tab w:val="num" w:pos="4320"/>
+        </w:tabs>
+        <w:ind w:left="4320" w:hanging="360"/>
+      </w:pPr>
+    </w:lvl>
+    <w:lvl w:ilvl="6" w:tentative="1">
+      <w:start w:val="1"/>
+      <w:numFmt w:val="decimal"/>
+      <w:lvlText w:val="%7."/>
+      <w:lvlJc w:val="left"/>
+      <w:pPr>
+        <w:tabs>
+          <w:tab w:val="num" w:pos="5040"/>
+        </w:tabs>
+        <w:ind w:left="5040" w:hanging="360"/>
+      </w:pPr>
+    </w:lvl>
+    <w:lvl w:ilvl="7" w:tentative="1">
+      <w:start w:val="1"/>
+      <w:numFmt w:val="decimal"/>
+      <w:lvlText w:val="%8."/>
+      <w:lvlJc w:val="left"/>
+      <w:pPr>
+        <w:tabs>
+          <w:tab w:val="num" w:pos="5760"/>
+        </w:tabs>
+        <w:ind w:left="5760" w:hanging="360"/>
+      </w:pPr>
+    </w:lvl>
+    <w:lvl w:ilvl="8" w:tentative="1">
+      <w:start w:val="1"/>
+      <w:numFmt w:val="decimal"/>
+      <w:lvlText w:val="%9."/>
+      <w:lvlJc w:val="left"/>
+      <w:pPr>
+        <w:tabs>
+          <w:tab w:val="num" w:pos="6480"/>
+        </w:tabs>
+        <w:ind w:left="6480" w:hanging="360"/>
+      </w:pPr>
+    </w:lvl>
+  </w:abstractNum>
+  <w:abstractNum w:abstractNumId="24" w15:restartNumberingAfterBreak="0">
     <w:nsid w:val="765D23A3"/>
     <w:multiLevelType w:val="multilevel"/>
     <w:tmpl w:val="42BECD82"/>
@@ -7763,43 +10045,79 @@
     </w:lvl>
   </w:abstractNum>
   <w:num w:numId="1" w16cid:durableId="275215534">
+    <w:abstractNumId w:val="12"/>
+  </w:num>
+  <w:num w:numId="2" w16cid:durableId="2015305376">
+    <w:abstractNumId w:val="24"/>
+  </w:num>
+  <w:num w:numId="3" w16cid:durableId="839781136">
+    <w:abstractNumId w:val="19"/>
+  </w:num>
+  <w:num w:numId="4" w16cid:durableId="321351728">
+    <w:abstractNumId w:val="20"/>
+  </w:num>
+  <w:num w:numId="5" w16cid:durableId="1089499230">
+    <w:abstractNumId w:val="11"/>
+  </w:num>
+  <w:num w:numId="6" w16cid:durableId="459106547">
+    <w:abstractNumId w:val="13"/>
+  </w:num>
+  <w:num w:numId="7" w16cid:durableId="126974507">
     <w:abstractNumId w:val="5"/>
   </w:num>
-  <w:num w:numId="2" w16cid:durableId="2015305376">
-    <w:abstractNumId w:val="12"/>
+  <w:num w:numId="8" w16cid:durableId="1970043845">
+    <w:abstractNumId w:val="4"/>
   </w:num>
-  <w:num w:numId="3" w16cid:durableId="839781136">
+  <w:num w:numId="9" w16cid:durableId="310326977">
+    <w:abstractNumId w:val="16"/>
+  </w:num>
+  <w:num w:numId="10" w16cid:durableId="713893189">
+    <w:abstractNumId w:val="6"/>
+  </w:num>
+  <w:num w:numId="11" w16cid:durableId="972714590">
+    <w:abstractNumId w:val="15"/>
+  </w:num>
+  <w:num w:numId="12" w16cid:durableId="1772776580">
+    <w:abstractNumId w:val="17"/>
+  </w:num>
+  <w:num w:numId="13" w16cid:durableId="988292755">
+    <w:abstractNumId w:val="1"/>
+  </w:num>
+  <w:num w:numId="14" w16cid:durableId="1546597813">
+    <w:abstractNumId w:val="21"/>
+  </w:num>
+  <w:num w:numId="15" w16cid:durableId="801457215">
+    <w:abstractNumId w:val="2"/>
+  </w:num>
+  <w:num w:numId="16" w16cid:durableId="1602882219">
+    <w:abstractNumId w:val="23"/>
+  </w:num>
+  <w:num w:numId="17" w16cid:durableId="1643267889">
     <w:abstractNumId w:val="10"/>
   </w:num>
-  <w:num w:numId="4" w16cid:durableId="321351728">
-    <w:abstractNumId w:val="11"/>
+  <w:num w:numId="18" w16cid:durableId="1601841396">
+    <w:abstractNumId w:val="3"/>
   </w:num>
-  <w:num w:numId="5" w16cid:durableId="1089499230">
-    <w:abstractNumId w:val="4"/>
+  <w:num w:numId="19" w16cid:durableId="1108307077">
+    <w:abstractNumId w:val="22"/>
   </w:num>
-  <w:num w:numId="6" w16cid:durableId="459106547">
-    <w:abstractNumId w:val="6"/>
+  <w:num w:numId="20" w16cid:durableId="1933661563">
+    <w:abstractNumId w:val="18"/>
   </w:num>
-  <w:num w:numId="7" w16cid:durableId="126974507">
-    <w:abstractNumId w:val="2"/>
+  <w:num w:numId="21" w16cid:durableId="640841362">
+    <w:abstractNumId w:val="9"/>
   </w:num>
-  <w:num w:numId="8" w16cid:durableId="1970043845">
-    <w:abstractNumId w:val="1"/>
+  <w:num w:numId="22" w16cid:durableId="2046521022">
+    <w:abstractNumId w:val="14"/>
   </w:num>
-  <w:num w:numId="9" w16cid:durableId="310326977">
+  <w:num w:numId="23" w16cid:durableId="676231353">
     <w:abstractNumId w:val="8"/>
   </w:num>
-  <w:num w:numId="10" w16cid:durableId="713893189">
-    <w:abstractNumId w:val="3"/>
+  <w:num w:numId="24" w16cid:durableId="379401088">
+    <w:abstractNumId w:val="0"/>
   </w:num>
-  <w:num w:numId="11" w16cid:durableId="972714590">
+  <w:num w:numId="25" w16cid:durableId="994532295">
     <w:abstractNumId w:val="7"/>
-  </w:num>
-  <w:num w:numId="12" w16cid:durableId="1772776580">
-    <w:abstractNumId w:val="9"/>
-  </w:num>
-  <w:num w:numId="13" w16cid:durableId="988292755">
-    <w:abstractNumId w:val="0"/>
   </w:num>
 </w:numbering>
 </file>

</xml_diff>

<commit_message>
Completed Project Plan and Software Design
</commit_message>
<xml_diff>
--- a/Project Plan.docx
+++ b/Project Plan.docx
@@ -37,8 +37,13 @@
       </w:r>
     </w:p>
     <w:p>
-      <w:r>
-        <w:t>Thi Ngoc Nhu Nguyen – s5325919</w:t>
+      <w:proofErr w:type="spellStart"/>
+      <w:r>
+        <w:t>Thi</w:t>
+      </w:r>
+      <w:proofErr w:type="spellEnd"/>
+      <w:r>
+        <w:t xml:space="preserve"> Ngoc Nhu Nguyen – s5325919</w:t>
       </w:r>
     </w:p>
     <w:p>
@@ -741,6 +746,47 @@
       </w:r>
     </w:p>
     <w:p>
+      <w:r>
+        <w:t xml:space="preserve">New South Wales (NSW) </w:t>
+      </w:r>
+      <w:r>
+        <w:t>faces ongoing challenges related to traffic management and enforcement.</w:t>
+      </w:r>
+      <w:r>
+        <w:t xml:space="preserve"> Due to population growth, traffic congestions and violations have become a </w:t>
+      </w:r>
+      <w:r>
+        <w:t>hard-hitting</w:t>
+      </w:r>
+      <w:r>
+        <w:t xml:space="preserve"> issue. </w:t>
+      </w:r>
+      <w:r>
+        <w:t xml:space="preserve">To address this concern, </w:t>
+      </w:r>
+      <w:r>
+        <w:t xml:space="preserve">the NSW government is embarking on a strategic method to modernize and streamline its traffic penalty system. This project’s aim is to design, develop </w:t>
+      </w:r>
+      <w:r>
+        <w:t xml:space="preserve">and implement an advanced Traffic Penalty Management system (TPMS) </w:t>
+      </w:r>
+      <w:r>
+        <w:t>from the NSW 2011 – 2017 Traffic penalty data</w:t>
+      </w:r>
+      <w:r>
+        <w:t xml:space="preserve"> to enhance the efficiency and effectiveness of traffic </w:t>
+      </w:r>
+      <w:r>
+        <w:t>enforcement</w:t>
+      </w:r>
+      <w:r>
+        <w:t xml:space="preserve"> </w:t>
+      </w:r>
+      <w:r>
+        <w:t>across the state of NSW.</w:t>
+      </w:r>
+    </w:p>
+    <w:p>
       <w:pPr>
         <w:jc w:val="both"/>
         <w:rPr>
@@ -762,6 +808,111 @@
       </w:r>
       <w:bookmarkEnd w:id="1"/>
     </w:p>
+    <w:p>
+      <w:r>
+        <w:t xml:space="preserve">The project will </w:t>
+      </w:r>
+      <w:r>
+        <w:t xml:space="preserve">comprise </w:t>
+      </w:r>
+      <w:r>
+        <w:t xml:space="preserve">the entire lifecycle of the traffic penalty, from the initial </w:t>
+      </w:r>
+      <w:r>
+        <w:t>issuance</w:t>
+      </w:r>
+      <w:r>
+        <w:t xml:space="preserve"> by law </w:t>
+      </w:r>
+      <w:r>
+        <w:t>enforcement</w:t>
+      </w:r>
+      <w:r>
+        <w:t xml:space="preserve"> </w:t>
+      </w:r>
+      <w:r>
+        <w:t xml:space="preserve">officers to the final </w:t>
+      </w:r>
+      <w:r>
+        <w:t>resolution</w:t>
+      </w:r>
+      <w:r>
+        <w:t xml:space="preserve"> by the offender. It will involve the development of a web-based application </w:t>
+      </w:r>
+      <w:r>
+        <w:t>to</w:t>
+      </w:r>
+      <w:r>
+        <w:t xml:space="preserve"> be used by</w:t>
+      </w:r>
+      <w:r>
+        <w:t xml:space="preserve"> law enforcement agencies, researchers, as well as the </w:t>
+      </w:r>
+      <w:proofErr w:type="gramStart"/>
+      <w:r>
+        <w:t>general public</w:t>
+      </w:r>
+      <w:proofErr w:type="gramEnd"/>
+      <w:r>
+        <w:t>.</w:t>
+      </w:r>
+      <w:r>
+        <w:t xml:space="preserve"> This project</w:t>
+      </w:r>
+      <w:r>
+        <w:t xml:space="preserve"> is</w:t>
+      </w:r>
+      <w:r>
+        <w:t xml:space="preserve"> aim</w:t>
+      </w:r>
+      <w:r>
+        <w:t>ed</w:t>
+      </w:r>
+      <w:r>
+        <w:t xml:space="preserve"> at </w:t>
+      </w:r>
+      <w:r>
+        <w:t xml:space="preserve">modernizing and improving the management of traffic penalties in the state of </w:t>
+      </w:r>
+      <w:r>
+        <w:t>NSW</w:t>
+      </w:r>
+      <w:r>
+        <w:t xml:space="preserve">. </w:t>
+      </w:r>
+      <w:r>
+        <w:t xml:space="preserve">On completion of this project, </w:t>
+      </w:r>
+      <w:r>
+        <w:t xml:space="preserve">we expect </w:t>
+      </w:r>
+      <w:proofErr w:type="gramStart"/>
+      <w:r>
+        <w:t>the end result</w:t>
+      </w:r>
+      <w:proofErr w:type="gramEnd"/>
+      <w:r>
+        <w:t xml:space="preserve"> to enhance </w:t>
+      </w:r>
+      <w:r>
+        <w:t xml:space="preserve">efficiency, accuracy and accessibility while ensuring strict </w:t>
+      </w:r>
+      <w:r>
+        <w:t>compliance</w:t>
+      </w:r>
+      <w:r>
+        <w:t xml:space="preserve"> with all </w:t>
+      </w:r>
+      <w:r>
+        <w:t xml:space="preserve">legal </w:t>
+      </w:r>
+      <w:r>
+        <w:t>requirements</w:t>
+      </w:r>
+      <w:r>
+        <w:t>.</w:t>
+      </w:r>
+    </w:p>
     <w:p/>
     <w:p>
       <w:pPr>
@@ -779,33 +930,135 @@
     </w:p>
     <w:p>
       <w:pPr>
+        <w:rPr>
+          <w:rStyle w:val="Emphasis"/>
+          <w:i w:val="0"/>
+          <w:iCs w:val="0"/>
+        </w:rPr>
+      </w:pPr>
+      <w:r>
+        <w:rPr>
+          <w:rStyle w:val="Emphasis"/>
+          <w:i w:val="0"/>
+          <w:iCs w:val="0"/>
+        </w:rPr>
+        <w:t>This document will contain the following content:</w:t>
+      </w:r>
+    </w:p>
+    <w:p>
+      <w:pPr>
         <w:pStyle w:val="ListParagraph"/>
-        <w:ind w:left="857"/>
-      </w:pPr>
+        <w:numPr>
+          <w:ilvl w:val="0"/>
+          <w:numId w:val="27"/>
+        </w:numPr>
+        <w:rPr>
+          <w:rStyle w:val="Emphasis"/>
+          <w:i w:val="0"/>
+          <w:iCs w:val="0"/>
+        </w:rPr>
+      </w:pPr>
+      <w:r>
+        <w:rPr>
+          <w:rStyle w:val="Emphasis"/>
+          <w:i w:val="0"/>
+          <w:iCs w:val="0"/>
+        </w:rPr>
+        <w:t xml:space="preserve">Work Breakdown Structure (WBS):  </w:t>
+      </w:r>
+      <w:r>
+        <w:rPr>
+          <w:rStyle w:val="Emphasis"/>
+          <w:i w:val="0"/>
+          <w:iCs w:val="0"/>
+        </w:rPr>
+        <w:t>The Work Breakdown Structure (WBS) is a hierarchical breakdown of the project into smaller, manageable components</w:t>
+      </w:r>
+      <w:r>
+        <w:rPr>
+          <w:rStyle w:val="Emphasis"/>
+          <w:i w:val="0"/>
+          <w:iCs w:val="0"/>
+        </w:rPr>
+        <w:t xml:space="preserve"> that help</w:t>
+      </w:r>
+      <w:r>
+        <w:rPr>
+          <w:rStyle w:val="Emphasis"/>
+          <w:i w:val="0"/>
+          <w:iCs w:val="0"/>
+        </w:rPr>
+        <w:t xml:space="preserve"> organize the project's scope and tasks into a structured framework.</w:t>
+      </w:r>
     </w:p>
     <w:p>
       <w:pPr>
         <w:pStyle w:val="ListParagraph"/>
-        <w:ind w:left="857"/>
-      </w:pPr>
-    </w:p>
-    <w:p>
-      <w:pPr>
-        <w:jc w:val="both"/>
-        <w:rPr>
-          <w:i/>
-          <w:color w:val="FF0000"/>
-        </w:rPr>
-      </w:pPr>
-      <w:r>
-        <w:rPr>
-          <w:i/>
-          <w:color w:val="FF0000"/>
-        </w:rPr>
-        <w:t>Include some background information about the problem, the scope and what this document will contain.</w:t>
-      </w:r>
-    </w:p>
-    <w:p/>
+        <w:numPr>
+          <w:ilvl w:val="0"/>
+          <w:numId w:val="27"/>
+        </w:numPr>
+        <w:rPr>
+          <w:rStyle w:val="Emphasis"/>
+          <w:i w:val="0"/>
+          <w:iCs w:val="0"/>
+        </w:rPr>
+      </w:pPr>
+      <w:r>
+        <w:rPr>
+          <w:rStyle w:val="Emphasis"/>
+          <w:i w:val="0"/>
+          <w:iCs w:val="0"/>
+        </w:rPr>
+        <w:t>Activity Definition and Estimation: It involves breaking down the tasks into specific activities and estimating the time and resources required for each activity</w:t>
+      </w:r>
+      <w:r>
+        <w:rPr>
+          <w:rStyle w:val="Emphasis"/>
+          <w:i w:val="0"/>
+          <w:iCs w:val="0"/>
+        </w:rPr>
+        <w:t>.</w:t>
+      </w:r>
+    </w:p>
+    <w:p>
+      <w:pPr>
+        <w:pStyle w:val="ListParagraph"/>
+        <w:numPr>
+          <w:ilvl w:val="0"/>
+          <w:numId w:val="27"/>
+        </w:numPr>
+        <w:rPr>
+          <w:rStyle w:val="Emphasis"/>
+          <w:i w:val="0"/>
+          <w:iCs w:val="0"/>
+        </w:rPr>
+      </w:pPr>
+      <w:r>
+        <w:rPr>
+          <w:rStyle w:val="Emphasis"/>
+          <w:i w:val="0"/>
+          <w:iCs w:val="0"/>
+        </w:rPr>
+        <w:t xml:space="preserve">Gantt Chart: </w:t>
+      </w:r>
+      <w:r>
+        <w:rPr>
+          <w:rStyle w:val="Emphasis"/>
+          <w:i w:val="0"/>
+          <w:iCs w:val="0"/>
+        </w:rPr>
+        <w:t xml:space="preserve">The Gantt chart is the visual representation of the project schedule, showing the start date and end dates </w:t>
+      </w:r>
+      <w:r>
+        <w:rPr>
+          <w:rStyle w:val="Emphasis"/>
+          <w:i w:val="0"/>
+          <w:iCs w:val="0"/>
+        </w:rPr>
+        <w:t>of each activity, the dependencies between activities and an overall project timeline.</w:t>
+      </w:r>
+    </w:p>
     <w:p/>
     <w:p/>
     <w:p>
@@ -847,7 +1100,7 @@
           <wp:inline distT="0" distB="0" distL="0" distR="0" wp14:anchorId="2567DBFA" wp14:editId="23D7F15E">
             <wp:extent cx="6837219" cy="4613191"/>
             <wp:effectExtent l="0" t="0" r="1905" b="0"/>
-            <wp:docPr id="1533848022" name="Picture 1"/>
+            <wp:docPr id="1533848022" name="Picture 1533848022"/>
             <wp:cNvGraphicFramePr>
               <a:graphicFrameLocks xmlns:a="http://schemas.openxmlformats.org/drawingml/2006/main" noChangeAspect="1"/>
             </wp:cNvGraphicFramePr>
@@ -948,7 +1201,20 @@
         <w:t xml:space="preserve">is where </w:t>
       </w:r>
       <w:r>
-        <w:t>the groundwork is laid to set the project in motion. This phase comprises four key activities that collectively establish a strong framework for the project's execution:</w:t>
+        <w:t xml:space="preserve">the groundwork is laid to set the project in motion. </w:t>
+      </w:r>
+    </w:p>
+    <w:p>
+      <w:r>
+        <w:t xml:space="preserve">Estimation: </w:t>
+      </w:r>
+      <w:r>
+        <w:t>12 days</w:t>
+      </w:r>
+    </w:p>
+    <w:p>
+      <w:r>
+        <w:t>This phase comprises four key activities that collectively establish a strong framework for the project's execution:</w:t>
       </w:r>
     </w:p>
     <w:p>
@@ -956,7 +1222,13 @@
         <w:t xml:space="preserve">3.1.1 </w:t>
       </w:r>
       <w:r>
-        <w:t>Develop Project Charter: The project charter serves as the project's formal initiation document. It outlines the project's high-level scope, objectives, stakeholders, and initial constraints. In this activity, project sponsors, stakeholders, and the project management team collaborate to draft and approve the project charter. This document provides the project manager with the authority and direction needed to proceed.</w:t>
+        <w:t xml:space="preserve">Develop Project Charter: The project charter serves as the project's formal initiation document. It outlines the project's high-level scope, objectives, stakeholders, and initial constraints. In this activity, project sponsors, stakeholders, and the project management team collaborate to draft and approve the project charter. This document </w:t>
+      </w:r>
+      <w:r>
+        <w:t>gives the project manager</w:t>
+      </w:r>
+      <w:r>
+        <w:t xml:space="preserve"> the authority and direction needed to proceed.</w:t>
       </w:r>
     </w:p>
     <w:p>
@@ -1018,7 +1290,17 @@
           <w:sz w:val="24"/>
           <w:szCs w:val="24"/>
         </w:rPr>
-        <w:t>Project</w:t>
+        <w:t>P</w:t>
+      </w:r>
+      <w:r>
+        <w:rPr>
+          <w:b/>
+          <w:bCs/>
+          <w:iCs/>
+          <w:sz w:val="24"/>
+          <w:szCs w:val="24"/>
+        </w:rPr>
+        <w:t>lanning</w:t>
       </w:r>
     </w:p>
     <w:p>
@@ -1074,6 +1356,25 @@
           <w:color w:val="auto"/>
         </w:rPr>
         <w:t>. The key activities in this stage are "Scope Statement," "Work Breakdown Structure (WBS)," "Scheduling," "Time Estimation," and "Budget."</w:t>
+      </w:r>
+    </w:p>
+    <w:p>
+      <w:pPr>
+        <w:rPr>
+          <w:rStyle w:val="SubtleEmphasis"/>
+          <w:i w:val="0"/>
+          <w:iCs w:val="0"/>
+          <w:color w:val="auto"/>
+        </w:rPr>
+      </w:pPr>
+      <w:r>
+        <w:rPr>
+          <w:rStyle w:val="SubtleEmphasis"/>
+          <w:i w:val="0"/>
+          <w:iCs w:val="0"/>
+          <w:color w:val="auto"/>
+        </w:rPr>
+        <w:t>Estimation: 14 days</w:t>
       </w:r>
     </w:p>
     <w:p>
@@ -1182,6 +1483,7 @@
           <w:iCs w:val="0"/>
           <w:color w:val="auto"/>
         </w:rPr>
+        <w:lastRenderedPageBreak/>
         <w:t>Deliverables: Identify and describe the tangible and intangible outcomes the project will produce.</w:t>
       </w:r>
     </w:p>
@@ -1225,7 +1527,6 @@
           <w:iCs w:val="0"/>
           <w:color w:val="auto"/>
         </w:rPr>
-        <w:lastRenderedPageBreak/>
         <w:t>On completion of this phase, our objective is to provide a p</w:t>
       </w:r>
       <w:r>
@@ -1732,6 +2033,7 @@
           <w:iCs w:val="0"/>
           <w:color w:val="auto"/>
         </w:rPr>
+        <w:lastRenderedPageBreak/>
         <w:t>Budget Preparation:</w:t>
       </w:r>
       <w:r>
@@ -1797,7 +2099,6 @@
           <w:szCs w:val="24"/>
           <w:lang w:eastAsia="en-AU"/>
         </w:rPr>
-        <w:lastRenderedPageBreak/>
         <w:tab/>
       </w:r>
     </w:p>
@@ -1897,6 +2198,26 @@
         <w:rPr>
           <w:iCs/>
         </w:rPr>
+        <w:t xml:space="preserve">Estimation: </w:t>
+      </w:r>
+      <w:r>
+        <w:rPr>
+          <w:iCs/>
+        </w:rPr>
+        <w:t>15 days</w:t>
+      </w:r>
+    </w:p>
+    <w:p>
+      <w:pPr>
+        <w:jc w:val="both"/>
+        <w:rPr>
+          <w:iCs/>
+        </w:rPr>
+      </w:pPr>
+      <w:r>
+        <w:rPr>
+          <w:iCs/>
+        </w:rPr>
         <w:t>This stage consists of four key activities:</w:t>
       </w:r>
     </w:p>
@@ -1965,7 +2286,19 @@
         <w:rPr>
           <w:iCs/>
         </w:rPr>
-        <w:t xml:space="preserve"> In this activity, we gather and document the project requirements according to milestones and high-level requirements. The project managers collaborate with the stakeholders to develop the goals, constraints, and desired outcomes of the project.</w:t>
+        <w:t xml:space="preserve"> In this activity, we gather and document the project requirements according to milestones and high-level requirements. The project managers collaborate with the stakeholders to develop the </w:t>
+      </w:r>
+      <w:r>
+        <w:rPr>
+          <w:iCs/>
+        </w:rPr>
+        <w:t>project's goals, constraints, and desired outcomes</w:t>
+      </w:r>
+      <w:r>
+        <w:rPr>
+          <w:iCs/>
+        </w:rPr>
+        <w:t>.</w:t>
       </w:r>
     </w:p>
     <w:p>
@@ -2131,50 +2464,129 @@
         <w:jc w:val="both"/>
         <w:rPr>
           <w:b/>
-          <w:bCs/>
-          <w:iCs/>
-        </w:rPr>
-      </w:pPr>
+        </w:rPr>
+      </w:pPr>
+      <w:r>
+        <w:rPr>
+          <w:b/>
+        </w:rPr>
+        <w:t>Developing</w:t>
+      </w:r>
+    </w:p>
+    <w:p>
+      <w:pPr>
+        <w:jc w:val="both"/>
+        <w:rPr>
+          <w:iCs/>
+        </w:rPr>
+      </w:pPr>
+      <w:r>
+        <w:rPr>
+          <w:iCs/>
+        </w:rPr>
+        <w:t>During the developing stage, the project transitions from the planning phase to the execution phase. This stage involves transforming the conceptual plans into tangible deliverables through a series of structured activities.</w:t>
+      </w:r>
+    </w:p>
+    <w:p>
+      <w:pPr>
+        <w:jc w:val="both"/>
+        <w:rPr>
+          <w:iCs/>
+        </w:rPr>
+      </w:pPr>
+      <w:r>
+        <w:rPr>
+          <w:iCs/>
+        </w:rPr>
+        <w:t xml:space="preserve">Estimation: </w:t>
+      </w:r>
+      <w:r>
+        <w:rPr>
+          <w:iCs/>
+        </w:rPr>
+        <w:t>20 days</w:t>
+      </w:r>
+    </w:p>
+    <w:p>
+      <w:pPr>
+        <w:jc w:val="both"/>
+        <w:rPr>
+          <w:iCs/>
+        </w:rPr>
+      </w:pPr>
+      <w:r>
+        <w:rPr>
+          <w:iCs/>
+        </w:rPr>
+        <w:t>The stage comprises four key activities, including design, coding, and implementation:</w:t>
+      </w:r>
+    </w:p>
+    <w:p>
+      <w:pPr>
+        <w:jc w:val="both"/>
+        <w:rPr>
+          <w:iCs/>
+        </w:rPr>
+      </w:pPr>
+      <w:r>
+        <w:rPr>
+          <w:iCs/>
+        </w:rPr>
+        <w:t>3.4.</w:t>
+      </w:r>
+      <w:r>
+        <w:rPr>
+          <w:iCs/>
+        </w:rPr>
+        <w:t xml:space="preserve">1. </w:t>
+      </w:r>
       <w:r>
         <w:rPr>
           <w:b/>
           <w:bCs/>
           <w:iCs/>
         </w:rPr>
-        <w:t>Developing</w:t>
-      </w:r>
-    </w:p>
-    <w:p>
-      <w:pPr>
-        <w:pStyle w:val="ListParagraph"/>
-        <w:ind w:left="0"/>
+        <w:t>Structural Design:</w:t>
+      </w:r>
+      <w:r>
+        <w:rPr>
+          <w:iCs/>
+        </w:rPr>
+        <w:t xml:space="preserve"> </w:t>
+      </w:r>
+      <w:r>
+        <w:rPr>
+          <w:iCs/>
+        </w:rPr>
+        <w:t>In this activity, the project team creates a detailed structural design that outlines the overall</w:t>
+      </w:r>
+      <w:r>
+        <w:rPr>
+          <w:iCs/>
+        </w:rPr>
+        <w:t xml:space="preserve"> </w:t>
+      </w:r>
+      <w:r>
+        <w:rPr>
+          <w:iCs/>
+        </w:rPr>
+        <w:t xml:space="preserve">architecture and layout of the project. This includes defining the system's </w:t>
+      </w:r>
+      <w:r>
+        <w:rPr>
+          <w:iCs/>
+        </w:rPr>
+        <w:lastRenderedPageBreak/>
+        <w:t>components, modules, and their relationships. The structural design serves as the blueprint for the technical implementation and ensures a solid foundation for subsequent stages.</w:t>
+      </w:r>
+    </w:p>
+    <w:p>
+      <w:pPr>
         <w:jc w:val="both"/>
         <w:rPr>
           <w:iCs/>
         </w:rPr>
       </w:pPr>
-    </w:p>
-    <w:p>
-      <w:pPr>
-        <w:jc w:val="both"/>
-        <w:rPr>
-          <w:iCs/>
-        </w:rPr>
-      </w:pPr>
-      <w:r>
-        <w:rPr>
-          <w:iCs/>
-        </w:rPr>
-        <w:t>During the developing stage, the project transitions from the planning phase to the execution phase. This stage involves transforming the conceptual plans into tangible deliverables through a series of structured activities. The stage comprises four key activities, including design, coding, and implementation:</w:t>
-      </w:r>
-    </w:p>
-    <w:p>
-      <w:pPr>
-        <w:jc w:val="both"/>
-        <w:rPr>
-          <w:iCs/>
-        </w:rPr>
-      </w:pPr>
       <w:r>
         <w:rPr>
           <w:iCs/>
@@ -2185,7 +2597,7 @@
         <w:rPr>
           <w:iCs/>
         </w:rPr>
-        <w:t xml:space="preserve">1. </w:t>
+        <w:t xml:space="preserve">2. </w:t>
       </w:r>
       <w:r>
         <w:rPr>
@@ -2193,7 +2605,7 @@
           <w:bCs/>
           <w:iCs/>
         </w:rPr>
-        <w:t>Structural Design:</w:t>
+        <w:t>Visual Design:</w:t>
       </w:r>
       <w:r>
         <w:rPr>
@@ -2205,19 +2617,7 @@
         <w:rPr>
           <w:iCs/>
         </w:rPr>
-        <w:t>In this activity, the project team creates a detailed structural design that outlines the overall</w:t>
-      </w:r>
-      <w:r>
-        <w:rPr>
-          <w:iCs/>
-        </w:rPr>
-        <w:t xml:space="preserve"> </w:t>
-      </w:r>
-      <w:r>
-        <w:rPr>
-          <w:iCs/>
-        </w:rPr>
-        <w:t>architecture and layout of the project. This includes defining the system's components, modules, and their relationships. The structural design serves as the blueprint for the technical implementation and ensures a solid foundation for subsequent stages.</w:t>
+        <w:t>Visual design focuses on the user interface and user experience (UI/UX) aspects of the project. Designers collaborate to create visually appealing and intuitive user interfaces that align with the project's goals and target audience. The visual design substage involves crafting the graphical elements, layout, typography, and overall aesthetics of the project's user interface.</w:t>
       </w:r>
     </w:p>
     <w:p>
@@ -2237,7 +2637,7 @@
         <w:rPr>
           <w:iCs/>
         </w:rPr>
-        <w:t xml:space="preserve">2. </w:t>
+        <w:t xml:space="preserve">3. </w:t>
       </w:r>
       <w:r>
         <w:rPr>
@@ -2245,7 +2645,7 @@
           <w:bCs/>
           <w:iCs/>
         </w:rPr>
-        <w:t>Visual Design:</w:t>
+        <w:t>Program Coding and Debugging:</w:t>
       </w:r>
       <w:r>
         <w:rPr>
@@ -2257,7 +2657,7 @@
         <w:rPr>
           <w:iCs/>
         </w:rPr>
-        <w:t>Visual design focuses on the user interface and user experience (UI/UX) aspects of the project. Designers collaborate to create visually appealing and intuitive user interfaces that align with the project's goals and target audience. The visual design substage involves crafting the graphical elements, layout, typography, and overall aesthetics of the project's user interface.</w:t>
+        <w:t>In this activity, developers translate the design specifications into actual code. They write, test, and refine the program code according to established coding standards and best practices. As the code is developed, thorough testing and debugging are carried out to identify and rectify any errors, ensuring that the software functions as intended.</w:t>
       </w:r>
     </w:p>
     <w:p>
@@ -2271,47 +2671,6 @@
         <w:rPr>
           <w:iCs/>
         </w:rPr>
-        <w:t>3.4.</w:t>
-      </w:r>
-      <w:r>
-        <w:rPr>
-          <w:iCs/>
-        </w:rPr>
-        <w:t xml:space="preserve">3. </w:t>
-      </w:r>
-      <w:r>
-        <w:rPr>
-          <w:b/>
-          <w:bCs/>
-          <w:iCs/>
-        </w:rPr>
-        <w:t>Program Coding and Debugging:</w:t>
-      </w:r>
-      <w:r>
-        <w:rPr>
-          <w:iCs/>
-        </w:rPr>
-        <w:t xml:space="preserve"> </w:t>
-      </w:r>
-      <w:r>
-        <w:rPr>
-          <w:iCs/>
-        </w:rPr>
-        <w:t>In this activity, developers translate the design specifications into actual code. They write, test, and refine the program code according to established coding standards and best practices. As the code is developed, thorough testing and debugging are carried out to identify and rectify any errors, ensuring that the software functions as intended.</w:t>
-      </w:r>
-    </w:p>
-    <w:p>
-      <w:pPr>
-        <w:jc w:val="both"/>
-        <w:rPr>
-          <w:iCs/>
-        </w:rPr>
-      </w:pPr>
-      <w:r>
-        <w:rPr>
-          <w:iCs/>
-        </w:rPr>
-        <w:lastRenderedPageBreak/>
         <w:t>3.4.</w:t>
       </w:r>
       <w:r>
@@ -2422,7 +2781,35 @@
         <w:rPr>
           <w:iCs/>
         </w:rPr>
-        <w:t xml:space="preserve">In the developing stage, the project gains concrete form as it undergoes rigorous testing and evaluation. This stage </w:t>
+        <w:t xml:space="preserve">In the developing stage, the project gains concrete form as it undergoes rigorous testing and evaluation. </w:t>
+      </w:r>
+    </w:p>
+    <w:p>
+      <w:pPr>
+        <w:jc w:val="both"/>
+        <w:rPr>
+          <w:iCs/>
+        </w:rPr>
+      </w:pPr>
+      <w:r>
+        <w:rPr>
+          <w:iCs/>
+        </w:rPr>
+        <w:t>Estimation: 14 days</w:t>
+      </w:r>
+    </w:p>
+    <w:p>
+      <w:pPr>
+        <w:jc w:val="both"/>
+        <w:rPr>
+          <w:iCs/>
+        </w:rPr>
+      </w:pPr>
+      <w:r>
+        <w:rPr>
+          <w:iCs/>
+        </w:rPr>
+        <w:t xml:space="preserve">This stage </w:t>
       </w:r>
       <w:r>
         <w:rPr>
@@ -2554,7 +2941,14 @@
         <w:rPr>
           <w:iCs/>
         </w:rPr>
-        <w:t>A critical review of the software is carried out to assess its alignment with the project's objectives and specifications. Project stakeholders, including team members and clients, evaluate the software's features, user experience, and overall quality. This review process helps identify any gaps or areas for improvement before proceeding to the next stages.</w:t>
+        <w:t xml:space="preserve">A critical review of the software is carried out to assess its alignment with the project's objectives and specifications. Project stakeholders, including team members and clients, </w:t>
+      </w:r>
+      <w:r>
+        <w:rPr>
+          <w:iCs/>
+        </w:rPr>
+        <w:lastRenderedPageBreak/>
+        <w:t>evaluate the software's features, user experience, and overall quality. This review process helps identify any gaps or areas for improvement before proceeding to the next stages.</w:t>
       </w:r>
     </w:p>
     <w:p>
@@ -2613,7 +3007,7 @@
         <w:rPr>
           <w:iCs/>
         </w:rPr>
-        <w:t>The controlling stage of project management is dedicated to actively overseeing project progress, ensuring alignment with goals, and optimizing resource utilization. This stage comprises three vital activities:</w:t>
+        <w:t xml:space="preserve">The controlling stage of project management is dedicated to actively overseeing project progress, ensuring alignment with goals, and optimizing resource utilization. </w:t>
       </w:r>
     </w:p>
     <w:p>
@@ -2627,7 +3021,34 @@
         <w:rPr>
           <w:iCs/>
         </w:rPr>
-        <w:lastRenderedPageBreak/>
+        <w:t>Estimation: 60 days</w:t>
+      </w:r>
+    </w:p>
+    <w:p>
+      <w:pPr>
+        <w:jc w:val="both"/>
+        <w:rPr>
+          <w:iCs/>
+        </w:rPr>
+      </w:pPr>
+      <w:r>
+        <w:rPr>
+          <w:iCs/>
+        </w:rPr>
+        <w:t>This stage comprises three vital activities:</w:t>
+      </w:r>
+    </w:p>
+    <w:p>
+      <w:pPr>
+        <w:jc w:val="both"/>
+        <w:rPr>
+          <w:iCs/>
+        </w:rPr>
+      </w:pPr>
+      <w:r>
+        <w:rPr>
+          <w:iCs/>
+        </w:rPr>
         <w:t>1. Weekly Report:</w:t>
       </w:r>
       <w:r>
@@ -2759,14 +3180,11 @@
         <w:jc w:val="both"/>
         <w:rPr>
           <w:b/>
-          <w:bCs/>
-          <w:iCs/>
         </w:rPr>
       </w:pPr>
       <w:r>
         <w:rPr>
           <w:b/>
-          <w:bCs/>
         </w:rPr>
         <w:t>Closing</w:t>
       </w:r>
@@ -2782,7 +3200,36 @@
         <w:rPr>
           <w:iCs/>
         </w:rPr>
-        <w:t>The controlling stage in project management focuses on refining project processes, capturing valuable insights, and preparing for project closure. This stage encompasses three key activities:</w:t>
+        <w:t xml:space="preserve">The controlling stage in project management focuses on refining project processes, capturing valuable insights, and preparing for project closure. </w:t>
+      </w:r>
+    </w:p>
+    <w:p>
+      <w:pPr>
+        <w:jc w:val="both"/>
+        <w:rPr>
+          <w:iCs/>
+        </w:rPr>
+      </w:pPr>
+      <w:r>
+        <w:rPr>
+          <w:iCs/>
+        </w:rPr>
+        <w:t>Estimation: 7 days</w:t>
+      </w:r>
+    </w:p>
+    <w:p>
+      <w:pPr>
+        <w:jc w:val="both"/>
+        <w:rPr>
+          <w:iCs/>
+        </w:rPr>
+      </w:pPr>
+      <w:r>
+        <w:rPr>
+          <w:iCs/>
+        </w:rPr>
+        <w:lastRenderedPageBreak/>
+        <w:t>This stage encompasses three key activities:</w:t>
       </w:r>
     </w:p>
     <w:p>
@@ -2979,37 +3426,37 @@
       </w:pPr>
       <w:bookmarkStart w:id="5" w:name="_Toc46748293"/>
       <w:r>
-        <w:lastRenderedPageBreak/>
         <w:t>Gantt Chart</w:t>
       </w:r>
       <w:bookmarkEnd w:id="5"/>
     </w:p>
     <w:p>
-      <w:pPr>
-        <w:pStyle w:val="ListParagraph"/>
-        <w:ind w:left="432"/>
-      </w:pPr>
-    </w:p>
-    <w:p>
-      <w:pPr>
-        <w:rPr>
-          <w:i/>
-          <w:color w:val="FF0000"/>
-        </w:rPr>
-      </w:pPr>
-      <w:r>
-        <w:rPr>
-          <w:i/>
-          <w:color w:val="FF0000"/>
-        </w:rPr>
-        <w:t>This section should contain your Gantt chart. The items in the Gantt chart should match the activity definition from section 3.</w:t>
-      </w:r>
-      <w:r>
-        <w:rPr>
-          <w:i/>
-          <w:color w:val="FF0000"/>
-        </w:rPr>
-        <w:t xml:space="preserve"> You should also submit your Gantt chart file separately.</w:t>
+      <w:r>
+        <w:object w:dxaOrig="30502" w:dyaOrig="24559" w14:anchorId="209D77CA">
+          <v:shapetype id="_x0000_t75" coordsize="21600,21600" o:spt="75" o:preferrelative="t" path="m@4@5l@4@11@9@11@9@5xe" filled="f" stroked="f">
+            <v:stroke joinstyle="miter"/>
+            <v:formulas>
+              <v:f eqn="if lineDrawn pixelLineWidth 0"/>
+              <v:f eqn="sum @0 1 0"/>
+              <v:f eqn="sum 0 0 @1"/>
+              <v:f eqn="prod @2 1 2"/>
+              <v:f eqn="prod @3 21600 pixelWidth"/>
+              <v:f eqn="prod @3 21600 pixelHeight"/>
+              <v:f eqn="sum @0 0 1"/>
+              <v:f eqn="prod @6 1 2"/>
+              <v:f eqn="prod @7 21600 pixelWidth"/>
+              <v:f eqn="sum @8 21600 0"/>
+              <v:f eqn="prod @7 21600 pixelHeight"/>
+              <v:f eqn="sum @10 21600 0"/>
+            </v:formulas>
+            <v:path o:extrusionok="f" gradientshapeok="t" o:connecttype="rect"/>
+            <o:lock v:ext="edit" aspectratio="t"/>
+          </v:shapetype>
+          <v:shape id="_x0000_i1032" type="#_x0000_t75" style="width:442.35pt;height:355.95pt" o:ole="">
+            <v:imagedata r:id="rId10" o:title=""/>
+          </v:shape>
+          <o:OLEObject Type="Embed" ProgID="Excel.Sheet.12" ShapeID="_x0000_i1032" DrawAspect="Content" ObjectID="_1755289456" r:id="rId11"/>
+        </w:object>
       </w:r>
     </w:p>
     <w:p/>
@@ -3941,6 +4388,119 @@
     </w:lvl>
   </w:abstractNum>
   <w:abstractNum w:abstractNumId="8" w15:restartNumberingAfterBreak="0">
+    <w:nsid w:val="256C49B3"/>
+    <w:multiLevelType w:val="hybridMultilevel"/>
+    <w:tmpl w:val="62747102"/>
+    <w:lvl w:ilvl="0" w:tplc="DEF4C31A">
+      <w:start w:val="9"/>
+      <w:numFmt w:val="bullet"/>
+      <w:lvlText w:val="-"/>
+      <w:lvlJc w:val="left"/>
+      <w:pPr>
+        <w:ind w:left="720" w:hanging="360"/>
+      </w:pPr>
+      <w:rPr>
+        <w:rFonts w:ascii="Calibri" w:eastAsiaTheme="minorEastAsia" w:hAnsi="Calibri" w:cs="Calibri" w:hint="default"/>
+      </w:rPr>
+    </w:lvl>
+    <w:lvl w:ilvl="1" w:tplc="0C090003" w:tentative="1">
+      <w:start w:val="1"/>
+      <w:numFmt w:val="bullet"/>
+      <w:lvlText w:val="o"/>
+      <w:lvlJc w:val="left"/>
+      <w:pPr>
+        <w:ind w:left="1440" w:hanging="360"/>
+      </w:pPr>
+      <w:rPr>
+        <w:rFonts w:ascii="Courier New" w:hAnsi="Courier New" w:cs="Courier New" w:hint="default"/>
+      </w:rPr>
+    </w:lvl>
+    <w:lvl w:ilvl="2" w:tplc="0C090005" w:tentative="1">
+      <w:start w:val="1"/>
+      <w:numFmt w:val="bullet"/>
+      <w:lvlText w:val=""/>
+      <w:lvlJc w:val="left"/>
+      <w:pPr>
+        <w:ind w:left="2160" w:hanging="360"/>
+      </w:pPr>
+      <w:rPr>
+        <w:rFonts w:ascii="Wingdings" w:hAnsi="Wingdings" w:hint="default"/>
+      </w:rPr>
+    </w:lvl>
+    <w:lvl w:ilvl="3" w:tplc="0C090001" w:tentative="1">
+      <w:start w:val="1"/>
+      <w:numFmt w:val="bullet"/>
+      <w:lvlText w:val=""/>
+      <w:lvlJc w:val="left"/>
+      <w:pPr>
+        <w:ind w:left="2880" w:hanging="360"/>
+      </w:pPr>
+      <w:rPr>
+        <w:rFonts w:ascii="Symbol" w:hAnsi="Symbol" w:hint="default"/>
+      </w:rPr>
+    </w:lvl>
+    <w:lvl w:ilvl="4" w:tplc="0C090003" w:tentative="1">
+      <w:start w:val="1"/>
+      <w:numFmt w:val="bullet"/>
+      <w:lvlText w:val="o"/>
+      <w:lvlJc w:val="left"/>
+      <w:pPr>
+        <w:ind w:left="3600" w:hanging="360"/>
+      </w:pPr>
+      <w:rPr>
+        <w:rFonts w:ascii="Courier New" w:hAnsi="Courier New" w:cs="Courier New" w:hint="default"/>
+      </w:rPr>
+    </w:lvl>
+    <w:lvl w:ilvl="5" w:tplc="0C090005" w:tentative="1">
+      <w:start w:val="1"/>
+      <w:numFmt w:val="bullet"/>
+      <w:lvlText w:val=""/>
+      <w:lvlJc w:val="left"/>
+      <w:pPr>
+        <w:ind w:left="4320" w:hanging="360"/>
+      </w:pPr>
+      <w:rPr>
+        <w:rFonts w:ascii="Wingdings" w:hAnsi="Wingdings" w:hint="default"/>
+      </w:rPr>
+    </w:lvl>
+    <w:lvl w:ilvl="6" w:tplc="0C090001" w:tentative="1">
+      <w:start w:val="1"/>
+      <w:numFmt w:val="bullet"/>
+      <w:lvlText w:val=""/>
+      <w:lvlJc w:val="left"/>
+      <w:pPr>
+        <w:ind w:left="5040" w:hanging="360"/>
+      </w:pPr>
+      <w:rPr>
+        <w:rFonts w:ascii="Symbol" w:hAnsi="Symbol" w:hint="default"/>
+      </w:rPr>
+    </w:lvl>
+    <w:lvl w:ilvl="7" w:tplc="0C090003" w:tentative="1">
+      <w:start w:val="1"/>
+      <w:numFmt w:val="bullet"/>
+      <w:lvlText w:val="o"/>
+      <w:lvlJc w:val="left"/>
+      <w:pPr>
+        <w:ind w:left="5760" w:hanging="360"/>
+      </w:pPr>
+      <w:rPr>
+        <w:rFonts w:ascii="Courier New" w:hAnsi="Courier New" w:cs="Courier New" w:hint="default"/>
+      </w:rPr>
+    </w:lvl>
+    <w:lvl w:ilvl="8" w:tplc="0C090005" w:tentative="1">
+      <w:start w:val="1"/>
+      <w:numFmt w:val="bullet"/>
+      <w:lvlText w:val=""/>
+      <w:lvlJc w:val="left"/>
+      <w:pPr>
+        <w:ind w:left="6480" w:hanging="360"/>
+      </w:pPr>
+      <w:rPr>
+        <w:rFonts w:ascii="Wingdings" w:hAnsi="Wingdings" w:hint="default"/>
+      </w:rPr>
+    </w:lvl>
+  </w:abstractNum>
+  <w:abstractNum w:abstractNumId="9" w15:restartNumberingAfterBreak="0">
     <w:nsid w:val="2E5410E1"/>
     <w:multiLevelType w:val="hybridMultilevel"/>
     <w:tmpl w:val="2A22BBEC"/>
@@ -4053,7 +4613,7 @@
       </w:rPr>
     </w:lvl>
   </w:abstractNum>
-  <w:abstractNum w:abstractNumId="9" w15:restartNumberingAfterBreak="0">
+  <w:abstractNum w:abstractNumId="10" w15:restartNumberingAfterBreak="0">
     <w:nsid w:val="316B09FE"/>
     <w:multiLevelType w:val="multilevel"/>
     <w:tmpl w:val="2D488572"/>
@@ -4202,7 +4762,7 @@
       </w:rPr>
     </w:lvl>
   </w:abstractNum>
-  <w:abstractNum w:abstractNumId="10" w15:restartNumberingAfterBreak="0">
+  <w:abstractNum w:abstractNumId="11" w15:restartNumberingAfterBreak="0">
     <w:nsid w:val="346B3925"/>
     <w:multiLevelType w:val="multilevel"/>
     <w:tmpl w:val="DAFCB4A8"/>
@@ -4351,7 +4911,7 @@
       </w:rPr>
     </w:lvl>
   </w:abstractNum>
-  <w:abstractNum w:abstractNumId="11" w15:restartNumberingAfterBreak="0">
+  <w:abstractNum w:abstractNumId="12" w15:restartNumberingAfterBreak="0">
     <w:nsid w:val="368D03FF"/>
     <w:multiLevelType w:val="multilevel"/>
     <w:tmpl w:val="E2C0A4FE"/>
@@ -4464,7 +5024,7 @@
       </w:pPr>
     </w:lvl>
   </w:abstractNum>
-  <w:abstractNum w:abstractNumId="12" w15:restartNumberingAfterBreak="0">
+  <w:abstractNum w:abstractNumId="13" w15:restartNumberingAfterBreak="0">
     <w:nsid w:val="375D36C8"/>
     <w:multiLevelType w:val="multilevel"/>
     <w:tmpl w:val="CF405D9C"/>
@@ -4577,7 +5137,7 @@
       </w:rPr>
     </w:lvl>
   </w:abstractNum>
-  <w:abstractNum w:abstractNumId="13" w15:restartNumberingAfterBreak="0">
+  <w:abstractNum w:abstractNumId="14" w15:restartNumberingAfterBreak="0">
     <w:nsid w:val="397908C3"/>
     <w:multiLevelType w:val="multilevel"/>
     <w:tmpl w:val="BB9CC252"/>
@@ -4726,7 +5286,7 @@
       </w:rPr>
     </w:lvl>
   </w:abstractNum>
-  <w:abstractNum w:abstractNumId="14" w15:restartNumberingAfterBreak="0">
+  <w:abstractNum w:abstractNumId="15" w15:restartNumberingAfterBreak="0">
     <w:nsid w:val="460D2959"/>
     <w:multiLevelType w:val="hybridMultilevel"/>
     <w:tmpl w:val="943ADA38"/>
@@ -4839,7 +5399,7 @@
       </w:rPr>
     </w:lvl>
   </w:abstractNum>
-  <w:abstractNum w:abstractNumId="15" w15:restartNumberingAfterBreak="0">
+  <w:abstractNum w:abstractNumId="16" w15:restartNumberingAfterBreak="0">
     <w:nsid w:val="469D3963"/>
     <w:multiLevelType w:val="hybridMultilevel"/>
     <w:tmpl w:val="82DCC9B6"/>
@@ -4952,7 +5512,7 @@
       </w:rPr>
     </w:lvl>
   </w:abstractNum>
-  <w:abstractNum w:abstractNumId="16" w15:restartNumberingAfterBreak="0">
+  <w:abstractNum w:abstractNumId="17" w15:restartNumberingAfterBreak="0">
     <w:nsid w:val="48B171B2"/>
     <w:multiLevelType w:val="hybridMultilevel"/>
     <w:tmpl w:val="50A40530"/>
@@ -5065,7 +5625,7 @@
       </w:rPr>
     </w:lvl>
   </w:abstractNum>
-  <w:abstractNum w:abstractNumId="17" w15:restartNumberingAfterBreak="0">
+  <w:abstractNum w:abstractNumId="18" w15:restartNumberingAfterBreak="0">
     <w:nsid w:val="51590973"/>
     <w:multiLevelType w:val="multilevel"/>
     <w:tmpl w:val="4F40AF0C"/>
@@ -5178,7 +5738,7 @@
       </w:rPr>
     </w:lvl>
   </w:abstractNum>
-  <w:abstractNum w:abstractNumId="18" w15:restartNumberingAfterBreak="0">
+  <w:abstractNum w:abstractNumId="19" w15:restartNumberingAfterBreak="0">
     <w:nsid w:val="52141535"/>
     <w:multiLevelType w:val="multilevel"/>
     <w:tmpl w:val="B232D7DE"/>
@@ -5291,7 +5851,7 @@
       </w:pPr>
     </w:lvl>
   </w:abstractNum>
-  <w:abstractNum w:abstractNumId="19" w15:restartNumberingAfterBreak="0">
+  <w:abstractNum w:abstractNumId="20" w15:restartNumberingAfterBreak="0">
     <w:nsid w:val="5A826FD5"/>
     <w:multiLevelType w:val="multilevel"/>
     <w:tmpl w:val="24E82114"/>
@@ -5404,7 +5964,7 @@
       </w:pPr>
     </w:lvl>
   </w:abstractNum>
-  <w:abstractNum w:abstractNumId="20" w15:restartNumberingAfterBreak="0">
+  <w:abstractNum w:abstractNumId="21" w15:restartNumberingAfterBreak="0">
     <w:nsid w:val="5AE84A4C"/>
     <w:multiLevelType w:val="multilevel"/>
     <w:tmpl w:val="10EC8AC4"/>
@@ -5517,7 +6077,7 @@
       </w:pPr>
     </w:lvl>
   </w:abstractNum>
-  <w:abstractNum w:abstractNumId="21" w15:restartNumberingAfterBreak="0">
+  <w:abstractNum w:abstractNumId="22" w15:restartNumberingAfterBreak="0">
     <w:nsid w:val="5E756AA3"/>
     <w:multiLevelType w:val="multilevel"/>
     <w:tmpl w:val="6F42AFA0"/>
@@ -5666,7 +6226,7 @@
       </w:rPr>
     </w:lvl>
   </w:abstractNum>
-  <w:abstractNum w:abstractNumId="22" w15:restartNumberingAfterBreak="0">
+  <w:abstractNum w:abstractNumId="23" w15:restartNumberingAfterBreak="0">
     <w:nsid w:val="64C0691A"/>
     <w:multiLevelType w:val="multilevel"/>
     <w:tmpl w:val="B1A0D97E"/>
@@ -5779,7 +6339,7 @@
       </w:pPr>
     </w:lvl>
   </w:abstractNum>
-  <w:abstractNum w:abstractNumId="23" w15:restartNumberingAfterBreak="0">
+  <w:abstractNum w:abstractNumId="24" w15:restartNumberingAfterBreak="0">
     <w:nsid w:val="6F51555E"/>
     <w:multiLevelType w:val="multilevel"/>
     <w:tmpl w:val="95F2FBB0"/>
@@ -5928,7 +6488,7 @@
       </w:rPr>
     </w:lvl>
   </w:abstractNum>
-  <w:abstractNum w:abstractNumId="24" w15:restartNumberingAfterBreak="0">
+  <w:abstractNum w:abstractNumId="25" w15:restartNumberingAfterBreak="0">
     <w:nsid w:val="74FD4CE3"/>
     <w:multiLevelType w:val="multilevel"/>
     <w:tmpl w:val="B70E129A"/>
@@ -6041,7 +6601,7 @@
       </w:pPr>
     </w:lvl>
   </w:abstractNum>
-  <w:abstractNum w:abstractNumId="25" w15:restartNumberingAfterBreak="0">
+  <w:abstractNum w:abstractNumId="26" w15:restartNumberingAfterBreak="0">
     <w:nsid w:val="765D23A3"/>
     <w:multiLevelType w:val="multilevel"/>
     <w:tmpl w:val="42BECD82"/>
@@ -6157,22 +6717,22 @@
     </w:lvl>
   </w:abstractNum>
   <w:num w:numId="1" w16cid:durableId="275215534">
+    <w:abstractNumId w:val="13"/>
+  </w:num>
+  <w:num w:numId="2" w16cid:durableId="2015305376">
+    <w:abstractNumId w:val="26"/>
+  </w:num>
+  <w:num w:numId="3" w16cid:durableId="839781136">
+    <w:abstractNumId w:val="20"/>
+  </w:num>
+  <w:num w:numId="4" w16cid:durableId="321351728">
+    <w:abstractNumId w:val="22"/>
+  </w:num>
+  <w:num w:numId="5" w16cid:durableId="1089499230">
     <w:abstractNumId w:val="12"/>
   </w:num>
-  <w:num w:numId="2" w16cid:durableId="2015305376">
-    <w:abstractNumId w:val="25"/>
-  </w:num>
-  <w:num w:numId="3" w16cid:durableId="839781136">
-    <w:abstractNumId w:val="19"/>
-  </w:num>
-  <w:num w:numId="4" w16cid:durableId="321351728">
-    <w:abstractNumId w:val="21"/>
-  </w:num>
-  <w:num w:numId="5" w16cid:durableId="1089499230">
-    <w:abstractNumId w:val="11"/>
-  </w:num>
   <w:num w:numId="6" w16cid:durableId="459106547">
-    <w:abstractNumId w:val="13"/>
+    <w:abstractNumId w:val="14"/>
   </w:num>
   <w:num w:numId="7" w16cid:durableId="126974507">
     <w:abstractNumId w:val="5"/>
@@ -6181,49 +6741,49 @@
     <w:abstractNumId w:val="4"/>
   </w:num>
   <w:num w:numId="9" w16cid:durableId="310326977">
-    <w:abstractNumId w:val="16"/>
+    <w:abstractNumId w:val="17"/>
   </w:num>
   <w:num w:numId="10" w16cid:durableId="713893189">
     <w:abstractNumId w:val="6"/>
   </w:num>
   <w:num w:numId="11" w16cid:durableId="972714590">
-    <w:abstractNumId w:val="15"/>
+    <w:abstractNumId w:val="16"/>
   </w:num>
   <w:num w:numId="12" w16cid:durableId="1772776580">
-    <w:abstractNumId w:val="17"/>
+    <w:abstractNumId w:val="18"/>
   </w:num>
   <w:num w:numId="13" w16cid:durableId="988292755">
     <w:abstractNumId w:val="1"/>
   </w:num>
   <w:num w:numId="14" w16cid:durableId="1546597813">
-    <w:abstractNumId w:val="22"/>
+    <w:abstractNumId w:val="23"/>
   </w:num>
   <w:num w:numId="15" w16cid:durableId="801457215">
     <w:abstractNumId w:val="2"/>
   </w:num>
   <w:num w:numId="16" w16cid:durableId="1602882219">
-    <w:abstractNumId w:val="24"/>
+    <w:abstractNumId w:val="25"/>
   </w:num>
   <w:num w:numId="17" w16cid:durableId="1643267889">
-    <w:abstractNumId w:val="10"/>
+    <w:abstractNumId w:val="11"/>
   </w:num>
   <w:num w:numId="18" w16cid:durableId="1601841396">
     <w:abstractNumId w:val="3"/>
   </w:num>
   <w:num w:numId="19" w16cid:durableId="1108307077">
-    <w:abstractNumId w:val="23"/>
+    <w:abstractNumId w:val="24"/>
   </w:num>
   <w:num w:numId="20" w16cid:durableId="1933661563">
-    <w:abstractNumId w:val="18"/>
+    <w:abstractNumId w:val="19"/>
   </w:num>
   <w:num w:numId="21" w16cid:durableId="640841362">
-    <w:abstractNumId w:val="9"/>
+    <w:abstractNumId w:val="10"/>
   </w:num>
   <w:num w:numId="22" w16cid:durableId="2046521022">
-    <w:abstractNumId w:val="14"/>
+    <w:abstractNumId w:val="15"/>
   </w:num>
   <w:num w:numId="23" w16cid:durableId="676231353">
-    <w:abstractNumId w:val="8"/>
+    <w:abstractNumId w:val="9"/>
   </w:num>
   <w:num w:numId="24" w16cid:durableId="379401088">
     <w:abstractNumId w:val="0"/>
@@ -6232,7 +6792,10 @@
     <w:abstractNumId w:val="7"/>
   </w:num>
   <w:num w:numId="26" w16cid:durableId="250355469">
-    <w:abstractNumId w:val="20"/>
+    <w:abstractNumId w:val="21"/>
+  </w:num>
+  <w:num w:numId="27" w16cid:durableId="441804172">
+    <w:abstractNumId w:val="8"/>
   </w:num>
 </w:numbering>
 </file>
@@ -7656,6 +8219,10 @@
 </file>
 
 <file path=customXml/item1.xml><?xml version="1.0" encoding="utf-8"?>
+<b:Sources xmlns:b="http://schemas.openxmlformats.org/officeDocument/2006/bibliography" xmlns="http://schemas.openxmlformats.org/officeDocument/2006/bibliography" SelectedStyle="\APASixthEditionOfficeOnline.xsl" StyleName="APA" Version="6"/>
+</file>
+
+<file path=customXml/item2.xml><?xml version="1.0" encoding="utf-8"?>
 <ct:contentTypeSchema xmlns:ct="http://schemas.microsoft.com/office/2006/metadata/contentType" xmlns:ma="http://schemas.microsoft.com/office/2006/metadata/properties/metaAttributes" ct:_="" ma:_="" ma:contentTypeName="Document" ma:contentTypeID="0x010100619A27290681984390C46E07B25DA4B8" ma:contentTypeVersion="11" ma:contentTypeDescription="Create a new document." ma:contentTypeScope="" ma:versionID="663b5131b1a65d55c52153e449c9bfbc">
   <xsd:schema xmlns:xsd="http://www.w3.org/2001/XMLSchema" xmlns:xs="http://www.w3.org/2001/XMLSchema" xmlns:p="http://schemas.microsoft.com/office/2006/metadata/properties" xmlns:ns3="a658ea2c-d4b3-4740-b3c4-a1c116fb6b8b" xmlns:ns4="a15b0a2c-5986-4a5c-8a7e-ec56c0ccdf43" targetNamespace="http://schemas.microsoft.com/office/2006/metadata/properties" ma:root="true" ma:fieldsID="aa5c5172b3de27d683ac791e38a5acdd" ns3:_="" ns4:_="">
     <xsd:import namespace="a658ea2c-d4b3-4740-b3c4-a1c116fb6b8b"/>
@@ -7864,7 +8431,7 @@
 </ct:contentTypeSchema>
 </file>
 
-<file path=customXml/item2.xml><?xml version="1.0" encoding="utf-8"?>
+<file path=customXml/item3.xml><?xml version="1.0" encoding="utf-8"?>
 <p:properties xmlns:p="http://schemas.microsoft.com/office/2006/metadata/properties" xmlns:xsi="http://www.w3.org/2001/XMLSchema-instance" xmlns:pc="http://schemas.microsoft.com/office/infopath/2007/PartnerControls">
   <documentManagement>
     <_activity xmlns="a658ea2c-d4b3-4740-b3c4-a1c116fb6b8b" xsi:nil="true"/>
@@ -7872,7 +8439,7 @@
 </p:properties>
 </file>
 
-<file path=customXml/item3.xml><?xml version="1.0" encoding="utf-8"?>
+<file path=customXml/item4.xml><?xml version="1.0" encoding="utf-8"?>
 <?mso-contentType ?>
 <FormTemplates xmlns="http://schemas.microsoft.com/sharepoint/v3/contenttype/forms">
   <Display>DocumentLibraryForm</Display>
@@ -7881,11 +8448,15 @@
 </FormTemplates>
 </file>
 
-<file path=customXml/item4.xml><?xml version="1.0" encoding="utf-8"?>
-<b:Sources xmlns:b="http://schemas.openxmlformats.org/officeDocument/2006/bibliography" xmlns="http://schemas.openxmlformats.org/officeDocument/2006/bibliography" SelectedStyle="\APASixthEditionOfficeOnline.xsl" StyleName="APA" Version="6"/>
+<file path=customXml/itemProps1.xml><?xml version="1.0" encoding="utf-8"?>
+<ds:datastoreItem xmlns:ds="http://schemas.openxmlformats.org/officeDocument/2006/customXml" ds:itemID="{1CD9DBBF-94B9-47CE-A844-CE3740091715}">
+  <ds:schemaRefs>
+    <ds:schemaRef ds:uri="http://schemas.openxmlformats.org/officeDocument/2006/bibliography"/>
+  </ds:schemaRefs>
+</ds:datastoreItem>
 </file>
 
-<file path=customXml/itemProps1.xml><?xml version="1.0" encoding="utf-8"?>
+<file path=customXml/itemProps2.xml><?xml version="1.0" encoding="utf-8"?>
 <ds:datastoreItem xmlns:ds="http://schemas.openxmlformats.org/officeDocument/2006/customXml" ds:itemID="{6F817B16-556C-46B2-8996-398B2C22CF47}">
   <ds:schemaRefs>
     <ds:schemaRef ds:uri="http://schemas.microsoft.com/office/2006/metadata/contentType"/>
@@ -7904,35 +8475,27 @@
 </ds:datastoreItem>
 </file>
 
-<file path=customXml/itemProps2.xml><?xml version="1.0" encoding="utf-8"?>
+<file path=customXml/itemProps3.xml><?xml version="1.0" encoding="utf-8"?>
 <ds:datastoreItem xmlns:ds="http://schemas.openxmlformats.org/officeDocument/2006/customXml" ds:itemID="{FA11443F-A362-45AA-A13B-99DFF288B09F}">
   <ds:schemaRefs>
+    <ds:schemaRef ds:uri="a658ea2c-d4b3-4740-b3c4-a1c116fb6b8b"/>
+    <ds:schemaRef ds:uri="http://schemas.microsoft.com/office/2006/documentManagement/types"/>
+    <ds:schemaRef ds:uri="http://purl.org/dc/elements/1.1/"/>
+    <ds:schemaRef ds:uri="a15b0a2c-5986-4a5c-8a7e-ec56c0ccdf43"/>
+    <ds:schemaRef ds:uri="http://www.w3.org/XML/1998/namespace"/>
+    <ds:schemaRef ds:uri="http://purl.org/dc/terms/"/>
     <ds:schemaRef ds:uri="http://purl.org/dc/dcmitype/"/>
-    <ds:schemaRef ds:uri="a15b0a2c-5986-4a5c-8a7e-ec56c0ccdf43"/>
-    <ds:schemaRef ds:uri="http://purl.org/dc/elements/1.1/"/>
-    <ds:schemaRef ds:uri="http://schemas.microsoft.com/office/2006/metadata/properties"/>
-    <ds:schemaRef ds:uri="http://purl.org/dc/terms/"/>
-    <ds:schemaRef ds:uri="http://schemas.microsoft.com/office/2006/documentManagement/types"/>
     <ds:schemaRef ds:uri="http://schemas.microsoft.com/office/infopath/2007/PartnerControls"/>
     <ds:schemaRef ds:uri="http://schemas.openxmlformats.org/package/2006/metadata/core-properties"/>
-    <ds:schemaRef ds:uri="a658ea2c-d4b3-4740-b3c4-a1c116fb6b8b"/>
-    <ds:schemaRef ds:uri="http://www.w3.org/XML/1998/namespace"/>
-  </ds:schemaRefs>
-</ds:datastoreItem>
-</file>
-
-<file path=customXml/itemProps3.xml><?xml version="1.0" encoding="utf-8"?>
-<ds:datastoreItem xmlns:ds="http://schemas.openxmlformats.org/officeDocument/2006/customXml" ds:itemID="{361D2183-D0B6-4999-8FF4-CC2DF30128E0}">
-  <ds:schemaRefs>
-    <ds:schemaRef ds:uri="http://schemas.microsoft.com/sharepoint/v3/contenttype/forms"/>
+    <ds:schemaRef ds:uri="http://schemas.microsoft.com/office/2006/metadata/properties"/>
   </ds:schemaRefs>
 </ds:datastoreItem>
 </file>
 
 <file path=customXml/itemProps4.xml><?xml version="1.0" encoding="utf-8"?>
-<ds:datastoreItem xmlns:ds="http://schemas.openxmlformats.org/officeDocument/2006/customXml" ds:itemID="{1CD9DBBF-94B9-47CE-A844-CE3740091715}">
+<ds:datastoreItem xmlns:ds="http://schemas.openxmlformats.org/officeDocument/2006/customXml" ds:itemID="{361D2183-D0B6-4999-8FF4-CC2DF30128E0}">
   <ds:schemaRefs>
-    <ds:schemaRef ds:uri="http://schemas.openxmlformats.org/officeDocument/2006/bibliography"/>
+    <ds:schemaRef ds:uri="http://schemas.microsoft.com/sharepoint/v3/contenttype/forms"/>
   </ds:schemaRefs>
 </ds:datastoreItem>
 </file>

</xml_diff>